<commit_message>
Algebra 1 - Chapter 7: Linear Inequalities - 7.2 Graphing Two-Variable Linear Inequalities
</commit_message>
<xml_diff>
--- a/Algebra-1/ch07/Albebra 1 - Chapter 7.docx
+++ b/Algebra-1/ch07/Albebra 1 - Chapter 7.docx
@@ -168,15 +168,7 @@
         </w:rPr>
       </w:pPr>
       <w:r>
-        <w:t xml:space="preserve">What is the </w:t>
-      </w:r>
-      <w:proofErr w:type="gramStart"/>
-      <w:r>
-        <w:t>solution set</w:t>
-      </w:r>
-      <w:proofErr w:type="gramEnd"/>
-      <w:r>
-        <w:t xml:space="preserve"> to the inequality </w:t>
+        <w:t xml:space="preserve">What is the solution set to the inequality </w:t>
       </w:r>
       <w:r>
         <w:br/>
@@ -186,13 +178,7 @@
           <w:rPr>
             <w:rFonts w:ascii="Cambria Math" w:hAnsi="Cambria Math"/>
           </w:rPr>
-          <m:t>-3x+2≥1</m:t>
-        </m:r>
-        <m:r>
-          <w:rPr>
-            <w:rFonts w:ascii="Cambria Math" w:hAnsi="Cambria Math"/>
-          </w:rPr>
-          <m:t>7</m:t>
+          <m:t>-3x+2≥17</m:t>
         </m:r>
       </m:oMath>
       <w:r>
@@ -216,27 +202,12 @@
             <w:rPr>
               <w:rFonts w:ascii="Cambria Math" w:hAnsi="Cambria Math"/>
             </w:rPr>
-            <m:t>-3</m:t>
-          </m:r>
-          <m:r>
-            <w:rPr>
-              <w:rFonts w:ascii="Cambria Math" w:hAnsi="Cambria Math"/>
-            </w:rPr>
-            <m:t>x</m:t>
-          </m:r>
-          <m:r>
-            <w:rPr>
-              <w:rFonts w:ascii="Cambria Math" w:hAnsi="Cambria Math"/>
-            </w:rPr>
-            <m:t>≥1</m:t>
-          </m:r>
-          <m:r>
-            <w:rPr>
-              <w:rFonts w:ascii="Cambria Math" w:hAnsi="Cambria Math"/>
-            </w:rPr>
-            <m:t>5</m:t>
-          </m:r>
-          <m:r>
+            <m:t>-3x≥15</m:t>
+          </m:r>
+          <m:r>
+            <m:rPr>
+              <m:sty m:val="p"/>
+            </m:rPr>
             <w:rPr>
               <w:rFonts w:ascii="Cambria Math" w:hAnsi="Cambria Math"/>
             </w:rPr>
@@ -266,13 +237,7 @@
             <w:rPr>
               <w:rFonts w:ascii="Cambria Math" w:eastAsiaTheme="minorEastAsia" w:hAnsi="Cambria Math"/>
             </w:rPr>
-            <m:t xml:space="preserve"> </m:t>
-          </m:r>
-          <m:r>
-            <w:rPr>
-              <w:rFonts w:ascii="Cambria Math" w:eastAsiaTheme="minorEastAsia" w:hAnsi="Cambria Math"/>
-            </w:rPr>
-            <m:t>x≤ -5</m:t>
+            <m:t xml:space="preserve"> x≤ -5</m:t>
           </m:r>
         </m:oMath>
       </m:oMathPara>
@@ -332,15 +297,12 @@
             <w:rPr>
               <w:rFonts w:ascii="Cambria Math" w:eastAsiaTheme="minorEastAsia" w:hAnsi="Cambria Math"/>
             </w:rPr>
-            <m:t>-5x&lt; -2</m:t>
-          </m:r>
-          <m:r>
-            <w:rPr>
-              <w:rFonts w:ascii="Cambria Math" w:eastAsiaTheme="minorEastAsia" w:hAnsi="Cambria Math"/>
-            </w:rPr>
-            <m:t>0</m:t>
-          </m:r>
-          <m:r>
+            <m:t>-5x&lt; -20</m:t>
+          </m:r>
+          <m:r>
+            <m:rPr>
+              <m:sty m:val="p"/>
+            </m:rPr>
             <w:rPr>
               <w:rFonts w:ascii="Cambria Math" w:eastAsiaTheme="minorEastAsia" w:hAnsi="Cambria Math"/>
             </w:rPr>
@@ -355,6 +317,9 @@
             <m:t>x&gt;4</m:t>
           </m:r>
           <m:r>
+            <m:rPr>
+              <m:sty m:val="p"/>
+            </m:rPr>
             <w:rPr>
               <w:rFonts w:eastAsiaTheme="minorEastAsia"/>
             </w:rPr>
@@ -433,6 +398,9 @@
             <m:t>3x+ax+4&gt;8</m:t>
           </m:r>
           <m:r>
+            <m:rPr>
+              <m:sty m:val="p"/>
+            </m:rPr>
             <w:rPr>
               <w:rFonts w:ascii="Cambria Math" w:eastAsiaTheme="minorEastAsia" w:hAnsi="Cambria Math"/>
             </w:rPr>
@@ -495,6 +463,9 @@
             <m:t>+4&gt;8</m:t>
           </m:r>
           <m:r>
+            <m:rPr>
+              <m:sty m:val="p"/>
+            </m:rPr>
             <w:rPr>
               <w:rFonts w:ascii="Cambria Math" w:eastAsiaTheme="minorEastAsia" w:hAnsi="Cambria Math"/>
             </w:rPr>
@@ -506,15 +477,12 @@
             <w:rPr>
               <w:rFonts w:ascii="Cambria Math" w:eastAsiaTheme="minorEastAsia" w:hAnsi="Cambria Math"/>
             </w:rPr>
-            <m:t>-</m:t>
-          </m:r>
-          <m:r>
-            <w:rPr>
-              <w:rFonts w:ascii="Cambria Math" w:eastAsiaTheme="minorEastAsia" w:hAnsi="Cambria Math"/>
-            </w:rPr>
-            <m:t>6+4-2a&gt;8</m:t>
-          </m:r>
-          <m:r>
+            <m:t>-6+4-2a&gt;8</m:t>
+          </m:r>
+          <m:r>
+            <m:rPr>
+              <m:sty m:val="p"/>
+            </m:rPr>
             <w:rPr>
               <w:rFonts w:ascii="Cambria Math" w:eastAsiaTheme="minorEastAsia" w:hAnsi="Cambria Math"/>
             </w:rPr>
@@ -526,15 +494,12 @@
             <w:rPr>
               <w:rFonts w:ascii="Cambria Math" w:eastAsiaTheme="minorEastAsia" w:hAnsi="Cambria Math"/>
             </w:rPr>
-            <m:t>-2</m:t>
-          </m:r>
-          <m:r>
-            <w:rPr>
-              <w:rFonts w:ascii="Cambria Math" w:eastAsiaTheme="minorEastAsia" w:hAnsi="Cambria Math"/>
-            </w:rPr>
-            <m:t>-2a&gt;8</m:t>
-          </m:r>
-          <m:r>
+            <m:t>-2-2a&gt;8</m:t>
+          </m:r>
+          <m:r>
+            <m:rPr>
+              <m:sty m:val="p"/>
+            </m:rPr>
             <w:rPr>
               <w:rFonts w:ascii="Cambria Math" w:eastAsiaTheme="minorEastAsia" w:hAnsi="Cambria Math"/>
             </w:rPr>
@@ -546,15 +511,12 @@
             <w:rPr>
               <w:rFonts w:ascii="Cambria Math" w:eastAsiaTheme="minorEastAsia" w:hAnsi="Cambria Math"/>
             </w:rPr>
-            <m:t xml:space="preserve">-2a&gt; </m:t>
-          </m:r>
-          <m:r>
-            <w:rPr>
-              <w:rFonts w:ascii="Cambria Math" w:eastAsiaTheme="minorEastAsia" w:hAnsi="Cambria Math"/>
-            </w:rPr>
-            <m:t>10</m:t>
-          </m:r>
-          <m:r>
+            <m:t>-2a&gt; 10</m:t>
+          </m:r>
+          <m:r>
+            <m:rPr>
+              <m:sty m:val="p"/>
+            </m:rPr>
             <w:rPr>
               <w:rFonts w:ascii="Cambria Math" w:eastAsiaTheme="minorEastAsia" w:hAnsi="Cambria Math"/>
             </w:rPr>
@@ -566,15 +528,12 @@
             <w:rPr>
               <w:rFonts w:ascii="Cambria Math" w:eastAsiaTheme="minorEastAsia" w:hAnsi="Cambria Math"/>
             </w:rPr>
-            <m:t>a&lt;</m:t>
-          </m:r>
-          <m:r>
-            <w:rPr>
-              <w:rFonts w:ascii="Cambria Math" w:eastAsiaTheme="minorEastAsia" w:hAnsi="Cambria Math"/>
-            </w:rPr>
-            <m:t>-5</m:t>
-          </m:r>
-          <m:r>
+            <m:t>a&lt;-5</m:t>
+          </m:r>
+          <m:r>
+            <m:rPr>
+              <m:sty m:val="p"/>
+            </m:rPr>
             <w:rPr>
               <w:rFonts w:eastAsiaTheme="minorEastAsia"/>
             </w:rPr>
@@ -929,6 +888,9 @@
             <m:t>x&gt;3</m:t>
           </m:r>
           <m:r>
+            <m:rPr>
+              <m:sty m:val="p"/>
+            </m:rPr>
             <w:rPr>
               <w:rFonts w:eastAsiaTheme="minorEastAsia"/>
             </w:rPr>
@@ -993,6 +955,9 @@
             <m:t>x≥3</m:t>
           </m:r>
           <m:r>
+            <m:rPr>
+              <m:sty m:val="p"/>
+            </m:rPr>
             <w:rPr>
               <w:rFonts w:eastAsiaTheme="minorEastAsia"/>
             </w:rPr>
@@ -1073,6 +1038,9 @@
             <m:t>-3x&gt;-21</m:t>
           </m:r>
           <m:r>
+            <m:rPr>
+              <m:sty m:val="p"/>
+            </m:rPr>
             <w:rPr>
               <w:rFonts w:ascii="Cambria Math" w:eastAsiaTheme="minorEastAsia" w:hAnsi="Cambria Math"/>
             </w:rPr>
@@ -1087,6 +1055,9 @@
             <m:t>x&lt;7</m:t>
           </m:r>
           <m:r>
+            <m:rPr>
+              <m:sty m:val="p"/>
+            </m:rPr>
             <w:rPr>
               <w:rFonts w:eastAsiaTheme="minorEastAsia"/>
             </w:rPr>
@@ -1151,6 +1122,9 @@
             <m:t>-5x≥-35</m:t>
           </m:r>
           <m:r>
+            <m:rPr>
+              <m:sty m:val="p"/>
+            </m:rPr>
             <w:rPr>
               <w:rFonts w:ascii="Cambria Math" w:eastAsiaTheme="minorEastAsia" w:hAnsi="Cambria Math"/>
             </w:rPr>
@@ -1165,6 +1139,9 @@
             <m:t>x≤7</m:t>
           </m:r>
           <m:r>
+            <m:rPr>
+              <m:sty m:val="p"/>
+            </m:rPr>
             <w:rPr>
               <w:rFonts w:eastAsiaTheme="minorEastAsia"/>
             </w:rPr>
@@ -1235,6 +1212,9 @@
             <m:t>-4x&lt;20</m:t>
           </m:r>
           <m:r>
+            <m:rPr>
+              <m:sty m:val="p"/>
+            </m:rPr>
             <w:rPr>
               <w:rFonts w:ascii="Cambria Math" w:eastAsiaTheme="minorEastAsia" w:hAnsi="Cambria Math"/>
             </w:rPr>
@@ -1249,6 +1229,9 @@
             <m:t>x&gt;-5</m:t>
           </m:r>
           <m:r>
+            <m:rPr>
+              <m:sty m:val="p"/>
+            </m:rPr>
             <w:rPr>
               <w:rFonts w:eastAsiaTheme="minorEastAsia"/>
             </w:rPr>
@@ -1374,15 +1357,12 @@
             <w:rPr>
               <w:rFonts w:ascii="Cambria Math" w:eastAsiaTheme="minorEastAsia" w:hAnsi="Cambria Math"/>
             </w:rPr>
-            <m:t>x</m:t>
-          </m:r>
-          <m:r>
-            <w:rPr>
-              <w:rFonts w:ascii="Cambria Math" w:eastAsiaTheme="minorEastAsia" w:hAnsi="Cambria Math"/>
-            </w:rPr>
-            <m:t>≤10</m:t>
-          </m:r>
-          <m:r>
+            <m:t>x≤10</m:t>
+          </m:r>
+          <m:r>
+            <m:rPr>
+              <m:sty m:val="p"/>
+            </m:rPr>
             <w:rPr>
               <w:rFonts w:ascii="Cambria Math" w:eastAsiaTheme="minorEastAsia" w:hAnsi="Cambria Math"/>
             </w:rPr>
@@ -1397,6 +1377,9 @@
             <m:t>x≥-15</m:t>
           </m:r>
           <m:r>
+            <m:rPr>
+              <m:sty m:val="p"/>
+            </m:rPr>
             <w:rPr>
               <w:rFonts w:eastAsiaTheme="minorEastAsia"/>
             </w:rPr>
@@ -1475,6 +1458,9 @@
             <m:t>3x≥15</m:t>
           </m:r>
           <m:r>
+            <m:rPr>
+              <m:sty m:val="p"/>
+            </m:rPr>
             <w:rPr>
               <w:rFonts w:ascii="Cambria Math" w:eastAsiaTheme="minorEastAsia" w:hAnsi="Cambria Math"/>
             </w:rPr>
@@ -1489,12 +1475,20 @@
             <m:t>x≥5</m:t>
           </m:r>
           <m:r>
+            <m:rPr>
+              <m:sty m:val="p"/>
+            </m:rPr>
             <w:rPr>
               <w:rFonts w:eastAsiaTheme="minorEastAsia"/>
             </w:rPr>
             <w:br/>
           </m:r>
-          <m:r>
+        </m:oMath>
+        <m:oMath>
+          <m:r>
+            <m:rPr>
+              <m:sty m:val="p"/>
+            </m:rPr>
             <w:rPr>
               <w:rFonts w:eastAsiaTheme="minorEastAsia"/>
             </w:rPr>
@@ -1716,25 +1710,7 @@
           <w:b/>
           <w:bCs/>
         </w:rPr>
-        <w:t xml:space="preserve">Her method produces the correct answer, but it is a long way to </w:t>
-      </w:r>
-      <w:proofErr w:type="gramStart"/>
-      <w:r>
-        <w:rPr>
-          <w:rFonts w:eastAsiaTheme="minorEastAsia"/>
-          <w:b/>
-          <w:bCs/>
-        </w:rPr>
-        <w:t>do it</w:t>
-      </w:r>
-      <w:proofErr w:type="gramEnd"/>
-      <w:r>
-        <w:rPr>
-          <w:rFonts w:eastAsiaTheme="minorEastAsia"/>
-          <w:b/>
-          <w:bCs/>
-        </w:rPr>
-        <w:t>. Also, the steps involve the Addition Property of Equality. Whether this property can be extended to inequalities appears to work.</w:t>
+        <w:t>Her method produces the correct answer, but it is a long way to do it. Also, the steps involve the Addition Property of Equality. Whether this property can be extended to inequalities appears to work.</w:t>
       </w:r>
     </w:p>
     <w:p>
@@ -1764,15 +1740,12 @@
             <w:rPr>
               <w:rFonts w:ascii="Cambria Math" w:hAnsi="Cambria Math"/>
             </w:rPr>
-            <m:t>5x-2≥2x+10</m:t>
-          </m:r>
-          <m:r>
-            <w:rPr>
-              <w:rFonts w:ascii="Cambria Math" w:hAnsi="Cambria Math"/>
-            </w:rPr>
-            <m:t>?</m:t>
-          </m:r>
-          <m:r>
+            <m:t>5x-2≥2x+10?</m:t>
+          </m:r>
+          <m:r>
+            <m:rPr>
+              <m:sty m:val="p"/>
+            </m:rPr>
             <w:rPr>
               <w:rFonts w:eastAsiaTheme="minorEastAsia"/>
             </w:rPr>
@@ -1787,6 +1760,9 @@
             <m:t>5x-2≥2x+10</m:t>
           </m:r>
           <m:r>
+            <m:rPr>
+              <m:sty m:val="p"/>
+            </m:rPr>
             <w:rPr>
               <w:rFonts w:eastAsiaTheme="minorEastAsia"/>
             </w:rPr>
@@ -1810,6 +1786,9 @@
             <m:t>2x+2=-2x+2</m:t>
           </m:r>
           <m:r>
+            <m:rPr>
+              <m:sty m:val="p"/>
+            </m:rPr>
             <w:rPr>
               <w:rFonts w:eastAsiaTheme="minorEastAsia"/>
             </w:rPr>
@@ -1821,15 +1800,12 @@
             <w:rPr>
               <w:rFonts w:ascii="Cambria Math" w:hAnsi="Cambria Math"/>
             </w:rPr>
-            <m:t>3x</m:t>
-          </m:r>
-          <m:r>
-            <w:rPr>
-              <w:rFonts w:ascii="Cambria Math" w:hAnsi="Cambria Math"/>
-            </w:rPr>
-            <m:t>≥12</m:t>
-          </m:r>
-          <m:r>
+            <m:t>3x≥12</m:t>
+          </m:r>
+          <m:r>
+            <m:rPr>
+              <m:sty m:val="p"/>
+            </m:rPr>
             <w:rPr>
               <w:rFonts w:ascii="Cambria Math" w:hAnsi="Cambria Math"/>
             </w:rPr>
@@ -1905,6 +1881,9 @@
             <m:t>x+0.20x≤60</m:t>
           </m:r>
           <m:r>
+            <m:rPr>
+              <m:sty m:val="p"/>
+            </m:rPr>
             <w:rPr>
               <w:rFonts w:ascii="Cambria Math" w:hAnsi="Cambria Math"/>
             </w:rPr>
@@ -1916,15 +1895,12 @@
             <w:rPr>
               <w:rFonts w:ascii="Cambria Math" w:hAnsi="Cambria Math"/>
             </w:rPr>
-            <m:t>1.2</m:t>
-          </m:r>
-          <m:r>
-            <w:rPr>
-              <w:rFonts w:ascii="Cambria Math" w:hAnsi="Cambria Math"/>
-            </w:rPr>
-            <m:t>x≤60</m:t>
-          </m:r>
-          <m:r>
+            <m:t>1.2x≤60</m:t>
+          </m:r>
+          <m:r>
+            <m:rPr>
+              <m:sty m:val="p"/>
+            </m:rPr>
             <w:rPr>
               <w:rFonts w:eastAsiaTheme="minorEastAsia"/>
             </w:rPr>
@@ -1943,6 +1919,3170 @@
           </m:r>
         </m:oMath>
       </m:oMathPara>
+    </w:p>
+    <w:p>
+      <w:pPr>
+        <w:pStyle w:val="Heading2"/>
+      </w:pPr>
+      <w:r>
+        <w:br w:type="column"/>
+      </w:r>
+      <w:r>
+        <w:t>7.2 Graphing Two-Variable Linear Inequalities</w:t>
+      </w:r>
+    </w:p>
+    <w:p>
+      <w:pPr>
+        <w:rPr>
+          <w:rFonts w:eastAsiaTheme="minorEastAsia"/>
+        </w:rPr>
+      </w:pPr>
+      <w:r>
+        <w:t xml:space="preserve">The graph of a linear equation, like </w:t>
+      </w:r>
+      <m:oMath>
+        <m:r>
+          <w:rPr>
+            <w:rFonts w:ascii="Cambria Math" w:hAnsi="Cambria Math"/>
+          </w:rPr>
+          <m:t>x+y=10</m:t>
+        </m:r>
+      </m:oMath>
+      <w:r>
+        <w:rPr>
+          <w:rFonts w:eastAsiaTheme="minorEastAsia"/>
+        </w:rPr>
+        <w:t xml:space="preserve">, is a line. When the = is replaced by  a </w:t>
+      </w:r>
+      <m:oMath>
+        <m:r>
+          <w:rPr>
+            <w:rFonts w:ascii="Cambria Math" w:eastAsiaTheme="minorEastAsia" w:hAnsi="Cambria Math"/>
+          </w:rPr>
+          <m:t>&gt;, &lt;, ≤,</m:t>
+        </m:r>
+      </m:oMath>
+      <w:r>
+        <w:rPr>
+          <w:rFonts w:eastAsiaTheme="minorEastAsia"/>
+        </w:rPr>
+        <w:t xml:space="preserve"> or </w:t>
+      </w:r>
+      <m:oMath>
+        <m:r>
+          <w:rPr>
+            <w:rFonts w:ascii="Cambria Math" w:eastAsiaTheme="minorEastAsia" w:hAnsi="Cambria Math"/>
+          </w:rPr>
+          <m:t>≥</m:t>
+        </m:r>
+      </m:oMath>
+      <w:r>
+        <w:rPr>
+          <w:rFonts w:eastAsiaTheme="minorEastAsia"/>
+        </w:rPr>
+        <w:t xml:space="preserve">, the graph becomes a </w:t>
+      </w:r>
+      <w:r>
+        <w:rPr>
+          <w:rFonts w:eastAsiaTheme="minorEastAsia"/>
+          <w:i/>
+          <w:iCs/>
+        </w:rPr>
+        <w:t>half plane</w:t>
+      </w:r>
+      <w:r>
+        <w:rPr>
+          <w:rFonts w:eastAsiaTheme="minorEastAsia"/>
+        </w:rPr>
+        <w:t>. The process of creating the graph for the solution set to the inequality first requires graphing a line and then deciding which side of the line to shade.</w:t>
+      </w:r>
+    </w:p>
+    <w:p>
+      <w:pPr>
+        <w:rPr>
+          <w:rFonts w:eastAsiaTheme="minorEastAsia"/>
+          <w:b/>
+          <w:bCs/>
+        </w:rPr>
+      </w:pPr>
+      <w:r>
+        <w:rPr>
+          <w:rFonts w:eastAsiaTheme="minorEastAsia"/>
+          <w:b/>
+          <w:bCs/>
+        </w:rPr>
+        <w:t xml:space="preserve">Graphing Inequalities Involving </w:t>
+      </w:r>
+      <m:oMath>
+        <m:r>
+          <m:rPr>
+            <m:sty m:val="bi"/>
+          </m:rPr>
+          <w:rPr>
+            <w:rFonts w:ascii="Cambria Math" w:eastAsiaTheme="minorEastAsia" w:hAnsi="Cambria Math"/>
+          </w:rPr>
+          <m:t>≤</m:t>
+        </m:r>
+      </m:oMath>
+      <w:r>
+        <w:rPr>
+          <w:rFonts w:eastAsiaTheme="minorEastAsia"/>
+          <w:b/>
+          <w:bCs/>
+        </w:rPr>
+        <w:t xml:space="preserve"> or </w:t>
+      </w:r>
+      <m:oMath>
+        <m:r>
+          <m:rPr>
+            <m:sty m:val="bi"/>
+          </m:rPr>
+          <w:rPr>
+            <w:rFonts w:ascii="Cambria Math" w:eastAsiaTheme="minorEastAsia" w:hAnsi="Cambria Math"/>
+          </w:rPr>
+          <m:t>≥</m:t>
+        </m:r>
+      </m:oMath>
+      <w:r>
+        <w:rPr>
+          <w:rFonts w:eastAsiaTheme="minorEastAsia"/>
+          <w:b/>
+          <w:bCs/>
+        </w:rPr>
+        <w:t xml:space="preserve"> Signs</w:t>
+      </w:r>
+    </w:p>
+    <w:p>
+      <w:pPr>
+        <w:rPr>
+          <w:rFonts w:eastAsiaTheme="minorEastAsia"/>
+        </w:rPr>
+      </w:pPr>
+      <w:r>
+        <w:rPr>
+          <w:rFonts w:eastAsiaTheme="minorEastAsia"/>
+        </w:rPr>
+        <w:t xml:space="preserve">The equation </w:t>
+      </w:r>
+      <m:oMath>
+        <m:r>
+          <w:rPr>
+            <w:rFonts w:ascii="Cambria Math" w:eastAsiaTheme="minorEastAsia" w:hAnsi="Cambria Math"/>
+          </w:rPr>
+          <m:t>x+y=10</m:t>
+        </m:r>
+      </m:oMath>
+      <w:r>
+        <w:rPr>
+          <w:rFonts w:eastAsiaTheme="minorEastAsia"/>
+        </w:rPr>
+        <w:t>:</w:t>
+      </w:r>
+    </w:p>
+    <w:p>
+      <w:pPr>
+        <w:jc w:val="center"/>
+        <w:rPr>
+          <w:rFonts w:eastAsiaTheme="minorEastAsia"/>
+        </w:rPr>
+      </w:pPr>
+      <w:r>
+        <w:rPr>
+          <w:noProof/>
+        </w:rPr>
+        <w:drawing>
+          <wp:inline distT="0" distB="0" distL="0" distR="0" wp14:anchorId="1210FCB3" wp14:editId="4658D25A">
+            <wp:extent cx="2496312" cy="2112264"/>
+            <wp:effectExtent l="0" t="0" r="0" b="2540"/>
+            <wp:docPr id="856390478" name="Picture 1" descr="A graph of a line&#10;&#10;AI-generated content may be incorrect."/>
+            <wp:cNvGraphicFramePr>
+              <a:graphicFrameLocks xmlns:a="http://schemas.openxmlformats.org/drawingml/2006/main" noChangeAspect="1"/>
+            </wp:cNvGraphicFramePr>
+            <a:graphic xmlns:a="http://schemas.openxmlformats.org/drawingml/2006/main">
+              <a:graphicData uri="http://schemas.openxmlformats.org/drawingml/2006/picture">
+                <pic:pic xmlns:pic="http://schemas.openxmlformats.org/drawingml/2006/picture">
+                  <pic:nvPicPr>
+                    <pic:cNvPr id="856390478" name="Picture 1" descr="A graph of a line&#10;&#10;AI-generated content may be incorrect."/>
+                    <pic:cNvPicPr/>
+                  </pic:nvPicPr>
+                  <pic:blipFill>
+                    <a:blip r:embed="rId7"/>
+                    <a:stretch>
+                      <a:fillRect/>
+                    </a:stretch>
+                  </pic:blipFill>
+                  <pic:spPr>
+                    <a:xfrm>
+                      <a:off x="0" y="0"/>
+                      <a:ext cx="2496312" cy="2112264"/>
+                    </a:xfrm>
+                    <a:prstGeom prst="rect">
+                      <a:avLst/>
+                    </a:prstGeom>
+                  </pic:spPr>
+                </pic:pic>
+              </a:graphicData>
+            </a:graphic>
+          </wp:inline>
+        </w:drawing>
+      </w:r>
+    </w:p>
+    <w:p>
+      <w:pPr>
+        <w:rPr>
+          <w:rFonts w:eastAsiaTheme="minorEastAsia"/>
+        </w:rPr>
+      </w:pPr>
+      <w:r>
+        <w:rPr>
+          <w:rFonts w:eastAsiaTheme="minorEastAsia"/>
+        </w:rPr>
+        <w:t xml:space="preserve">When the = sign is replaced with the </w:t>
+      </w:r>
+      <m:oMath>
+        <m:r>
+          <w:rPr>
+            <w:rFonts w:ascii="Cambria Math" w:eastAsiaTheme="minorEastAsia" w:hAnsi="Cambria Math"/>
+          </w:rPr>
+          <m:t>≥</m:t>
+        </m:r>
+      </m:oMath>
+      <w:r>
+        <w:rPr>
+          <w:rFonts w:eastAsiaTheme="minorEastAsia"/>
+        </w:rPr>
+        <w:t xml:space="preserve"> symbol, it becomes the two-variable inequality </w:t>
+      </w:r>
+      <m:oMath>
+        <m:r>
+          <w:rPr>
+            <w:rFonts w:ascii="Cambria Math" w:eastAsiaTheme="minorEastAsia" w:hAnsi="Cambria Math"/>
+          </w:rPr>
+          <m:t>x+y≥10</m:t>
+        </m:r>
+      </m:oMath>
+      <w:r>
+        <w:rPr>
+          <w:rFonts w:eastAsiaTheme="minorEastAsia"/>
+        </w:rPr>
+        <w:t>.</w:t>
+      </w:r>
+    </w:p>
+    <w:p>
+      <w:pPr>
+        <w:rPr>
+          <w:rFonts w:eastAsiaTheme="minorEastAsia"/>
+        </w:rPr>
+      </w:pPr>
+      <w:r>
+        <w:rPr>
+          <w:noProof/>
+        </w:rPr>
+        <w:drawing>
+          <wp:inline distT="0" distB="0" distL="0" distR="0" wp14:anchorId="1A9CB72A" wp14:editId="0152536A">
+            <wp:extent cx="868680" cy="283464"/>
+            <wp:effectExtent l="0" t="0" r="7620" b="2540"/>
+            <wp:docPr id="1585121945" name="Picture 1" descr="A math equation with black letters&#10;&#10;AI-generated content may be incorrect."/>
+            <wp:cNvGraphicFramePr>
+              <a:graphicFrameLocks xmlns:a="http://schemas.openxmlformats.org/drawingml/2006/main" noChangeAspect="1"/>
+            </wp:cNvGraphicFramePr>
+            <a:graphic xmlns:a="http://schemas.openxmlformats.org/drawingml/2006/main">
+              <a:graphicData uri="http://schemas.openxmlformats.org/drawingml/2006/picture">
+                <pic:pic xmlns:pic="http://schemas.openxmlformats.org/drawingml/2006/picture">
+                  <pic:nvPicPr>
+                    <pic:cNvPr id="1585121945" name="Picture 1" descr="A math equation with black letters&#10;&#10;AI-generated content may be incorrect."/>
+                    <pic:cNvPicPr/>
+                  </pic:nvPicPr>
+                  <pic:blipFill>
+                    <a:blip r:embed="rId8"/>
+                    <a:stretch>
+                      <a:fillRect/>
+                    </a:stretch>
+                  </pic:blipFill>
+                  <pic:spPr>
+                    <a:xfrm>
+                      <a:off x="0" y="0"/>
+                      <a:ext cx="868680" cy="283464"/>
+                    </a:xfrm>
+                    <a:prstGeom prst="rect">
+                      <a:avLst/>
+                    </a:prstGeom>
+                  </pic:spPr>
+                </pic:pic>
+              </a:graphicData>
+            </a:graphic>
+          </wp:inline>
+        </w:drawing>
+      </w:r>
+    </w:p>
+    <w:p>
+      <w:pPr>
+        <w:jc w:val="center"/>
+        <w:rPr>
+          <w:rFonts w:eastAsiaTheme="minorEastAsia"/>
+        </w:rPr>
+      </w:pPr>
+      <w:r>
+        <w:rPr>
+          <w:rFonts w:eastAsiaTheme="minorEastAsia"/>
+          <w:noProof/>
+        </w:rPr>
+        <w:drawing>
+          <wp:inline distT="0" distB="0" distL="0" distR="0" wp14:anchorId="5FE20586" wp14:editId="78A404C8">
+            <wp:extent cx="2020824" cy="1709928"/>
+            <wp:effectExtent l="0" t="0" r="0" b="5080"/>
+            <wp:docPr id="939635909" name="Picture 1"/>
+            <wp:cNvGraphicFramePr>
+              <a:graphicFrameLocks xmlns:a="http://schemas.openxmlformats.org/drawingml/2006/main" noChangeAspect="1"/>
+            </wp:cNvGraphicFramePr>
+            <a:graphic xmlns:a="http://schemas.openxmlformats.org/drawingml/2006/main">
+              <a:graphicData uri="http://schemas.openxmlformats.org/drawingml/2006/picture">
+                <pic:pic xmlns:pic="http://schemas.openxmlformats.org/drawingml/2006/picture">
+                  <pic:nvPicPr>
+                    <pic:cNvPr id="0" name="Picture 1"/>
+                    <pic:cNvPicPr>
+                      <a:picLocks noChangeAspect="1" noChangeArrowheads="1"/>
+                    </pic:cNvPicPr>
+                  </pic:nvPicPr>
+                  <pic:blipFill>
+                    <a:blip r:embed="rId9" cstate="print">
+                      <a:extLst>
+                        <a:ext uri="{28A0092B-C50C-407E-A947-70E740481C1C}">
+                          <a14:useLocalDpi xmlns:a14="http://schemas.microsoft.com/office/drawing/2010/main" val="0"/>
+                        </a:ext>
+                      </a:extLst>
+                    </a:blip>
+                    <a:srcRect/>
+                    <a:stretch>
+                      <a:fillRect/>
+                    </a:stretch>
+                  </pic:blipFill>
+                  <pic:spPr bwMode="auto">
+                    <a:xfrm>
+                      <a:off x="0" y="0"/>
+                      <a:ext cx="2020824" cy="1709928"/>
+                    </a:xfrm>
+                    <a:prstGeom prst="rect">
+                      <a:avLst/>
+                    </a:prstGeom>
+                    <a:noFill/>
+                    <a:ln>
+                      <a:noFill/>
+                    </a:ln>
+                  </pic:spPr>
+                </pic:pic>
+              </a:graphicData>
+            </a:graphic>
+          </wp:inline>
+        </w:drawing>
+      </w:r>
+    </w:p>
+    <w:p>
+      <w:pPr>
+        <w:jc w:val="center"/>
+        <w:rPr>
+          <w:rFonts w:eastAsiaTheme="minorEastAsia"/>
+        </w:rPr>
+      </w:pPr>
+      <w:r>
+        <w:rPr>
+          <w:rFonts w:eastAsiaTheme="minorEastAsia"/>
+        </w:rPr>
+        <w:br w:type="column"/>
+      </w:r>
+      <w:r>
+        <w:rPr>
+          <w:noProof/>
+        </w:rPr>
+        <w:lastRenderedPageBreak/>
+        <w:drawing>
+          <wp:inline distT="0" distB="0" distL="0" distR="0" wp14:anchorId="7C2ECFFA" wp14:editId="67B8948F">
+            <wp:extent cx="950976" cy="356616"/>
+            <wp:effectExtent l="0" t="0" r="1905" b="5715"/>
+            <wp:docPr id="728817940" name="Picture 1" descr="A math equation with a square and a square with black text&#10;&#10;AI-generated content may be incorrect."/>
+            <wp:cNvGraphicFramePr>
+              <a:graphicFrameLocks xmlns:a="http://schemas.openxmlformats.org/drawingml/2006/main" noChangeAspect="1"/>
+            </wp:cNvGraphicFramePr>
+            <a:graphic xmlns:a="http://schemas.openxmlformats.org/drawingml/2006/main">
+              <a:graphicData uri="http://schemas.openxmlformats.org/drawingml/2006/picture">
+                <pic:pic xmlns:pic="http://schemas.openxmlformats.org/drawingml/2006/picture">
+                  <pic:nvPicPr>
+                    <pic:cNvPr id="728817940" name="Picture 1" descr="A math equation with a square and a square with black text&#10;&#10;AI-generated content may be incorrect."/>
+                    <pic:cNvPicPr/>
+                  </pic:nvPicPr>
+                  <pic:blipFill>
+                    <a:blip r:embed="rId10"/>
+                    <a:stretch>
+                      <a:fillRect/>
+                    </a:stretch>
+                  </pic:blipFill>
+                  <pic:spPr>
+                    <a:xfrm>
+                      <a:off x="0" y="0"/>
+                      <a:ext cx="950976" cy="356616"/>
+                    </a:xfrm>
+                    <a:prstGeom prst="rect">
+                      <a:avLst/>
+                    </a:prstGeom>
+                  </pic:spPr>
+                </pic:pic>
+              </a:graphicData>
+            </a:graphic>
+          </wp:inline>
+        </w:drawing>
+      </w:r>
+    </w:p>
+    <w:p>
+      <w:pPr>
+        <w:jc w:val="center"/>
+        <w:rPr>
+          <w:rFonts w:eastAsiaTheme="minorEastAsia"/>
+        </w:rPr>
+      </w:pPr>
+      <w:r>
+        <w:rPr>
+          <w:noProof/>
+        </w:rPr>
+        <w:drawing>
+          <wp:inline distT="0" distB="0" distL="0" distR="0" wp14:anchorId="00959C82" wp14:editId="07C9D80A">
+            <wp:extent cx="2505456" cy="2121408"/>
+            <wp:effectExtent l="0" t="0" r="0" b="0"/>
+            <wp:docPr id="346864290" name="Picture 1"/>
+            <wp:cNvGraphicFramePr>
+              <a:graphicFrameLocks xmlns:a="http://schemas.openxmlformats.org/drawingml/2006/main" noChangeAspect="1"/>
+            </wp:cNvGraphicFramePr>
+            <a:graphic xmlns:a="http://schemas.openxmlformats.org/drawingml/2006/main">
+              <a:graphicData uri="http://schemas.openxmlformats.org/drawingml/2006/picture">
+                <pic:pic xmlns:pic="http://schemas.openxmlformats.org/drawingml/2006/picture">
+                  <pic:nvPicPr>
+                    <pic:cNvPr id="346864290" name=""/>
+                    <pic:cNvPicPr/>
+                  </pic:nvPicPr>
+                  <pic:blipFill>
+                    <a:blip r:embed="rId11"/>
+                    <a:stretch>
+                      <a:fillRect/>
+                    </a:stretch>
+                  </pic:blipFill>
+                  <pic:spPr>
+                    <a:xfrm>
+                      <a:off x="0" y="0"/>
+                      <a:ext cx="2505456" cy="2121408"/>
+                    </a:xfrm>
+                    <a:prstGeom prst="rect">
+                      <a:avLst/>
+                    </a:prstGeom>
+                  </pic:spPr>
+                </pic:pic>
+              </a:graphicData>
+            </a:graphic>
+          </wp:inline>
+        </w:drawing>
+      </w:r>
+    </w:p>
+    <w:p>
+      <w:pPr>
+        <w:rPr>
+          <w:rFonts w:eastAsiaTheme="minorEastAsia"/>
+          <w:b/>
+          <w:bCs/>
+        </w:rPr>
+      </w:pPr>
+      <w:r>
+        <w:rPr>
+          <w:rFonts w:eastAsiaTheme="minorEastAsia"/>
+          <w:b/>
+          <w:bCs/>
+        </w:rPr>
+        <w:t>Example 1</w:t>
+      </w:r>
+    </w:p>
+    <w:p>
+      <w:pPr>
+        <w:rPr>
+          <w:rFonts w:eastAsiaTheme="minorEastAsia"/>
+        </w:rPr>
+      </w:pPr>
+      <w:r>
+        <w:rPr>
+          <w:rFonts w:eastAsiaTheme="minorEastAsia"/>
+        </w:rPr>
+        <w:t xml:space="preserve">Graph the solution set to the inequality </w:t>
+      </w:r>
+      <m:oMath>
+        <m:r>
+          <w:rPr>
+            <w:rFonts w:ascii="Cambria Math" w:eastAsiaTheme="minorEastAsia" w:hAnsi="Cambria Math"/>
+          </w:rPr>
+          <m:t>y≥</m:t>
+        </m:r>
+        <m:f>
+          <m:fPr>
+            <m:ctrlPr>
+              <w:rPr>
+                <w:rFonts w:ascii="Cambria Math" w:eastAsiaTheme="minorEastAsia" w:hAnsi="Cambria Math"/>
+                <w:i/>
+              </w:rPr>
+            </m:ctrlPr>
+          </m:fPr>
+          <m:num>
+            <m:r>
+              <w:rPr>
+                <w:rFonts w:ascii="Cambria Math" w:eastAsiaTheme="minorEastAsia" w:hAnsi="Cambria Math"/>
+              </w:rPr>
+              <m:t>2</m:t>
+            </m:r>
+          </m:num>
+          <m:den>
+            <m:r>
+              <w:rPr>
+                <w:rFonts w:ascii="Cambria Math" w:eastAsiaTheme="minorEastAsia" w:hAnsi="Cambria Math"/>
+              </w:rPr>
+              <m:t>3</m:t>
+            </m:r>
+          </m:den>
+        </m:f>
+        <m:r>
+          <w:rPr>
+            <w:rFonts w:ascii="Cambria Math" w:eastAsiaTheme="minorEastAsia" w:hAnsi="Cambria Math"/>
+          </w:rPr>
+          <m:t>x-5</m:t>
+        </m:r>
+      </m:oMath>
+      <w:r>
+        <w:rPr>
+          <w:rFonts w:eastAsiaTheme="minorEastAsia"/>
+        </w:rPr>
+        <w:t>.</w:t>
+      </w:r>
+    </w:p>
+    <w:p>
+      <w:pPr>
+        <w:jc w:val="center"/>
+        <w:rPr>
+          <w:rFonts w:eastAsiaTheme="minorEastAsia"/>
+        </w:rPr>
+      </w:pPr>
+      <w:r>
+        <w:rPr>
+          <w:rFonts w:eastAsiaTheme="minorEastAsia"/>
+        </w:rPr>
+        <w:t xml:space="preserve">First, graph the line </w:t>
+      </w:r>
+      <m:oMath>
+        <m:r>
+          <w:rPr>
+            <w:rFonts w:ascii="Cambria Math" w:eastAsiaTheme="minorEastAsia" w:hAnsi="Cambria Math"/>
+          </w:rPr>
+          <m:t>y</m:t>
+        </m:r>
+        <m:r>
+          <w:rPr>
+            <w:rFonts w:ascii="Cambria Math" w:eastAsiaTheme="minorEastAsia" w:hAnsi="Cambria Math"/>
+          </w:rPr>
+          <m:t>=</m:t>
+        </m:r>
+        <m:f>
+          <m:fPr>
+            <m:ctrlPr>
+              <w:rPr>
+                <w:rFonts w:ascii="Cambria Math" w:eastAsiaTheme="minorEastAsia" w:hAnsi="Cambria Math"/>
+                <w:i/>
+              </w:rPr>
+            </m:ctrlPr>
+          </m:fPr>
+          <m:num>
+            <m:r>
+              <w:rPr>
+                <w:rFonts w:ascii="Cambria Math" w:eastAsiaTheme="minorEastAsia" w:hAnsi="Cambria Math"/>
+              </w:rPr>
+              <m:t>2</m:t>
+            </m:r>
+          </m:num>
+          <m:den>
+            <m:r>
+              <w:rPr>
+                <w:rFonts w:ascii="Cambria Math" w:eastAsiaTheme="minorEastAsia" w:hAnsi="Cambria Math"/>
+              </w:rPr>
+              <m:t>3</m:t>
+            </m:r>
+          </m:den>
+        </m:f>
+        <m:r>
+          <w:rPr>
+            <w:rFonts w:ascii="Cambria Math" w:eastAsiaTheme="minorEastAsia" w:hAnsi="Cambria Math"/>
+          </w:rPr>
+          <m:t>x-5</m:t>
+        </m:r>
+      </m:oMath>
+      <w:r>
+        <w:rPr>
+          <w:rFonts w:eastAsiaTheme="minorEastAsia"/>
+        </w:rPr>
+        <w:t>, which will be the boundary between the shaded and unshaded regions.</w:t>
+      </w:r>
+      <w:r>
+        <w:rPr>
+          <w:rFonts w:eastAsiaTheme="minorEastAsia"/>
+        </w:rPr>
+        <w:br/>
+      </w:r>
+      <w:r>
+        <w:rPr>
+          <w:noProof/>
+        </w:rPr>
+        <w:drawing>
+          <wp:inline distT="0" distB="0" distL="0" distR="0" wp14:anchorId="661B20D5" wp14:editId="432FF067">
+            <wp:extent cx="2505456" cy="2121408"/>
+            <wp:effectExtent l="0" t="0" r="0" b="0"/>
+            <wp:docPr id="1174744923" name="Picture 1"/>
+            <wp:cNvGraphicFramePr>
+              <a:graphicFrameLocks xmlns:a="http://schemas.openxmlformats.org/drawingml/2006/main" noChangeAspect="1"/>
+            </wp:cNvGraphicFramePr>
+            <a:graphic xmlns:a="http://schemas.openxmlformats.org/drawingml/2006/main">
+              <a:graphicData uri="http://schemas.openxmlformats.org/drawingml/2006/picture">
+                <pic:pic xmlns:pic="http://schemas.openxmlformats.org/drawingml/2006/picture">
+                  <pic:nvPicPr>
+                    <pic:cNvPr id="1174744923" name=""/>
+                    <pic:cNvPicPr/>
+                  </pic:nvPicPr>
+                  <pic:blipFill>
+                    <a:blip r:embed="rId12"/>
+                    <a:stretch>
+                      <a:fillRect/>
+                    </a:stretch>
+                  </pic:blipFill>
+                  <pic:spPr>
+                    <a:xfrm>
+                      <a:off x="0" y="0"/>
+                      <a:ext cx="2505456" cy="2121408"/>
+                    </a:xfrm>
+                    <a:prstGeom prst="rect">
+                      <a:avLst/>
+                    </a:prstGeom>
+                  </pic:spPr>
+                </pic:pic>
+              </a:graphicData>
+            </a:graphic>
+          </wp:inline>
+        </w:drawing>
+      </w:r>
+    </w:p>
+    <w:p>
+      <w:pPr>
+        <w:rPr>
+          <w:rFonts w:eastAsiaTheme="minorEastAsia"/>
+        </w:rPr>
+      </w:pPr>
+      <w:r>
+        <w:rPr>
+          <w:rFonts w:eastAsiaTheme="minorEastAsia"/>
+        </w:rPr>
+        <w:t>Since (0, 0) is not on the line, test to see if (0, 0) satisfies the inequality.</w:t>
+      </w:r>
+    </w:p>
+    <w:p>
+      <w:pPr>
+        <w:rPr>
+          <w:rFonts w:eastAsiaTheme="minorEastAsia"/>
+        </w:rPr>
+      </w:pPr>
+      <m:oMathPara>
+        <m:oMath>
+          <m:r>
+            <w:rPr>
+              <w:rFonts w:ascii="Cambria Math" w:eastAsiaTheme="minorEastAsia" w:hAnsi="Cambria Math"/>
+            </w:rPr>
+            <m:t>y≥</m:t>
+          </m:r>
+          <m:f>
+            <m:fPr>
+              <m:ctrlPr>
+                <w:rPr>
+                  <w:rFonts w:ascii="Cambria Math" w:eastAsiaTheme="minorEastAsia" w:hAnsi="Cambria Math"/>
+                  <w:i/>
+                </w:rPr>
+              </m:ctrlPr>
+            </m:fPr>
+            <m:num>
+              <m:r>
+                <w:rPr>
+                  <w:rFonts w:ascii="Cambria Math" w:eastAsiaTheme="minorEastAsia" w:hAnsi="Cambria Math"/>
+                </w:rPr>
+                <m:t>2</m:t>
+              </m:r>
+            </m:num>
+            <m:den>
+              <m:r>
+                <w:rPr>
+                  <w:rFonts w:ascii="Cambria Math" w:eastAsiaTheme="minorEastAsia" w:hAnsi="Cambria Math"/>
+                </w:rPr>
+                <m:t>3</m:t>
+              </m:r>
+            </m:den>
+          </m:f>
+          <m:r>
+            <w:rPr>
+              <w:rFonts w:ascii="Cambria Math" w:eastAsiaTheme="minorEastAsia" w:hAnsi="Cambria Math"/>
+            </w:rPr>
+            <m:t>x-5</m:t>
+          </m:r>
+          <m:r>
+            <w:rPr>
+              <w:rFonts w:ascii="Cambria Math" w:eastAsiaTheme="minorEastAsia" w:hAnsi="Cambria Math"/>
+            </w:rPr>
+            <w:br/>
+          </m:r>
+        </m:oMath>
+        <m:oMath>
+          <m:r>
+            <w:rPr>
+              <w:rFonts w:ascii="Cambria Math" w:eastAsiaTheme="minorEastAsia" w:hAnsi="Cambria Math"/>
+            </w:rPr>
+            <m:t>0≥</m:t>
+          </m:r>
+          <m:f>
+            <m:fPr>
+              <m:ctrlPr>
+                <w:rPr>
+                  <w:rFonts w:ascii="Cambria Math" w:eastAsiaTheme="minorEastAsia" w:hAnsi="Cambria Math"/>
+                  <w:i/>
+                </w:rPr>
+              </m:ctrlPr>
+            </m:fPr>
+            <m:num>
+              <m:r>
+                <w:rPr>
+                  <w:rFonts w:ascii="Cambria Math" w:eastAsiaTheme="minorEastAsia" w:hAnsi="Cambria Math"/>
+                </w:rPr>
+                <m:t>2</m:t>
+              </m:r>
+            </m:num>
+            <m:den>
+              <m:r>
+                <w:rPr>
+                  <w:rFonts w:ascii="Cambria Math" w:eastAsiaTheme="minorEastAsia" w:hAnsi="Cambria Math"/>
+                </w:rPr>
+                <m:t>3</m:t>
+              </m:r>
+            </m:den>
+          </m:f>
+          <m:r>
+            <w:rPr>
+              <w:rFonts w:ascii="Cambria Math" w:eastAsiaTheme="minorEastAsia" w:hAnsi="Cambria Math"/>
+            </w:rPr>
+            <m:t>∙0-5</m:t>
+          </m:r>
+          <m:r>
+            <w:rPr>
+              <w:rFonts w:ascii="Cambria Math" w:eastAsiaTheme="minorEastAsia" w:hAnsi="Cambria Math"/>
+            </w:rPr>
+            <w:br/>
+          </m:r>
+        </m:oMath>
+        <m:oMath>
+          <m:r>
+            <w:rPr>
+              <w:rFonts w:ascii="Cambria Math" w:eastAsiaTheme="minorEastAsia" w:hAnsi="Cambria Math"/>
+            </w:rPr>
+            <m:t>0≥0-5</m:t>
+          </m:r>
+          <m:r>
+            <w:rPr>
+              <w:rFonts w:ascii="Cambria Math" w:eastAsiaTheme="minorEastAsia" w:hAnsi="Cambria Math"/>
+            </w:rPr>
+            <w:br/>
+          </m:r>
+        </m:oMath>
+        <m:oMath>
+          <m:r>
+            <w:rPr>
+              <w:rFonts w:ascii="Cambria Math" w:eastAsiaTheme="minorEastAsia" w:hAnsi="Cambria Math"/>
+            </w:rPr>
+            <m:t>0≥-5</m:t>
+          </m:r>
+          <m:r>
+            <w:rPr>
+              <w:rFonts w:eastAsiaTheme="minorEastAsia"/>
+            </w:rPr>
+            <w:br/>
+          </m:r>
+        </m:oMath>
+      </m:oMathPara>
+      <w:r>
+        <w:rPr>
+          <w:rFonts w:eastAsiaTheme="minorEastAsia"/>
+        </w:rPr>
+        <w:t>Since 0 is greater than -5, (0, 0) is part of the solution set. Shade the side of the line that contains (0, 0).</w:t>
+      </w:r>
+    </w:p>
+    <w:p>
+      <w:pPr>
+        <w:jc w:val="center"/>
+        <w:rPr>
+          <w:rFonts w:eastAsiaTheme="minorEastAsia"/>
+        </w:rPr>
+      </w:pPr>
+      <w:r>
+        <w:rPr>
+          <w:noProof/>
+        </w:rPr>
+        <w:drawing>
+          <wp:inline distT="0" distB="0" distL="0" distR="0" wp14:anchorId="265C0865" wp14:editId="78A32D9F">
+            <wp:extent cx="960120" cy="320040"/>
+            <wp:effectExtent l="0" t="0" r="0" b="3810"/>
+            <wp:docPr id="1721642416" name="Picture 1" descr="A black and white math equation&#10;&#10;AI-generated content may be incorrect."/>
+            <wp:cNvGraphicFramePr>
+              <a:graphicFrameLocks xmlns:a="http://schemas.openxmlformats.org/drawingml/2006/main" noChangeAspect="1"/>
+            </wp:cNvGraphicFramePr>
+            <a:graphic xmlns:a="http://schemas.openxmlformats.org/drawingml/2006/main">
+              <a:graphicData uri="http://schemas.openxmlformats.org/drawingml/2006/picture">
+                <pic:pic xmlns:pic="http://schemas.openxmlformats.org/drawingml/2006/picture">
+                  <pic:nvPicPr>
+                    <pic:cNvPr id="1721642416" name="Picture 1" descr="A black and white math equation&#10;&#10;AI-generated content may be incorrect."/>
+                    <pic:cNvPicPr/>
+                  </pic:nvPicPr>
+                  <pic:blipFill>
+                    <a:blip r:embed="rId13"/>
+                    <a:stretch>
+                      <a:fillRect/>
+                    </a:stretch>
+                  </pic:blipFill>
+                  <pic:spPr>
+                    <a:xfrm>
+                      <a:off x="0" y="0"/>
+                      <a:ext cx="960120" cy="320040"/>
+                    </a:xfrm>
+                    <a:prstGeom prst="rect">
+                      <a:avLst/>
+                    </a:prstGeom>
+                  </pic:spPr>
+                </pic:pic>
+              </a:graphicData>
+            </a:graphic>
+          </wp:inline>
+        </w:drawing>
+      </w:r>
+      <w:r>
+        <w:rPr>
+          <w:rFonts w:eastAsiaTheme="minorEastAsia"/>
+        </w:rPr>
+        <w:br/>
+      </w:r>
+      <w:r>
+        <w:rPr>
+          <w:noProof/>
+        </w:rPr>
+        <w:drawing>
+          <wp:inline distT="0" distB="0" distL="0" distR="0" wp14:anchorId="58785FCD" wp14:editId="7514CB58">
+            <wp:extent cx="2505456" cy="2121408"/>
+            <wp:effectExtent l="0" t="0" r="0" b="0"/>
+            <wp:docPr id="1474696840" name="Picture 1" descr="A graph paper with a point in the corner&#10;&#10;AI-generated content may be incorrect."/>
+            <wp:cNvGraphicFramePr>
+              <a:graphicFrameLocks xmlns:a="http://schemas.openxmlformats.org/drawingml/2006/main" noChangeAspect="1"/>
+            </wp:cNvGraphicFramePr>
+            <a:graphic xmlns:a="http://schemas.openxmlformats.org/drawingml/2006/main">
+              <a:graphicData uri="http://schemas.openxmlformats.org/drawingml/2006/picture">
+                <pic:pic xmlns:pic="http://schemas.openxmlformats.org/drawingml/2006/picture">
+                  <pic:nvPicPr>
+                    <pic:cNvPr id="1474696840" name="Picture 1" descr="A graph paper with a point in the corner&#10;&#10;AI-generated content may be incorrect."/>
+                    <pic:cNvPicPr/>
+                  </pic:nvPicPr>
+                  <pic:blipFill>
+                    <a:blip r:embed="rId14"/>
+                    <a:stretch>
+                      <a:fillRect/>
+                    </a:stretch>
+                  </pic:blipFill>
+                  <pic:spPr>
+                    <a:xfrm>
+                      <a:off x="0" y="0"/>
+                      <a:ext cx="2505456" cy="2121408"/>
+                    </a:xfrm>
+                    <a:prstGeom prst="rect">
+                      <a:avLst/>
+                    </a:prstGeom>
+                  </pic:spPr>
+                </pic:pic>
+              </a:graphicData>
+            </a:graphic>
+          </wp:inline>
+        </w:drawing>
+      </w:r>
+    </w:p>
+    <w:p>
+      <w:pPr>
+        <w:rPr>
+          <w:b/>
+          <w:bCs/>
+        </w:rPr>
+      </w:pPr>
+      <w:r>
+        <w:rPr>
+          <w:b/>
+          <w:bCs/>
+        </w:rPr>
+        <w:t>Graphing Inequalities Involving &gt; or &lt; Signs</w:t>
+      </w:r>
+    </w:p>
+    <w:p>
+      <w:pPr>
+        <w:jc w:val="center"/>
+        <w:rPr>
+          <w:rFonts w:eastAsiaTheme="minorEastAsia"/>
+        </w:rPr>
+      </w:pPr>
+      <w:r>
+        <w:t xml:space="preserve">When the two-variable inequality contains a &gt; or &lt; sign, the only difference is that when the line is graphed it must be a dashed line. For the inequality </w:t>
+      </w:r>
+      <m:oMath>
+        <m:r>
+          <w:rPr>
+            <w:rFonts w:ascii="Cambria Math" w:hAnsi="Cambria Math"/>
+          </w:rPr>
+          <m:t>x+y&gt;10</m:t>
+        </m:r>
+      </m:oMath>
+      <w:r>
+        <w:rPr>
+          <w:rFonts w:eastAsiaTheme="minorEastAsia"/>
+        </w:rPr>
+        <w:t>, the ordered pair (2, 8) does not make it true since 2 + 8 is equal to 10, not greater than 10.</w:t>
+      </w:r>
+      <w:r>
+        <w:rPr>
+          <w:rFonts w:eastAsiaTheme="minorEastAsia"/>
+        </w:rPr>
+        <w:br/>
+      </w:r>
+      <w:r>
+        <w:rPr>
+          <w:noProof/>
+        </w:rPr>
+        <w:drawing>
+          <wp:inline distT="0" distB="0" distL="0" distR="0" wp14:anchorId="6E04A8C6" wp14:editId="7695D2FD">
+            <wp:extent cx="2505456" cy="2121408"/>
+            <wp:effectExtent l="0" t="0" r="0" b="0"/>
+            <wp:docPr id="266325067" name="Picture 1" descr="A graph of x and y on a graph paper&#10;&#10;AI-generated content may be incorrect."/>
+            <wp:cNvGraphicFramePr>
+              <a:graphicFrameLocks xmlns:a="http://schemas.openxmlformats.org/drawingml/2006/main" noChangeAspect="1"/>
+            </wp:cNvGraphicFramePr>
+            <a:graphic xmlns:a="http://schemas.openxmlformats.org/drawingml/2006/main">
+              <a:graphicData uri="http://schemas.openxmlformats.org/drawingml/2006/picture">
+                <pic:pic xmlns:pic="http://schemas.openxmlformats.org/drawingml/2006/picture">
+                  <pic:nvPicPr>
+                    <pic:cNvPr id="266325067" name="Picture 1" descr="A graph of x and y on a graph paper&#10;&#10;AI-generated content may be incorrect."/>
+                    <pic:cNvPicPr/>
+                  </pic:nvPicPr>
+                  <pic:blipFill>
+                    <a:blip r:embed="rId15"/>
+                    <a:stretch>
+                      <a:fillRect/>
+                    </a:stretch>
+                  </pic:blipFill>
+                  <pic:spPr>
+                    <a:xfrm>
+                      <a:off x="0" y="0"/>
+                      <a:ext cx="2505456" cy="2121408"/>
+                    </a:xfrm>
+                    <a:prstGeom prst="rect">
+                      <a:avLst/>
+                    </a:prstGeom>
+                  </pic:spPr>
+                </pic:pic>
+              </a:graphicData>
+            </a:graphic>
+          </wp:inline>
+        </w:drawing>
+      </w:r>
+    </w:p>
+    <w:p/>
+    <w:p>
+      <w:pPr>
+        <w:rPr>
+          <w:rFonts w:eastAsiaTheme="minorEastAsia"/>
+        </w:rPr>
+      </w:pPr>
+      <w:r>
+        <w:rPr>
+          <w:rFonts w:eastAsiaTheme="minorEastAsia"/>
+        </w:rPr>
+        <w:t>Check (0, 0) to determine whether to shade the side containing (0, 0) or the other side of the dashed line.</w:t>
+      </w:r>
+      <w:r>
+        <w:rPr>
+          <w:rFonts w:eastAsiaTheme="minorEastAsia"/>
+        </w:rPr>
+        <w:br/>
+      </w:r>
+      <m:oMathPara>
+        <m:oMath>
+          <m:r>
+            <w:rPr>
+              <w:rFonts w:ascii="Cambria Math" w:eastAsiaTheme="minorEastAsia" w:hAnsi="Cambria Math"/>
+            </w:rPr>
+            <m:t>0+0&gt;10</m:t>
+          </m:r>
+          <m:r>
+            <w:rPr>
+              <w:rFonts w:ascii="Cambria Math" w:eastAsiaTheme="minorEastAsia" w:hAnsi="Cambria Math"/>
+            </w:rPr>
+            <w:br/>
+          </m:r>
+        </m:oMath>
+        <m:oMath>
+          <m:r>
+            <w:rPr>
+              <w:rFonts w:ascii="Cambria Math" w:eastAsiaTheme="minorEastAsia" w:hAnsi="Cambria Math"/>
+            </w:rPr>
+            <m:t>0&gt;10</m:t>
+          </m:r>
+          <m:r>
+            <w:rPr>
+              <w:rFonts w:eastAsiaTheme="minorEastAsia"/>
+            </w:rPr>
+            <w:br/>
+          </m:r>
+        </m:oMath>
+      </m:oMathPara>
+      <w:r>
+        <w:rPr>
+          <w:rFonts w:eastAsiaTheme="minorEastAsia"/>
+        </w:rPr>
+        <w:t>Since this is not true, shade the side of the dashed line that does not contain (0, 0).</w:t>
+      </w:r>
+    </w:p>
+    <w:p>
+      <w:pPr>
+        <w:jc w:val="center"/>
+        <w:rPr>
+          <w:rFonts w:eastAsiaTheme="minorEastAsia"/>
+        </w:rPr>
+      </w:pPr>
+      <w:r>
+        <w:rPr>
+          <w:rFonts w:eastAsiaTheme="minorEastAsia"/>
+          <w:noProof/>
+        </w:rPr>
+        <w:drawing>
+          <wp:inline distT="0" distB="0" distL="0" distR="0" wp14:anchorId="3E34D948" wp14:editId="4E9248EF">
+            <wp:extent cx="1618488" cy="1371600"/>
+            <wp:effectExtent l="0" t="0" r="1270" b="0"/>
+            <wp:docPr id="2030124587" name="Picture 2"/>
+            <wp:cNvGraphicFramePr>
+              <a:graphicFrameLocks xmlns:a="http://schemas.openxmlformats.org/drawingml/2006/main" noChangeAspect="1"/>
+            </wp:cNvGraphicFramePr>
+            <a:graphic xmlns:a="http://schemas.openxmlformats.org/drawingml/2006/main">
+              <a:graphicData uri="http://schemas.openxmlformats.org/drawingml/2006/picture">
+                <pic:pic xmlns:pic="http://schemas.openxmlformats.org/drawingml/2006/picture">
+                  <pic:nvPicPr>
+                    <pic:cNvPr id="0" name="Picture 2"/>
+                    <pic:cNvPicPr>
+                      <a:picLocks noChangeAspect="1" noChangeArrowheads="1"/>
+                    </pic:cNvPicPr>
+                  </pic:nvPicPr>
+                  <pic:blipFill>
+                    <a:blip r:embed="rId16" cstate="print">
+                      <a:extLst>
+                        <a:ext uri="{28A0092B-C50C-407E-A947-70E740481C1C}">
+                          <a14:useLocalDpi xmlns:a14="http://schemas.microsoft.com/office/drawing/2010/main" val="0"/>
+                        </a:ext>
+                      </a:extLst>
+                    </a:blip>
+                    <a:srcRect/>
+                    <a:stretch>
+                      <a:fillRect/>
+                    </a:stretch>
+                  </pic:blipFill>
+                  <pic:spPr bwMode="auto">
+                    <a:xfrm>
+                      <a:off x="0" y="0"/>
+                      <a:ext cx="1618488" cy="1371600"/>
+                    </a:xfrm>
+                    <a:prstGeom prst="rect">
+                      <a:avLst/>
+                    </a:prstGeom>
+                    <a:noFill/>
+                    <a:ln>
+                      <a:noFill/>
+                    </a:ln>
+                  </pic:spPr>
+                </pic:pic>
+              </a:graphicData>
+            </a:graphic>
+          </wp:inline>
+        </w:drawing>
+      </w:r>
+    </w:p>
+    <w:p>
+      <w:pPr>
+        <w:rPr>
+          <w:rFonts w:eastAsiaTheme="minorEastAsia"/>
+        </w:rPr>
+      </w:pPr>
+      <w:r>
+        <w:rPr>
+          <w:rFonts w:eastAsiaTheme="minorEastAsia"/>
+        </w:rPr>
+        <w:lastRenderedPageBreak/>
+        <w:t>If the symbol in a two-variable inequality is a greater than sign (&gt;) or a less than sign (&lt;), the line separating the shaded half plane from the unshaded half plan will be dashed. If the symbol is a greater than or equal to sign (</w:t>
+      </w:r>
+      <m:oMath>
+        <m:r>
+          <w:rPr>
+            <w:rFonts w:ascii="Cambria Math" w:eastAsiaTheme="minorEastAsia" w:hAnsi="Cambria Math"/>
+          </w:rPr>
+          <m:t>≥</m:t>
+        </m:r>
+      </m:oMath>
+      <w:r>
+        <w:rPr>
+          <w:rFonts w:eastAsiaTheme="minorEastAsia"/>
+        </w:rPr>
+        <w:t>) or a less than or equal to sign (</w:t>
+      </w:r>
+      <m:oMath>
+        <m:r>
+          <w:rPr>
+            <w:rFonts w:ascii="Cambria Math" w:eastAsiaTheme="minorEastAsia" w:hAnsi="Cambria Math"/>
+          </w:rPr>
+          <m:t>≤</m:t>
+        </m:r>
+      </m:oMath>
+      <w:r>
+        <w:rPr>
+          <w:rFonts w:eastAsiaTheme="minorEastAsia"/>
+        </w:rPr>
+        <w:t>), the line will be solid.</w:t>
+      </w:r>
+    </w:p>
+    <w:p>
+      <w:pPr>
+        <w:rPr>
+          <w:rFonts w:eastAsiaTheme="minorEastAsia"/>
+          <w:b/>
+          <w:bCs/>
+        </w:rPr>
+      </w:pPr>
+      <w:r>
+        <w:rPr>
+          <w:rFonts w:eastAsiaTheme="minorEastAsia"/>
+          <w:b/>
+          <w:bCs/>
+        </w:rPr>
+        <w:t>Graphing Two-Variable Inequalities on the Graphing Calculator</w:t>
+      </w:r>
+    </w:p>
+    <w:p>
+      <w:pPr>
+        <w:pStyle w:val="Heading3"/>
+        <w:rPr>
+          <w:rFonts w:eastAsiaTheme="minorEastAsia"/>
+        </w:rPr>
+      </w:pPr>
+      <w:r>
+        <w:rPr>
+          <w:rFonts w:eastAsiaTheme="minorEastAsia"/>
+        </w:rPr>
+        <w:t>Check Your Understanding of Section 7.2</w:t>
+      </w:r>
+    </w:p>
+    <w:p>
+      <w:pPr>
+        <w:pStyle w:val="ListParagraph"/>
+        <w:numPr>
+          <w:ilvl w:val="0"/>
+          <w:numId w:val="33"/>
+        </w:numPr>
+        <w:rPr>
+          <w:rFonts w:eastAsiaTheme="minorEastAsia"/>
+        </w:rPr>
+      </w:pPr>
+      <w:r>
+        <w:rPr>
+          <w:rFonts w:eastAsiaTheme="minorEastAsia"/>
+        </w:rPr>
+        <w:t>Multiple-Choice</w:t>
+      </w:r>
+    </w:p>
+    <w:p>
+      <w:pPr>
+        <w:pStyle w:val="ListParagraph"/>
+        <w:numPr>
+          <w:ilvl w:val="0"/>
+          <w:numId w:val="34"/>
+        </w:numPr>
+        <w:rPr>
+          <w:rFonts w:eastAsiaTheme="minorEastAsia"/>
+          <w:b/>
+          <w:bCs/>
+        </w:rPr>
+      </w:pPr>
+      <w:r>
+        <w:rPr>
+          <w:rFonts w:eastAsiaTheme="minorEastAsia"/>
+        </w:rPr>
+        <w:t>Which is the graph of y &lt; x + 4.</w:t>
+      </w:r>
+      <w:r>
+        <w:rPr>
+          <w:rFonts w:eastAsiaTheme="minorEastAsia"/>
+        </w:rPr>
+        <w:br/>
+      </w:r>
+      <w:r>
+        <w:rPr>
+          <w:rFonts w:eastAsiaTheme="minorEastAsia"/>
+          <w:b/>
+          <w:bCs/>
+        </w:rPr>
+        <w:t>(4)</w:t>
+      </w:r>
+    </w:p>
+    <w:p>
+      <w:pPr>
+        <w:pStyle w:val="ListParagraph"/>
+        <w:numPr>
+          <w:ilvl w:val="0"/>
+          <w:numId w:val="34"/>
+        </w:numPr>
+        <w:rPr>
+          <w:rFonts w:eastAsiaTheme="minorEastAsia"/>
+          <w:b/>
+          <w:bCs/>
+        </w:rPr>
+      </w:pPr>
+      <w:r>
+        <w:rPr>
+          <w:rFonts w:eastAsiaTheme="minorEastAsia"/>
+        </w:rPr>
+        <w:t xml:space="preserve">Which is the graph of </w:t>
+      </w:r>
+      <m:oMath>
+        <m:r>
+          <w:rPr>
+            <w:rFonts w:ascii="Cambria Math" w:eastAsiaTheme="minorEastAsia" w:hAnsi="Cambria Math"/>
+          </w:rPr>
+          <m:t>y≥2x-1</m:t>
+        </m:r>
+      </m:oMath>
+      <w:r>
+        <w:rPr>
+          <w:rFonts w:eastAsiaTheme="minorEastAsia"/>
+        </w:rPr>
+        <w:t>?</w:t>
+      </w:r>
+      <w:r>
+        <w:rPr>
+          <w:rFonts w:eastAsiaTheme="minorEastAsia"/>
+        </w:rPr>
+        <w:br/>
+      </w:r>
+      <w:r>
+        <w:rPr>
+          <w:rFonts w:eastAsiaTheme="minorEastAsia"/>
+          <w:b/>
+          <w:bCs/>
+        </w:rPr>
+        <w:t>(</w:t>
+      </w:r>
+      <w:r>
+        <w:rPr>
+          <w:rFonts w:eastAsiaTheme="minorEastAsia"/>
+          <w:b/>
+          <w:bCs/>
+        </w:rPr>
+        <w:t>1</w:t>
+      </w:r>
+      <w:r>
+        <w:rPr>
+          <w:rFonts w:eastAsiaTheme="minorEastAsia"/>
+          <w:b/>
+          <w:bCs/>
+        </w:rPr>
+        <w:t>)</w:t>
+      </w:r>
+    </w:p>
+    <w:p>
+      <w:pPr>
+        <w:pStyle w:val="ListParagraph"/>
+        <w:numPr>
+          <w:ilvl w:val="0"/>
+          <w:numId w:val="34"/>
+        </w:numPr>
+        <w:rPr>
+          <w:rFonts w:eastAsiaTheme="minorEastAsia"/>
+          <w:b/>
+          <w:bCs/>
+        </w:rPr>
+      </w:pPr>
+      <w:r>
+        <w:rPr>
+          <w:rFonts w:eastAsiaTheme="minorEastAsia"/>
+        </w:rPr>
+        <w:t>This is the graph of which inequality?</w:t>
+      </w:r>
+      <w:r>
+        <w:rPr>
+          <w:rFonts w:eastAsiaTheme="minorEastAsia"/>
+        </w:rPr>
+        <w:br/>
+      </w:r>
+      <w:r>
+        <w:rPr>
+          <w:rFonts w:eastAsiaTheme="minorEastAsia"/>
+          <w:b/>
+          <w:bCs/>
+        </w:rPr>
+        <w:t>(</w:t>
+      </w:r>
+      <w:r>
+        <w:rPr>
+          <w:rFonts w:eastAsiaTheme="minorEastAsia"/>
+          <w:b/>
+          <w:bCs/>
+        </w:rPr>
+        <w:t>2</w:t>
+      </w:r>
+      <w:r>
+        <w:rPr>
+          <w:rFonts w:eastAsiaTheme="minorEastAsia"/>
+          <w:b/>
+          <w:bCs/>
+        </w:rPr>
+        <w:t>)</w:t>
+      </w:r>
+    </w:p>
+    <w:p>
+      <w:pPr>
+        <w:pStyle w:val="ListParagraph"/>
+        <w:numPr>
+          <w:ilvl w:val="0"/>
+          <w:numId w:val="34"/>
+        </w:numPr>
+        <w:rPr>
+          <w:rFonts w:eastAsiaTheme="minorEastAsia"/>
+          <w:b/>
+          <w:bCs/>
+        </w:rPr>
+      </w:pPr>
+      <w:r>
+        <w:rPr>
+          <w:rFonts w:eastAsiaTheme="minorEastAsia"/>
+        </w:rPr>
+        <w:t xml:space="preserve">Which is the graph of the inequality </w:t>
+      </w:r>
+      <w:r>
+        <w:rPr>
+          <w:rFonts w:eastAsiaTheme="minorEastAsia"/>
+        </w:rPr>
+        <w:br/>
+      </w:r>
+      <m:oMath>
+        <m:r>
+          <w:rPr>
+            <w:rFonts w:ascii="Cambria Math" w:eastAsiaTheme="minorEastAsia" w:hAnsi="Cambria Math"/>
+          </w:rPr>
+          <m:t>x+2y&gt;1</m:t>
+        </m:r>
+        <m:r>
+          <w:rPr>
+            <w:rFonts w:ascii="Cambria Math" w:eastAsiaTheme="minorEastAsia" w:hAnsi="Cambria Math"/>
+          </w:rPr>
+          <m:t>0</m:t>
+        </m:r>
+      </m:oMath>
+      <w:r>
+        <w:rPr>
+          <w:rFonts w:eastAsiaTheme="minorEastAsia"/>
+        </w:rPr>
+        <w:t>?</w:t>
+      </w:r>
+      <w:r>
+        <w:rPr>
+          <w:rFonts w:eastAsiaTheme="minorEastAsia"/>
+        </w:rPr>
+        <w:br/>
+      </w:r>
+      <w:r>
+        <w:rPr>
+          <w:rFonts w:eastAsiaTheme="minorEastAsia"/>
+          <w:b/>
+          <w:bCs/>
+        </w:rPr>
+        <w:t>(1)</w:t>
+      </w:r>
+    </w:p>
+    <w:p>
+      <w:pPr>
+        <w:pStyle w:val="ListParagraph"/>
+        <w:numPr>
+          <w:ilvl w:val="0"/>
+          <w:numId w:val="34"/>
+        </w:numPr>
+        <w:rPr>
+          <w:rFonts w:eastAsiaTheme="minorEastAsia"/>
+          <w:b/>
+          <w:bCs/>
+        </w:rPr>
+      </w:pPr>
+      <w:r>
+        <w:rPr>
+          <w:rFonts w:eastAsiaTheme="minorEastAsia"/>
+        </w:rPr>
+        <w:t xml:space="preserve">Which is the graph of </w:t>
+      </w:r>
+      <m:oMath>
+        <m:r>
+          <w:rPr>
+            <w:rFonts w:ascii="Cambria Math" w:eastAsiaTheme="minorEastAsia" w:hAnsi="Cambria Math"/>
+          </w:rPr>
+          <m:t>y&gt;4</m:t>
+        </m:r>
+      </m:oMath>
+      <w:r>
+        <w:rPr>
+          <w:rFonts w:eastAsiaTheme="minorEastAsia"/>
+        </w:rPr>
+        <w:t>?</w:t>
+      </w:r>
+      <w:r>
+        <w:rPr>
+          <w:rFonts w:eastAsiaTheme="minorEastAsia"/>
+        </w:rPr>
+        <w:br/>
+      </w:r>
+      <w:r>
+        <w:rPr>
+          <w:rFonts w:eastAsiaTheme="minorEastAsia"/>
+          <w:b/>
+          <w:bCs/>
+        </w:rPr>
+        <w:t>(2)</w:t>
+      </w:r>
+    </w:p>
+    <w:p>
+      <w:pPr>
+        <w:pStyle w:val="ListParagraph"/>
+        <w:numPr>
+          <w:ilvl w:val="0"/>
+          <w:numId w:val="34"/>
+        </w:numPr>
+        <w:rPr>
+          <w:rFonts w:eastAsiaTheme="minorEastAsia"/>
+          <w:b/>
+          <w:bCs/>
+        </w:rPr>
+      </w:pPr>
+      <w:r>
+        <w:rPr>
+          <w:rFonts w:eastAsiaTheme="minorEastAsia"/>
+        </w:rPr>
+        <w:t xml:space="preserve">Which is the graph of </w:t>
+      </w:r>
+      <m:oMath>
+        <m:r>
+          <w:rPr>
+            <w:rFonts w:ascii="Cambria Math" w:eastAsiaTheme="minorEastAsia" w:hAnsi="Cambria Math"/>
+          </w:rPr>
+          <m:t>x≤-2</m:t>
+        </m:r>
+      </m:oMath>
+      <w:r>
+        <w:rPr>
+          <w:rFonts w:eastAsiaTheme="minorEastAsia"/>
+        </w:rPr>
+        <w:t>?</w:t>
+      </w:r>
+      <w:r>
+        <w:rPr>
+          <w:rFonts w:eastAsiaTheme="minorEastAsia"/>
+        </w:rPr>
+        <w:br/>
+      </w:r>
+      <w:r>
+        <w:rPr>
+          <w:rFonts w:eastAsiaTheme="minorEastAsia"/>
+          <w:b/>
+          <w:bCs/>
+        </w:rPr>
+        <w:t>(2)</w:t>
+      </w:r>
+    </w:p>
+    <w:p>
+      <w:pPr>
+        <w:pStyle w:val="ListParagraph"/>
+        <w:numPr>
+          <w:ilvl w:val="0"/>
+          <w:numId w:val="34"/>
+        </w:numPr>
+        <w:rPr>
+          <w:rFonts w:eastAsiaTheme="minorEastAsia"/>
+          <w:b/>
+          <w:bCs/>
+        </w:rPr>
+      </w:pPr>
+      <w:r>
+        <w:rPr>
+          <w:rFonts w:eastAsiaTheme="minorEastAsia"/>
+        </w:rPr>
+        <w:t>Which is a solution to the inequality</w:t>
+      </w:r>
+      <w:r>
+        <w:rPr>
+          <w:rFonts w:eastAsiaTheme="minorEastAsia"/>
+        </w:rPr>
+        <w:br/>
+      </w:r>
+      <m:oMath>
+        <m:r>
+          <w:rPr>
+            <w:rFonts w:ascii="Cambria Math" w:eastAsiaTheme="minorEastAsia" w:hAnsi="Cambria Math"/>
+          </w:rPr>
+          <m:t>x-y&gt;3</m:t>
+        </m:r>
+      </m:oMath>
+      <w:r>
+        <w:rPr>
+          <w:rFonts w:eastAsiaTheme="minorEastAsia"/>
+        </w:rPr>
+        <w:t>?</w:t>
+      </w:r>
+      <w:r>
+        <w:rPr>
+          <w:rFonts w:eastAsiaTheme="minorEastAsia"/>
+        </w:rPr>
+        <w:br/>
+      </w:r>
+      <w:r>
+        <w:rPr>
+          <w:rFonts w:eastAsiaTheme="minorEastAsia"/>
+          <w:b/>
+          <w:bCs/>
+        </w:rPr>
+        <w:t>(2) (12, 8)</w:t>
+      </w:r>
+    </w:p>
+    <w:p>
+      <w:pPr>
+        <w:pStyle w:val="ListParagraph"/>
+        <w:numPr>
+          <w:ilvl w:val="0"/>
+          <w:numId w:val="34"/>
+        </w:numPr>
+        <w:rPr>
+          <w:rFonts w:eastAsiaTheme="minorEastAsia"/>
+          <w:b/>
+          <w:bCs/>
+        </w:rPr>
+      </w:pPr>
+      <w:r>
+        <w:rPr>
+          <w:rFonts w:eastAsiaTheme="minorEastAsia"/>
+        </w:rPr>
+        <w:t xml:space="preserve">Below is a graph of </w:t>
+      </w:r>
+      <m:oMath>
+        <m:r>
+          <w:rPr>
+            <w:rFonts w:ascii="Cambria Math" w:eastAsiaTheme="minorEastAsia" w:hAnsi="Cambria Math"/>
+          </w:rPr>
+          <m:t>x+y≤8</m:t>
+        </m:r>
+      </m:oMath>
+      <w:r>
+        <w:rPr>
+          <w:rFonts w:eastAsiaTheme="minorEastAsia"/>
+        </w:rPr>
+        <w:t>. Which is a point in the solution set?</w:t>
+      </w:r>
+      <w:r>
+        <w:rPr>
+          <w:rFonts w:eastAsiaTheme="minorEastAsia"/>
+        </w:rPr>
+        <w:br/>
+      </w:r>
+      <w:r>
+        <w:rPr>
+          <w:rFonts w:eastAsiaTheme="minorEastAsia"/>
+          <w:b/>
+          <w:bCs/>
+        </w:rPr>
+        <w:t>(4) (3, 5)</w:t>
+      </w:r>
+    </w:p>
+    <w:p>
+      <w:pPr>
+        <w:pStyle w:val="ListParagraph"/>
+        <w:numPr>
+          <w:ilvl w:val="0"/>
+          <w:numId w:val="34"/>
+        </w:numPr>
+        <w:rPr>
+          <w:rFonts w:eastAsiaTheme="minorEastAsia"/>
+          <w:b/>
+          <w:bCs/>
+        </w:rPr>
+      </w:pPr>
+      <w:r>
+        <w:rPr>
+          <w:rFonts w:eastAsiaTheme="minorEastAsia"/>
+        </w:rPr>
+        <w:t xml:space="preserve">All of these ordered pairs are part of the shaded region for the graph of </w:t>
+      </w:r>
+      <w:r>
+        <w:rPr>
+          <w:rFonts w:eastAsiaTheme="minorEastAsia"/>
+        </w:rPr>
+        <w:br/>
+      </w:r>
+      <m:oMath>
+        <m:r>
+          <w:rPr>
+            <w:rFonts w:ascii="Cambria Math" w:eastAsiaTheme="minorEastAsia" w:hAnsi="Cambria Math"/>
+          </w:rPr>
+          <m:t>2x+y&lt;12</m:t>
+        </m:r>
+      </m:oMath>
+      <w:r>
+        <w:rPr>
+          <w:rFonts w:eastAsiaTheme="minorEastAsia"/>
+        </w:rPr>
+        <w:t xml:space="preserve"> except</w:t>
+      </w:r>
+      <w:r>
+        <w:rPr>
+          <w:rFonts w:eastAsiaTheme="minorEastAsia"/>
+        </w:rPr>
+        <w:br/>
+      </w:r>
+      <w:r>
+        <w:rPr>
+          <w:rFonts w:eastAsiaTheme="minorEastAsia"/>
+          <w:b/>
+          <w:bCs/>
+        </w:rPr>
+        <w:t>(3) (5, 3)</w:t>
+      </w:r>
+    </w:p>
+    <w:p>
+      <w:pPr>
+        <w:pStyle w:val="ListParagraph"/>
+        <w:numPr>
+          <w:ilvl w:val="0"/>
+          <w:numId w:val="34"/>
+        </w:numPr>
+        <w:rPr>
+          <w:rFonts w:eastAsiaTheme="minorEastAsia"/>
+          <w:b/>
+          <w:bCs/>
+        </w:rPr>
+      </w:pPr>
+      <w:r>
+        <w:rPr>
+          <w:rFonts w:eastAsiaTheme="minorEastAsia"/>
+        </w:rPr>
+        <w:t xml:space="preserve">Which point would not be a good point for checking which side of the line to shade for inequality </w:t>
+      </w:r>
+      <m:oMath>
+        <m:r>
+          <w:rPr>
+            <w:rFonts w:ascii="Cambria Math" w:eastAsiaTheme="minorEastAsia" w:hAnsi="Cambria Math"/>
+          </w:rPr>
+          <m:t>y≤-x+4</m:t>
+        </m:r>
+      </m:oMath>
+      <w:r>
+        <w:rPr>
+          <w:rFonts w:eastAsiaTheme="minorEastAsia"/>
+        </w:rPr>
+        <w:t>?</w:t>
+      </w:r>
+      <w:r>
+        <w:rPr>
+          <w:rFonts w:eastAsiaTheme="minorEastAsia"/>
+        </w:rPr>
+        <w:br/>
+      </w:r>
+      <w:r>
+        <w:rPr>
+          <w:rFonts w:eastAsiaTheme="minorEastAsia"/>
+          <w:b/>
+          <w:bCs/>
+        </w:rPr>
+        <w:t>(2) (0, 4)</w:t>
+      </w:r>
+    </w:p>
+    <w:p>
+      <w:pPr>
+        <w:pStyle w:val="ListParagraph"/>
+        <w:numPr>
+          <w:ilvl w:val="0"/>
+          <w:numId w:val="33"/>
+        </w:numPr>
+        <w:rPr>
+          <w:rFonts w:eastAsiaTheme="minorEastAsia"/>
+        </w:rPr>
+      </w:pPr>
+      <w:r>
+        <w:rPr>
+          <w:rFonts w:eastAsiaTheme="minorEastAsia"/>
+        </w:rPr>
+        <w:br w:type="column"/>
+      </w:r>
+      <w:r>
+        <w:rPr>
+          <w:rFonts w:eastAsiaTheme="minorEastAsia"/>
+        </w:rPr>
+        <w:t>Show how you arrived at your answers.</w:t>
+      </w:r>
+    </w:p>
+    <w:p>
+      <w:pPr>
+        <w:pStyle w:val="ListParagraph"/>
+        <w:numPr>
+          <w:ilvl w:val="0"/>
+          <w:numId w:val="35"/>
+        </w:numPr>
+        <w:rPr>
+          <w:rFonts w:eastAsiaTheme="minorEastAsia"/>
+          <w:noProof/>
+        </w:rPr>
+      </w:pPr>
+      <w:r>
+        <w:rPr>
+          <w:rFonts w:eastAsiaTheme="minorEastAsia"/>
+        </w:rPr>
+        <w:t>A small elevator has a capacity of 4 people. On the graph below, make points indicating valid combinations of men and women who could be in the elevator.</w:t>
+      </w:r>
+      <w:r>
+        <w:rPr>
+          <w:rFonts w:eastAsiaTheme="minorEastAsia"/>
+        </w:rPr>
+        <w:br/>
+      </w:r>
+      <m:oMathPara>
+        <m:oMath>
+          <m:r>
+            <w:rPr>
+              <w:rFonts w:ascii="Cambria Math" w:eastAsiaTheme="minorEastAsia" w:hAnsi="Cambria Math"/>
+            </w:rPr>
+            <m:t>m+w≤4</m:t>
+          </m:r>
+          <m:r>
+            <w:rPr>
+              <w:rFonts w:eastAsiaTheme="minorEastAsia"/>
+            </w:rPr>
+            <w:br/>
+          </m:r>
+        </m:oMath>
+      </m:oMathPara>
+      <w:r>
+        <w:rPr>
+          <w:rFonts w:eastAsiaTheme="minorEastAsia"/>
+          <w:noProof/>
+        </w:rPr>
+        <w:drawing>
+          <wp:inline distT="0" distB="0" distL="0" distR="0" wp14:anchorId="40D50AE2" wp14:editId="54804F22">
+            <wp:extent cx="1502410" cy="1021080"/>
+            <wp:effectExtent l="0" t="0" r="2540" b="7620"/>
+            <wp:docPr id="1505890132" name="Picture 3"/>
+            <wp:cNvGraphicFramePr>
+              <a:graphicFrameLocks xmlns:a="http://schemas.openxmlformats.org/drawingml/2006/main" noChangeAspect="1"/>
+            </wp:cNvGraphicFramePr>
+            <a:graphic xmlns:a="http://schemas.openxmlformats.org/drawingml/2006/main">
+              <a:graphicData uri="http://schemas.openxmlformats.org/drawingml/2006/picture">
+                <pic:pic xmlns:pic="http://schemas.openxmlformats.org/drawingml/2006/picture">
+                  <pic:nvPicPr>
+                    <pic:cNvPr id="0" name="Picture 3"/>
+                    <pic:cNvPicPr>
+                      <a:picLocks noChangeAspect="1" noChangeArrowheads="1"/>
+                    </pic:cNvPicPr>
+                  </pic:nvPicPr>
+                  <pic:blipFill>
+                    <a:blip r:embed="rId17">
+                      <a:extLst>
+                        <a:ext uri="{28A0092B-C50C-407E-A947-70E740481C1C}">
+                          <a14:useLocalDpi xmlns:a14="http://schemas.microsoft.com/office/drawing/2010/main" val="0"/>
+                        </a:ext>
+                      </a:extLst>
+                    </a:blip>
+                    <a:srcRect/>
+                    <a:stretch>
+                      <a:fillRect/>
+                    </a:stretch>
+                  </pic:blipFill>
+                  <pic:spPr bwMode="auto">
+                    <a:xfrm>
+                      <a:off x="0" y="0"/>
+                      <a:ext cx="1502410" cy="1021080"/>
+                    </a:xfrm>
+                    <a:prstGeom prst="rect">
+                      <a:avLst/>
+                    </a:prstGeom>
+                    <a:noFill/>
+                    <a:ln>
+                      <a:noFill/>
+                    </a:ln>
+                  </pic:spPr>
+                </pic:pic>
+              </a:graphicData>
+            </a:graphic>
+          </wp:inline>
+        </w:drawing>
+      </w:r>
+    </w:p>
+    <w:p>
+      <w:pPr>
+        <w:pStyle w:val="ListParagraph"/>
+        <w:numPr>
+          <w:ilvl w:val="0"/>
+          <w:numId w:val="35"/>
+        </w:numPr>
+        <w:rPr>
+          <w:rFonts w:eastAsiaTheme="minorEastAsia"/>
+          <w:noProof/>
+        </w:rPr>
+      </w:pPr>
+      <w:r>
+        <w:rPr>
+          <w:rFonts w:eastAsiaTheme="minorEastAsia"/>
+          <w:noProof/>
+        </w:rPr>
+        <w:t>What is the inequality that has this solution set?</w:t>
+      </w:r>
+      <w:r>
+        <w:rPr>
+          <w:rFonts w:eastAsiaTheme="minorEastAsia"/>
+          <w:noProof/>
+        </w:rPr>
+        <w:br/>
+        <w:t>Point 2: (2, 4)</w:t>
+      </w:r>
+      <w:r>
+        <w:rPr>
+          <w:rFonts w:eastAsiaTheme="minorEastAsia"/>
+          <w:noProof/>
+        </w:rPr>
+        <w:br/>
+        <w:t>Point 1: (0, 3)</w:t>
+      </w:r>
+      <w:r>
+        <w:rPr>
+          <w:rFonts w:eastAsiaTheme="minorEastAsia"/>
+          <w:noProof/>
+        </w:rPr>
+        <w:br/>
+      </w:r>
+      <m:oMathPara>
+        <m:oMath>
+          <m:r>
+            <w:rPr>
+              <w:rFonts w:ascii="Cambria Math" w:eastAsiaTheme="minorEastAsia" w:hAnsi="Cambria Math"/>
+              <w:noProof/>
+            </w:rPr>
+            <m:t>m=</m:t>
+          </m:r>
+          <m:f>
+            <m:fPr>
+              <m:ctrlPr>
+                <w:rPr>
+                  <w:rFonts w:ascii="Cambria Math" w:eastAsiaTheme="minorEastAsia" w:hAnsi="Cambria Math"/>
+                  <w:i/>
+                  <w:noProof/>
+                </w:rPr>
+              </m:ctrlPr>
+            </m:fPr>
+            <m:num>
+              <m:r>
+                <w:rPr>
+                  <w:rFonts w:ascii="Cambria Math" w:eastAsiaTheme="minorEastAsia" w:hAnsi="Cambria Math"/>
+                  <w:noProof/>
+                </w:rPr>
+                <m:t>4-3</m:t>
+              </m:r>
+            </m:num>
+            <m:den>
+              <m:r>
+                <w:rPr>
+                  <w:rFonts w:ascii="Cambria Math" w:eastAsiaTheme="minorEastAsia" w:hAnsi="Cambria Math"/>
+                  <w:noProof/>
+                </w:rPr>
+                <m:t>2-0</m:t>
+              </m:r>
+            </m:den>
+          </m:f>
+          <m:r>
+            <w:rPr>
+              <w:rFonts w:ascii="Cambria Math" w:eastAsiaTheme="minorEastAsia" w:hAnsi="Cambria Math"/>
+              <w:noProof/>
+            </w:rPr>
+            <m:t>=</m:t>
+          </m:r>
+          <m:f>
+            <m:fPr>
+              <m:ctrlPr>
+                <w:rPr>
+                  <w:rFonts w:ascii="Cambria Math" w:eastAsiaTheme="minorEastAsia" w:hAnsi="Cambria Math"/>
+                  <w:i/>
+                  <w:noProof/>
+                </w:rPr>
+              </m:ctrlPr>
+            </m:fPr>
+            <m:num>
+              <m:r>
+                <w:rPr>
+                  <w:rFonts w:ascii="Cambria Math" w:eastAsiaTheme="minorEastAsia" w:hAnsi="Cambria Math"/>
+                  <w:noProof/>
+                </w:rPr>
+                <m:t>1</m:t>
+              </m:r>
+            </m:num>
+            <m:den>
+              <m:r>
+                <w:rPr>
+                  <w:rFonts w:ascii="Cambria Math" w:eastAsiaTheme="minorEastAsia" w:hAnsi="Cambria Math"/>
+                  <w:noProof/>
+                </w:rPr>
+                <m:t>2</m:t>
+              </m:r>
+            </m:den>
+          </m:f>
+          <m:r>
+            <w:rPr>
+              <w:rFonts w:eastAsiaTheme="minorEastAsia"/>
+              <w:noProof/>
+            </w:rPr>
+            <w:br/>
+          </m:r>
+        </m:oMath>
+        <m:oMath>
+          <m:r>
+            <w:rPr>
+              <w:rFonts w:ascii="Cambria Math" w:eastAsiaTheme="minorEastAsia" w:hAnsi="Cambria Math"/>
+              <w:noProof/>
+            </w:rPr>
+            <m:t>y=mx+b</m:t>
+          </m:r>
+          <m:r>
+            <w:rPr>
+              <w:rFonts w:ascii="Cambria Math" w:eastAsiaTheme="minorEastAsia" w:hAnsi="Cambria Math"/>
+              <w:noProof/>
+            </w:rPr>
+            <w:br/>
+          </m:r>
+        </m:oMath>
+        <m:oMath>
+          <m:r>
+            <w:rPr>
+              <w:rFonts w:ascii="Cambria Math" w:eastAsiaTheme="minorEastAsia" w:hAnsi="Cambria Math"/>
+              <w:noProof/>
+            </w:rPr>
+            <m:t>y=</m:t>
+          </m:r>
+          <m:f>
+            <m:fPr>
+              <m:ctrlPr>
+                <w:rPr>
+                  <w:rFonts w:ascii="Cambria Math" w:eastAsiaTheme="minorEastAsia" w:hAnsi="Cambria Math"/>
+                  <w:i/>
+                  <w:noProof/>
+                </w:rPr>
+              </m:ctrlPr>
+            </m:fPr>
+            <m:num>
+              <m:r>
+                <w:rPr>
+                  <w:rFonts w:ascii="Cambria Math" w:eastAsiaTheme="minorEastAsia" w:hAnsi="Cambria Math"/>
+                  <w:noProof/>
+                </w:rPr>
+                <m:t>1</m:t>
+              </m:r>
+            </m:num>
+            <m:den>
+              <m:r>
+                <w:rPr>
+                  <w:rFonts w:ascii="Cambria Math" w:eastAsiaTheme="minorEastAsia" w:hAnsi="Cambria Math"/>
+                  <w:noProof/>
+                </w:rPr>
+                <m:t>2</m:t>
+              </m:r>
+            </m:den>
+          </m:f>
+          <m:r>
+            <w:rPr>
+              <w:rFonts w:ascii="Cambria Math" w:eastAsiaTheme="minorEastAsia" w:hAnsi="Cambria Math"/>
+              <w:noProof/>
+            </w:rPr>
+            <m:t>x+b</m:t>
+          </m:r>
+          <m:r>
+            <w:rPr>
+              <w:rFonts w:ascii="Cambria Math" w:eastAsiaTheme="minorEastAsia" w:hAnsi="Cambria Math"/>
+              <w:noProof/>
+            </w:rPr>
+            <w:br/>
+          </m:r>
+        </m:oMath>
+        <m:oMath>
+          <m:r>
+            <w:rPr>
+              <w:rFonts w:ascii="Cambria Math" w:eastAsiaTheme="minorEastAsia" w:hAnsi="Cambria Math"/>
+              <w:noProof/>
+            </w:rPr>
+            <m:t>3=</m:t>
+          </m:r>
+          <m:f>
+            <m:fPr>
+              <m:ctrlPr>
+                <w:rPr>
+                  <w:rFonts w:ascii="Cambria Math" w:eastAsiaTheme="minorEastAsia" w:hAnsi="Cambria Math"/>
+                  <w:i/>
+                  <w:noProof/>
+                </w:rPr>
+              </m:ctrlPr>
+            </m:fPr>
+            <m:num>
+              <m:r>
+                <w:rPr>
+                  <w:rFonts w:ascii="Cambria Math" w:eastAsiaTheme="minorEastAsia" w:hAnsi="Cambria Math"/>
+                  <w:noProof/>
+                </w:rPr>
+                <m:t>1</m:t>
+              </m:r>
+            </m:num>
+            <m:den>
+              <m:r>
+                <w:rPr>
+                  <w:rFonts w:ascii="Cambria Math" w:eastAsiaTheme="minorEastAsia" w:hAnsi="Cambria Math"/>
+                  <w:noProof/>
+                </w:rPr>
+                <m:t>2</m:t>
+              </m:r>
+            </m:den>
+          </m:f>
+          <m:r>
+            <w:rPr>
+              <w:rFonts w:ascii="Cambria Math" w:eastAsiaTheme="minorEastAsia" w:hAnsi="Cambria Math"/>
+              <w:noProof/>
+            </w:rPr>
+            <m:t>∙0+b</m:t>
+          </m:r>
+          <m:r>
+            <w:rPr>
+              <w:rFonts w:ascii="Cambria Math" w:eastAsiaTheme="minorEastAsia" w:hAnsi="Cambria Math"/>
+              <w:noProof/>
+            </w:rPr>
+            <w:br/>
+          </m:r>
+        </m:oMath>
+        <m:oMath>
+          <m:r>
+            <w:rPr>
+              <w:rFonts w:ascii="Cambria Math" w:eastAsiaTheme="minorEastAsia" w:hAnsi="Cambria Math"/>
+              <w:noProof/>
+            </w:rPr>
+            <m:t>b=3</m:t>
+          </m:r>
+          <m:r>
+            <w:rPr>
+              <w:rFonts w:ascii="Cambria Math" w:eastAsiaTheme="minorEastAsia" w:hAnsi="Cambria Math"/>
+              <w:noProof/>
+            </w:rPr>
+            <w:br/>
+          </m:r>
+        </m:oMath>
+        <m:oMath>
+          <m:r>
+            <m:rPr>
+              <m:sty m:val="bi"/>
+            </m:rPr>
+            <w:rPr>
+              <w:rFonts w:ascii="Cambria Math" w:eastAsiaTheme="minorEastAsia" w:hAnsi="Cambria Math"/>
+              <w:noProof/>
+            </w:rPr>
+            <m:t>y≤</m:t>
+          </m:r>
+          <m:f>
+            <m:fPr>
+              <m:ctrlPr>
+                <w:rPr>
+                  <w:rFonts w:ascii="Cambria Math" w:eastAsiaTheme="minorEastAsia" w:hAnsi="Cambria Math"/>
+                  <w:b/>
+                  <w:bCs/>
+                  <w:i/>
+                  <w:noProof/>
+                </w:rPr>
+              </m:ctrlPr>
+            </m:fPr>
+            <m:num>
+              <m:r>
+                <m:rPr>
+                  <m:sty m:val="bi"/>
+                </m:rPr>
+                <w:rPr>
+                  <w:rFonts w:ascii="Cambria Math" w:eastAsiaTheme="minorEastAsia" w:hAnsi="Cambria Math"/>
+                  <w:noProof/>
+                </w:rPr>
+                <m:t>1</m:t>
+              </m:r>
+            </m:num>
+            <m:den>
+              <m:r>
+                <m:rPr>
+                  <m:sty m:val="bi"/>
+                </m:rPr>
+                <w:rPr>
+                  <w:rFonts w:ascii="Cambria Math" w:eastAsiaTheme="minorEastAsia" w:hAnsi="Cambria Math"/>
+                  <w:noProof/>
+                </w:rPr>
+                <m:t>2</m:t>
+              </m:r>
+            </m:den>
+          </m:f>
+          <m:r>
+            <m:rPr>
+              <m:sty m:val="bi"/>
+            </m:rPr>
+            <w:rPr>
+              <w:rFonts w:ascii="Cambria Math" w:eastAsiaTheme="minorEastAsia" w:hAnsi="Cambria Math"/>
+              <w:noProof/>
+            </w:rPr>
+            <m:t>x+3</m:t>
+          </m:r>
+          <m:r>
+            <w:rPr>
+              <w:rFonts w:eastAsiaTheme="minorEastAsia"/>
+              <w:b/>
+              <w:bCs/>
+              <w:noProof/>
+            </w:rPr>
+            <w:br/>
+          </m:r>
+        </m:oMath>
+      </m:oMathPara>
+      <w:r>
+        <w:rPr>
+          <w:rFonts w:eastAsiaTheme="minorEastAsia"/>
+          <w:noProof/>
+        </w:rPr>
+        <w:t>Check with (0,0)</w:t>
+      </w:r>
+      <w:r>
+        <w:rPr>
+          <w:rFonts w:eastAsiaTheme="minorEastAsia"/>
+          <w:noProof/>
+        </w:rPr>
+        <w:br/>
+      </w:r>
+      <m:oMathPara>
+        <m:oMath>
+          <m:r>
+            <w:rPr>
+              <w:rFonts w:ascii="Cambria Math" w:eastAsiaTheme="minorEastAsia" w:hAnsi="Cambria Math"/>
+              <w:noProof/>
+            </w:rPr>
+            <m:t>0≤</m:t>
+          </m:r>
+          <m:f>
+            <m:fPr>
+              <m:ctrlPr>
+                <w:rPr>
+                  <w:rFonts w:ascii="Cambria Math" w:eastAsiaTheme="minorEastAsia" w:hAnsi="Cambria Math"/>
+                  <w:i/>
+                  <w:noProof/>
+                </w:rPr>
+              </m:ctrlPr>
+            </m:fPr>
+            <m:num>
+              <m:r>
+                <w:rPr>
+                  <w:rFonts w:ascii="Cambria Math" w:eastAsiaTheme="minorEastAsia" w:hAnsi="Cambria Math"/>
+                  <w:noProof/>
+                </w:rPr>
+                <m:t>1</m:t>
+              </m:r>
+            </m:num>
+            <m:den>
+              <m:r>
+                <w:rPr>
+                  <w:rFonts w:ascii="Cambria Math" w:eastAsiaTheme="minorEastAsia" w:hAnsi="Cambria Math"/>
+                  <w:noProof/>
+                </w:rPr>
+                <m:t>2</m:t>
+              </m:r>
+            </m:den>
+          </m:f>
+          <m:r>
+            <w:rPr>
+              <w:rFonts w:ascii="Cambria Math" w:eastAsiaTheme="minorEastAsia" w:hAnsi="Cambria Math"/>
+              <w:noProof/>
+            </w:rPr>
+            <m:t>∙0+3</m:t>
+          </m:r>
+          <m:r>
+            <w:rPr>
+              <w:rFonts w:ascii="Cambria Math" w:eastAsiaTheme="minorEastAsia" w:hAnsi="Cambria Math"/>
+              <w:noProof/>
+            </w:rPr>
+            <w:br/>
+          </m:r>
+        </m:oMath>
+        <m:oMath>
+          <m:r>
+            <w:rPr>
+              <w:rFonts w:ascii="Cambria Math" w:eastAsiaTheme="minorEastAsia" w:hAnsi="Cambria Math"/>
+              <w:noProof/>
+            </w:rPr>
+            <m:t>0≤3 ck</m:t>
+          </m:r>
+        </m:oMath>
+      </m:oMathPara>
+    </w:p>
+    <w:p>
+      <w:pPr>
+        <w:pStyle w:val="ListParagraph"/>
+        <w:numPr>
+          <w:ilvl w:val="0"/>
+          <w:numId w:val="35"/>
+        </w:numPr>
+        <w:rPr>
+          <w:rFonts w:eastAsiaTheme="minorEastAsia"/>
+          <w:noProof/>
+        </w:rPr>
+      </w:pPr>
+      <w:r>
+        <w:rPr>
+          <w:rFonts w:eastAsiaTheme="minorEastAsia"/>
+          <w:noProof/>
+        </w:rPr>
+        <w:t xml:space="preserve">Ryan is graphing the solution set to the inequality </w:t>
+      </w:r>
+      <m:oMath>
+        <m:r>
+          <w:rPr>
+            <w:rFonts w:ascii="Cambria Math" w:eastAsiaTheme="minorEastAsia" w:hAnsi="Cambria Math"/>
+            <w:noProof/>
+          </w:rPr>
+          <m:t>y≥3x</m:t>
+        </m:r>
+      </m:oMath>
+      <w:r>
+        <w:rPr>
+          <w:rFonts w:eastAsiaTheme="minorEastAsia"/>
+          <w:noProof/>
+        </w:rPr>
+        <w:t xml:space="preserve">. After drawing the line </w:t>
+      </w:r>
+      <w:r>
+        <w:rPr>
+          <w:rFonts w:eastAsiaTheme="minorEastAsia"/>
+          <w:noProof/>
+        </w:rPr>
+        <w:br/>
+      </w:r>
+      <m:oMath>
+        <m:r>
+          <w:rPr>
+            <w:rFonts w:ascii="Cambria Math" w:eastAsiaTheme="minorEastAsia" w:hAnsi="Cambria Math"/>
+            <w:noProof/>
+          </w:rPr>
+          <m:t>y=3x</m:t>
+        </m:r>
+      </m:oMath>
+      <w:r>
+        <w:rPr>
+          <w:rFonts w:eastAsiaTheme="minorEastAsia"/>
+          <w:noProof/>
+        </w:rPr>
+        <w:t xml:space="preserve">, he tests the point (0,0) and finds that </w:t>
+      </w:r>
+      <w:r>
+        <w:rPr>
+          <w:rFonts w:eastAsiaTheme="minorEastAsia"/>
+          <w:noProof/>
+        </w:rPr>
+        <w:br/>
+      </w:r>
+      <m:oMath>
+        <m:r>
+          <w:rPr>
+            <w:rFonts w:ascii="Cambria Math" w:eastAsiaTheme="minorEastAsia" w:hAnsi="Cambria Math"/>
+            <w:noProof/>
+          </w:rPr>
+          <m:t>0≥3(0)</m:t>
+        </m:r>
+      </m:oMath>
+      <w:r>
+        <w:rPr>
+          <w:rFonts w:eastAsiaTheme="minorEastAsia"/>
+          <w:noProof/>
+        </w:rPr>
+        <w:t xml:space="preserve"> is true. Does he now have enough information about which side of the line to shade? Explain.</w:t>
+      </w:r>
+      <w:r>
+        <w:rPr>
+          <w:rFonts w:eastAsiaTheme="minorEastAsia"/>
+          <w:noProof/>
+        </w:rPr>
+        <w:br/>
+      </w:r>
+      <w:r>
+        <w:rPr>
+          <w:rFonts w:eastAsiaTheme="minorEastAsia"/>
+          <w:noProof/>
+        </w:rPr>
+        <w:br/>
+        <w:t>No. (0, 0) is on the line. The procedure suggests or requires that a point is picked that is not on the line and this allows determining which section to shade. A better point would be (0, 1).</w:t>
+      </w:r>
+    </w:p>
+    <w:p>
+      <w:pPr>
+        <w:pStyle w:val="ListParagraph"/>
+        <w:numPr>
+          <w:ilvl w:val="0"/>
+          <w:numId w:val="35"/>
+        </w:numPr>
+        <w:rPr>
+          <w:rFonts w:eastAsiaTheme="minorEastAsia"/>
+          <w:noProof/>
+        </w:rPr>
+      </w:pPr>
+      <w:r>
+        <w:rPr>
+          <w:rFonts w:eastAsiaTheme="minorEastAsia"/>
+          <w:noProof/>
+        </w:rPr>
+        <w:br w:type="column"/>
+      </w:r>
+      <w:r>
+        <w:rPr>
+          <w:rFonts w:eastAsiaTheme="minorEastAsia"/>
+          <w:noProof/>
+        </w:rPr>
+        <w:lastRenderedPageBreak/>
+        <w:t>Graph the sol</w:t>
+      </w:r>
+      <w:r>
+        <w:rPr>
+          <w:rFonts w:eastAsiaTheme="minorEastAsia"/>
+          <w:noProof/>
+        </w:rPr>
+        <w:t>u</w:t>
+      </w:r>
+      <w:r>
+        <w:rPr>
+          <w:rFonts w:eastAsiaTheme="minorEastAsia"/>
+          <w:noProof/>
+        </w:rPr>
+        <w:t xml:space="preserve">tion set for the inequality </w:t>
+      </w:r>
+      <w:r>
+        <w:rPr>
+          <w:rFonts w:eastAsiaTheme="minorEastAsia"/>
+          <w:noProof/>
+        </w:rPr>
+        <w:br/>
+      </w:r>
+      <m:oMath>
+        <m:r>
+          <w:rPr>
+            <w:rFonts w:ascii="Cambria Math" w:eastAsiaTheme="minorEastAsia" w:hAnsi="Cambria Math"/>
+            <w:noProof/>
+          </w:rPr>
+          <m:t>-y&lt;2x-4</m:t>
+        </m:r>
+      </m:oMath>
+      <w:r>
+        <w:rPr>
+          <w:rFonts w:eastAsiaTheme="minorEastAsia"/>
+          <w:noProof/>
+        </w:rPr>
+        <w:t>. Dividing by -1 gives:</w:t>
+      </w:r>
+      <w:r>
+        <w:rPr>
+          <w:rFonts w:eastAsiaTheme="minorEastAsia"/>
+          <w:noProof/>
+        </w:rPr>
+        <w:br/>
+      </w:r>
+      <m:oMathPara>
+        <m:oMath>
+          <m:r>
+            <w:rPr>
+              <w:rFonts w:ascii="Cambria Math" w:eastAsiaTheme="minorEastAsia" w:hAnsi="Cambria Math"/>
+              <w:noProof/>
+            </w:rPr>
+            <m:t>y&gt;-2x+4.</m:t>
+          </m:r>
+          <m:r>
+            <w:rPr>
+              <w:rFonts w:eastAsiaTheme="minorEastAsia"/>
+              <w:noProof/>
+            </w:rPr>
+            <w:br/>
+          </m:r>
+        </m:oMath>
+      </m:oMathPara>
+      <w:r>
+        <w:rPr>
+          <w:rFonts w:eastAsiaTheme="minorEastAsia"/>
+          <w:noProof/>
+        </w:rPr>
+        <w:t xml:space="preserve">Points for: </w:t>
+      </w:r>
+      <m:oMath>
+        <m:r>
+          <w:rPr>
+            <w:rFonts w:ascii="Cambria Math" w:eastAsiaTheme="minorEastAsia" w:hAnsi="Cambria Math"/>
+            <w:noProof/>
+          </w:rPr>
+          <m:t>y=-2x+4</m:t>
+        </m:r>
+      </m:oMath>
+      <w:r>
+        <w:rPr>
+          <w:rFonts w:eastAsiaTheme="minorEastAsia"/>
+          <w:noProof/>
+        </w:rPr>
+        <w:br/>
+      </w:r>
+    </w:p>
+    <w:tbl>
+      <w:tblPr>
+        <w:tblStyle w:val="TableGrid"/>
+        <w:tblW w:w="0" w:type="auto"/>
+        <w:tblInd w:w="2065" w:type="dxa"/>
+        <w:tblLook w:val="04A0" w:firstRow="1" w:lastRow="0" w:firstColumn="1" w:lastColumn="0" w:noHBand="0" w:noVBand="1"/>
+      </w:tblPr>
+      <w:tblGrid>
+        <w:gridCol w:w="810"/>
+        <w:gridCol w:w="720"/>
+      </w:tblGrid>
+      <w:tr>
+        <w:tc>
+          <w:tcPr>
+            <w:tcW w:w="810" w:type="dxa"/>
+          </w:tcPr>
+          <w:p>
+            <w:pPr>
+              <w:jc w:val="center"/>
+              <w:rPr>
+                <w:b/>
+                <w:bCs/>
+                <w:noProof/>
+              </w:rPr>
+            </w:pPr>
+            <w:r>
+              <w:rPr>
+                <w:b/>
+                <w:bCs/>
+                <w:noProof/>
+              </w:rPr>
+              <w:t>x</w:t>
+            </w:r>
+          </w:p>
+        </w:tc>
+        <w:tc>
+          <w:tcPr>
+            <w:tcW w:w="720" w:type="dxa"/>
+          </w:tcPr>
+          <w:p>
+            <w:pPr>
+              <w:jc w:val="center"/>
+              <w:rPr>
+                <w:b/>
+                <w:bCs/>
+                <w:noProof/>
+              </w:rPr>
+            </w:pPr>
+            <w:r>
+              <w:rPr>
+                <w:b/>
+                <w:bCs/>
+                <w:noProof/>
+              </w:rPr>
+              <w:t>y</w:t>
+            </w:r>
+          </w:p>
+        </w:tc>
+      </w:tr>
+      <w:tr>
+        <w:tc>
+          <w:tcPr>
+            <w:tcW w:w="810" w:type="dxa"/>
+          </w:tcPr>
+          <w:p>
+            <w:pPr>
+              <w:jc w:val="center"/>
+              <w:rPr>
+                <w:noProof/>
+              </w:rPr>
+            </w:pPr>
+            <w:r>
+              <w:rPr>
+                <w:noProof/>
+              </w:rPr>
+              <w:t>0</w:t>
+            </w:r>
+          </w:p>
+        </w:tc>
+        <w:tc>
+          <w:tcPr>
+            <w:tcW w:w="720" w:type="dxa"/>
+          </w:tcPr>
+          <w:p>
+            <w:pPr>
+              <w:jc w:val="center"/>
+              <w:rPr>
+                <w:noProof/>
+              </w:rPr>
+            </w:pPr>
+            <w:r>
+              <w:rPr>
+                <w:noProof/>
+              </w:rPr>
+              <w:t>4</w:t>
+            </w:r>
+          </w:p>
+        </w:tc>
+      </w:tr>
+      <w:tr>
+        <w:tc>
+          <w:tcPr>
+            <w:tcW w:w="810" w:type="dxa"/>
+          </w:tcPr>
+          <w:p>
+            <w:pPr>
+              <w:jc w:val="center"/>
+              <w:rPr>
+                <w:noProof/>
+              </w:rPr>
+            </w:pPr>
+            <w:r>
+              <w:rPr>
+                <w:noProof/>
+              </w:rPr>
+              <w:t>2</w:t>
+            </w:r>
+          </w:p>
+        </w:tc>
+        <w:tc>
+          <w:tcPr>
+            <w:tcW w:w="720" w:type="dxa"/>
+          </w:tcPr>
+          <w:p>
+            <w:pPr>
+              <w:jc w:val="center"/>
+              <w:rPr>
+                <w:noProof/>
+              </w:rPr>
+            </w:pPr>
+            <w:r>
+              <w:rPr>
+                <w:noProof/>
+              </w:rPr>
+              <w:t>0</w:t>
+            </w:r>
+          </w:p>
+        </w:tc>
+      </w:tr>
+    </w:tbl>
+    <w:p>
+      <w:pPr>
+        <w:pStyle w:val="ListParagraph"/>
+        <w:jc w:val="center"/>
+        <w:rPr>
+          <w:rFonts w:eastAsiaTheme="minorEastAsia"/>
+          <w:noProof/>
+        </w:rPr>
+      </w:pPr>
+      <w:r>
+        <w:rPr>
+          <w:rFonts w:eastAsiaTheme="minorEastAsia"/>
+          <w:noProof/>
+        </w:rPr>
+        <w:t>Check for (0, 0)</w:t>
+      </w:r>
+      <w:r>
+        <w:rPr>
+          <w:rFonts w:eastAsiaTheme="minorEastAsia"/>
+          <w:noProof/>
+        </w:rPr>
+        <w:br/>
+      </w:r>
+      <m:oMathPara>
+        <m:oMath>
+          <m:r>
+            <w:rPr>
+              <w:rFonts w:ascii="Cambria Math" w:eastAsiaTheme="minorEastAsia" w:hAnsi="Cambria Math"/>
+              <w:noProof/>
+            </w:rPr>
+            <m:t>y&gt;-2x+4</m:t>
+          </m:r>
+          <m:r>
+            <w:rPr>
+              <w:rFonts w:ascii="Cambria Math" w:eastAsiaTheme="minorEastAsia" w:hAnsi="Cambria Math"/>
+              <w:noProof/>
+            </w:rPr>
+            <w:br/>
+          </m:r>
+        </m:oMath>
+        <m:oMath>
+          <m:r>
+            <w:rPr>
+              <w:rFonts w:ascii="Cambria Math" w:eastAsiaTheme="minorEastAsia" w:hAnsi="Cambria Math"/>
+              <w:noProof/>
+            </w:rPr>
+            <m:t>0&gt; -2</m:t>
+          </m:r>
+          <m:d>
+            <m:dPr>
+              <m:ctrlPr>
+                <w:rPr>
+                  <w:rFonts w:ascii="Cambria Math" w:eastAsiaTheme="minorEastAsia" w:hAnsi="Cambria Math"/>
+                  <w:i/>
+                  <w:noProof/>
+                </w:rPr>
+              </m:ctrlPr>
+            </m:dPr>
+            <m:e>
+              <m:r>
+                <w:rPr>
+                  <w:rFonts w:ascii="Cambria Math" w:eastAsiaTheme="minorEastAsia" w:hAnsi="Cambria Math"/>
+                  <w:noProof/>
+                </w:rPr>
+                <m:t>0</m:t>
+              </m:r>
+            </m:e>
+          </m:d>
+          <m:r>
+            <w:rPr>
+              <w:rFonts w:ascii="Cambria Math" w:eastAsiaTheme="minorEastAsia" w:hAnsi="Cambria Math"/>
+              <w:noProof/>
+            </w:rPr>
+            <m:t>+4</m:t>
+          </m:r>
+          <m:r>
+            <w:rPr>
+              <w:rFonts w:ascii="Cambria Math" w:eastAsiaTheme="minorEastAsia" w:hAnsi="Cambria Math"/>
+              <w:noProof/>
+            </w:rPr>
+            <w:br/>
+          </m:r>
+        </m:oMath>
+        <m:oMath>
+          <m:r>
+            <w:rPr>
+              <w:rFonts w:ascii="Cambria Math" w:eastAsiaTheme="minorEastAsia" w:hAnsi="Cambria Math"/>
+              <w:noProof/>
+            </w:rPr>
+            <m:t>0&gt;4</m:t>
+          </m:r>
+          <m:r>
+            <w:rPr>
+              <w:rFonts w:eastAsiaTheme="minorEastAsia"/>
+              <w:noProof/>
+            </w:rPr>
+            <w:br/>
+          </m:r>
+        </m:oMath>
+      </m:oMathPara>
+      <w:r>
+        <w:rPr>
+          <w:rFonts w:eastAsiaTheme="minorEastAsia"/>
+          <w:noProof/>
+        </w:rPr>
+        <w:t xml:space="preserve"> is false.</w:t>
+      </w:r>
+      <w:r>
+        <w:rPr>
+          <w:rFonts w:eastAsiaTheme="minorEastAsia"/>
+          <w:noProof/>
+        </w:rPr>
+        <w:br/>
+      </w:r>
+      <w:r>
+        <w:rPr>
+          <w:rFonts w:eastAsiaTheme="minorEastAsia"/>
+          <w:noProof/>
+        </w:rPr>
+        <w:br/>
+      </w:r>
+      <w:r>
+        <w:rPr>
+          <w:rFonts w:eastAsiaTheme="minorEastAsia"/>
+          <w:noProof/>
+        </w:rPr>
+        <w:drawing>
+          <wp:inline distT="0" distB="0" distL="0" distR="0" wp14:anchorId="338DA202" wp14:editId="1C22E020">
+            <wp:extent cx="3194685" cy="1816735"/>
+            <wp:effectExtent l="0" t="0" r="5715" b="0"/>
+            <wp:docPr id="1749396405" name="Picture 4"/>
+            <wp:cNvGraphicFramePr>
+              <a:graphicFrameLocks xmlns:a="http://schemas.openxmlformats.org/drawingml/2006/main" noChangeAspect="1"/>
+            </wp:cNvGraphicFramePr>
+            <a:graphic xmlns:a="http://schemas.openxmlformats.org/drawingml/2006/main">
+              <a:graphicData uri="http://schemas.openxmlformats.org/drawingml/2006/picture">
+                <pic:pic xmlns:pic="http://schemas.openxmlformats.org/drawingml/2006/picture">
+                  <pic:nvPicPr>
+                    <pic:cNvPr id="0" name="Picture 4"/>
+                    <pic:cNvPicPr>
+                      <a:picLocks noChangeAspect="1" noChangeArrowheads="1"/>
+                    </pic:cNvPicPr>
+                  </pic:nvPicPr>
+                  <pic:blipFill>
+                    <a:blip r:embed="rId18">
+                      <a:extLst>
+                        <a:ext uri="{28A0092B-C50C-407E-A947-70E740481C1C}">
+                          <a14:useLocalDpi xmlns:a14="http://schemas.microsoft.com/office/drawing/2010/main" val="0"/>
+                        </a:ext>
+                      </a:extLst>
+                    </a:blip>
+                    <a:srcRect/>
+                    <a:stretch>
+                      <a:fillRect/>
+                    </a:stretch>
+                  </pic:blipFill>
+                  <pic:spPr bwMode="auto">
+                    <a:xfrm>
+                      <a:off x="0" y="0"/>
+                      <a:ext cx="3194685" cy="1816735"/>
+                    </a:xfrm>
+                    <a:prstGeom prst="rect">
+                      <a:avLst/>
+                    </a:prstGeom>
+                    <a:noFill/>
+                    <a:ln>
+                      <a:noFill/>
+                    </a:ln>
+                  </pic:spPr>
+                </pic:pic>
+              </a:graphicData>
+            </a:graphic>
+          </wp:inline>
+        </w:drawing>
+      </w:r>
+      <w:r>
+        <w:rPr>
+          <w:rFonts w:eastAsiaTheme="minorEastAsia"/>
+          <w:noProof/>
+        </w:rPr>
+        <w:br/>
+      </w:r>
+      <w:r>
+        <w:rPr>
+          <w:rFonts w:eastAsiaTheme="minorEastAsia"/>
+          <w:noProof/>
+        </w:rPr>
+        <w:br/>
+      </w:r>
+      <w:r>
+        <w:rPr>
+          <w:noProof/>
+        </w:rPr>
+        <w:drawing>
+          <wp:inline distT="0" distB="0" distL="0" distR="0" wp14:anchorId="2DE04B28" wp14:editId="0FC5A4A9">
+            <wp:extent cx="1800225" cy="581025"/>
+            <wp:effectExtent l="0" t="0" r="9525" b="9525"/>
+            <wp:docPr id="361419876" name="Picture 1" descr="A screenshot of a math equation&#10;&#10;AI-generated content may be incorrect."/>
+            <wp:cNvGraphicFramePr>
+              <a:graphicFrameLocks xmlns:a="http://schemas.openxmlformats.org/drawingml/2006/main" noChangeAspect="1"/>
+            </wp:cNvGraphicFramePr>
+            <a:graphic xmlns:a="http://schemas.openxmlformats.org/drawingml/2006/main">
+              <a:graphicData uri="http://schemas.openxmlformats.org/drawingml/2006/picture">
+                <pic:pic xmlns:pic="http://schemas.openxmlformats.org/drawingml/2006/picture">
+                  <pic:nvPicPr>
+                    <pic:cNvPr id="361419876" name="Picture 1" descr="A screenshot of a math equation&#10;&#10;AI-generated content may be incorrect."/>
+                    <pic:cNvPicPr/>
+                  </pic:nvPicPr>
+                  <pic:blipFill>
+                    <a:blip r:embed="rId19"/>
+                    <a:stretch>
+                      <a:fillRect/>
+                    </a:stretch>
+                  </pic:blipFill>
+                  <pic:spPr>
+                    <a:xfrm>
+                      <a:off x="0" y="0"/>
+                      <a:ext cx="1800225" cy="581025"/>
+                    </a:xfrm>
+                    <a:prstGeom prst="rect">
+                      <a:avLst/>
+                    </a:prstGeom>
+                  </pic:spPr>
+                </pic:pic>
+              </a:graphicData>
+            </a:graphic>
+          </wp:inline>
+        </w:drawing>
+      </w:r>
+      <w:r>
+        <w:rPr>
+          <w:rFonts w:eastAsiaTheme="minorEastAsia"/>
+          <w:noProof/>
+        </w:rPr>
+        <w:br/>
+      </w:r>
+      <w:r>
+        <w:rPr>
+          <w:rFonts w:eastAsiaTheme="minorEastAsia"/>
+          <w:noProof/>
+        </w:rPr>
+        <w:br/>
+      </w:r>
+      <w:r>
+        <w:rPr>
+          <w:noProof/>
+        </w:rPr>
+        <w:drawing>
+          <wp:inline distT="0" distB="0" distL="0" distR="0" wp14:anchorId="6E64A806" wp14:editId="79FBCBCF">
+            <wp:extent cx="3200400" cy="2710180"/>
+            <wp:effectExtent l="0" t="0" r="0" b="0"/>
+            <wp:docPr id="1135582691" name="Picture 1" descr="A graph of a function&#10;&#10;AI-generated content may be incorrect."/>
+            <wp:cNvGraphicFramePr>
+              <a:graphicFrameLocks xmlns:a="http://schemas.openxmlformats.org/drawingml/2006/main" noChangeAspect="1"/>
+            </wp:cNvGraphicFramePr>
+            <a:graphic xmlns:a="http://schemas.openxmlformats.org/drawingml/2006/main">
+              <a:graphicData uri="http://schemas.openxmlformats.org/drawingml/2006/picture">
+                <pic:pic xmlns:pic="http://schemas.openxmlformats.org/drawingml/2006/picture">
+                  <pic:nvPicPr>
+                    <pic:cNvPr id="1135582691" name="Picture 1" descr="A graph of a function&#10;&#10;AI-generated content may be incorrect."/>
+                    <pic:cNvPicPr/>
+                  </pic:nvPicPr>
+                  <pic:blipFill>
+                    <a:blip r:embed="rId20"/>
+                    <a:stretch>
+                      <a:fillRect/>
+                    </a:stretch>
+                  </pic:blipFill>
+                  <pic:spPr>
+                    <a:xfrm>
+                      <a:off x="0" y="0"/>
+                      <a:ext cx="3200400" cy="2710180"/>
+                    </a:xfrm>
+                    <a:prstGeom prst="rect">
+                      <a:avLst/>
+                    </a:prstGeom>
+                  </pic:spPr>
+                </pic:pic>
+              </a:graphicData>
+            </a:graphic>
+          </wp:inline>
+        </w:drawing>
+      </w:r>
+    </w:p>
+    <w:p>
+      <w:pPr>
+        <w:pStyle w:val="ListParagraph"/>
+        <w:jc w:val="center"/>
+        <w:rPr>
+          <w:rFonts w:eastAsiaTheme="minorEastAsia"/>
+          <w:noProof/>
+        </w:rPr>
+      </w:pPr>
+    </w:p>
+    <w:p>
+      <w:pPr>
+        <w:pStyle w:val="ListParagraph"/>
+        <w:jc w:val="center"/>
+        <w:rPr>
+          <w:rFonts w:eastAsiaTheme="minorEastAsia"/>
+          <w:noProof/>
+        </w:rPr>
+      </w:pPr>
+    </w:p>
+    <w:p>
+      <w:pPr>
+        <w:pStyle w:val="ListParagraph"/>
+        <w:numPr>
+          <w:ilvl w:val="0"/>
+          <w:numId w:val="35"/>
+        </w:numPr>
+        <w:rPr>
+          <w:noProof/>
+        </w:rPr>
+      </w:pPr>
+      <w:r>
+        <w:rPr>
+          <w:noProof/>
+        </w:rPr>
+        <w:br w:type="column"/>
+      </w:r>
+      <w:r>
+        <w:rPr>
+          <w:noProof/>
+        </w:rPr>
+        <w:t>Juice costs $2 a point. Milk costs $3 a pint. If you have $12, make a graph that shows all possible combintaions of juice and milk you can purchase.</w:t>
+      </w:r>
+      <w:r>
+        <w:rPr>
+          <w:noProof/>
+        </w:rPr>
+        <w:br/>
+        <w:t>x = number of juice pints</w:t>
+      </w:r>
+      <w:r>
+        <w:rPr>
+          <w:noProof/>
+        </w:rPr>
+        <w:br/>
+        <w:t>y = number of milk pints</w:t>
+      </w:r>
+      <w:r>
+        <w:rPr>
+          <w:noProof/>
+        </w:rPr>
+        <w:br/>
+      </w:r>
+      <w:r>
+        <w:rPr>
+          <w:noProof/>
+        </w:rPr>
+        <w:br/>
+      </w:r>
+      <m:oMathPara>
+        <m:oMath>
+          <m:r>
+            <w:rPr>
+              <w:rFonts w:ascii="Cambria Math" w:hAnsi="Cambria Math"/>
+              <w:noProof/>
+            </w:rPr>
+            <m:t>2x+3y≤12</m:t>
+          </m:r>
+          <m:r>
+            <w:rPr>
+              <w:rFonts w:eastAsiaTheme="minorEastAsia"/>
+              <w:noProof/>
+            </w:rPr>
+            <w:br/>
+          </m:r>
+        </m:oMath>
+      </m:oMathPara>
+    </w:p>
+    <w:tbl>
+      <w:tblPr>
+        <w:tblStyle w:val="TableGrid"/>
+        <w:tblW w:w="0" w:type="auto"/>
+        <w:tblInd w:w="1975" w:type="dxa"/>
+        <w:tblLook w:val="04A0" w:firstRow="1" w:lastRow="0" w:firstColumn="1" w:lastColumn="0" w:noHBand="0" w:noVBand="1"/>
+      </w:tblPr>
+      <w:tblGrid>
+        <w:gridCol w:w="900"/>
+        <w:gridCol w:w="720"/>
+      </w:tblGrid>
+      <w:tr>
+        <w:tc>
+          <w:tcPr>
+            <w:tcW w:w="900" w:type="dxa"/>
+          </w:tcPr>
+          <w:p>
+            <w:pPr>
+              <w:jc w:val="center"/>
+              <w:rPr>
+                <w:noProof/>
+              </w:rPr>
+            </w:pPr>
+            <w:r>
+              <w:rPr>
+                <w:noProof/>
+              </w:rPr>
+              <w:t>x</w:t>
+            </w:r>
+          </w:p>
+        </w:tc>
+        <w:tc>
+          <w:tcPr>
+            <w:tcW w:w="720" w:type="dxa"/>
+          </w:tcPr>
+          <w:p>
+            <w:pPr>
+              <w:jc w:val="center"/>
+              <w:rPr>
+                <w:noProof/>
+              </w:rPr>
+            </w:pPr>
+            <w:r>
+              <w:rPr>
+                <w:noProof/>
+              </w:rPr>
+              <w:t>y</w:t>
+            </w:r>
+          </w:p>
+        </w:tc>
+      </w:tr>
+      <w:tr>
+        <w:tc>
+          <w:tcPr>
+            <w:tcW w:w="900" w:type="dxa"/>
+          </w:tcPr>
+          <w:p>
+            <w:pPr>
+              <w:jc w:val="center"/>
+              <w:rPr>
+                <w:noProof/>
+              </w:rPr>
+            </w:pPr>
+            <w:r>
+              <w:rPr>
+                <w:noProof/>
+              </w:rPr>
+              <w:t>0</w:t>
+            </w:r>
+          </w:p>
+        </w:tc>
+        <w:tc>
+          <w:tcPr>
+            <w:tcW w:w="720" w:type="dxa"/>
+          </w:tcPr>
+          <w:p>
+            <w:pPr>
+              <w:jc w:val="center"/>
+              <w:rPr>
+                <w:noProof/>
+              </w:rPr>
+            </w:pPr>
+            <w:r>
+              <w:rPr>
+                <w:noProof/>
+              </w:rPr>
+              <w:t>4</w:t>
+            </w:r>
+          </w:p>
+        </w:tc>
+      </w:tr>
+      <w:tr>
+        <w:tc>
+          <w:tcPr>
+            <w:tcW w:w="900" w:type="dxa"/>
+          </w:tcPr>
+          <w:p>
+            <w:pPr>
+              <w:jc w:val="center"/>
+              <w:rPr>
+                <w:noProof/>
+              </w:rPr>
+            </w:pPr>
+            <w:r>
+              <w:rPr>
+                <w:noProof/>
+              </w:rPr>
+              <w:t>6</w:t>
+            </w:r>
+          </w:p>
+        </w:tc>
+        <w:tc>
+          <w:tcPr>
+            <w:tcW w:w="720" w:type="dxa"/>
+          </w:tcPr>
+          <w:p>
+            <w:pPr>
+              <w:jc w:val="center"/>
+              <w:rPr>
+                <w:noProof/>
+              </w:rPr>
+            </w:pPr>
+            <w:r>
+              <w:rPr>
+                <w:noProof/>
+              </w:rPr>
+              <w:t>0</w:t>
+            </w:r>
+          </w:p>
+        </w:tc>
+      </w:tr>
+    </w:tbl>
+    <w:p>
+      <w:pPr>
+        <w:pStyle w:val="ListParagraph"/>
+        <w:rPr>
+          <w:noProof/>
+        </w:rPr>
+      </w:pPr>
+      <w:r>
+        <w:rPr>
+          <w:noProof/>
+        </w:rPr>
+        <w:br/>
+      </w:r>
+    </w:p>
+    <w:p>
+      <w:pPr>
+        <w:pStyle w:val="ListParagraph"/>
+        <w:rPr>
+          <w:rFonts w:eastAsiaTheme="minorEastAsia"/>
+          <w:noProof/>
+        </w:rPr>
+      </w:pPr>
+      <w:r>
+        <w:rPr>
+          <w:rFonts w:eastAsiaTheme="minorEastAsia"/>
+          <w:noProof/>
+        </w:rPr>
+        <w:drawing>
+          <wp:inline distT="0" distB="0" distL="0" distR="0" wp14:anchorId="3354C1E4" wp14:editId="5098CF63">
+            <wp:extent cx="1995170" cy="1508125"/>
+            <wp:effectExtent l="0" t="0" r="5080" b="0"/>
+            <wp:docPr id="513109860" name="Picture 5"/>
+            <wp:cNvGraphicFramePr>
+              <a:graphicFrameLocks xmlns:a="http://schemas.openxmlformats.org/drawingml/2006/main" noChangeAspect="1"/>
+            </wp:cNvGraphicFramePr>
+            <a:graphic xmlns:a="http://schemas.openxmlformats.org/drawingml/2006/main">
+              <a:graphicData uri="http://schemas.openxmlformats.org/drawingml/2006/picture">
+                <pic:pic xmlns:pic="http://schemas.openxmlformats.org/drawingml/2006/picture">
+                  <pic:nvPicPr>
+                    <pic:cNvPr id="0" name="Picture 5"/>
+                    <pic:cNvPicPr>
+                      <a:picLocks noChangeAspect="1" noChangeArrowheads="1"/>
+                    </pic:cNvPicPr>
+                  </pic:nvPicPr>
+                  <pic:blipFill>
+                    <a:blip r:embed="rId21">
+                      <a:extLst>
+                        <a:ext uri="{28A0092B-C50C-407E-A947-70E740481C1C}">
+                          <a14:useLocalDpi xmlns:a14="http://schemas.microsoft.com/office/drawing/2010/main" val="0"/>
+                        </a:ext>
+                      </a:extLst>
+                    </a:blip>
+                    <a:srcRect/>
+                    <a:stretch>
+                      <a:fillRect/>
+                    </a:stretch>
+                  </pic:blipFill>
+                  <pic:spPr bwMode="auto">
+                    <a:xfrm>
+                      <a:off x="0" y="0"/>
+                      <a:ext cx="1995170" cy="1508125"/>
+                    </a:xfrm>
+                    <a:prstGeom prst="rect">
+                      <a:avLst/>
+                    </a:prstGeom>
+                    <a:noFill/>
+                    <a:ln>
+                      <a:noFill/>
+                    </a:ln>
+                  </pic:spPr>
+                </pic:pic>
+              </a:graphicData>
+            </a:graphic>
+          </wp:inline>
+        </w:drawing>
+      </w:r>
+      <w:r>
+        <w:rPr>
+          <w:rFonts w:eastAsiaTheme="minorEastAsia"/>
+          <w:noProof/>
+        </w:rPr>
+        <w:br/>
+      </w:r>
+      <w:r>
+        <w:rPr>
+          <w:rFonts w:eastAsiaTheme="minorEastAsia"/>
+          <w:noProof/>
+        </w:rPr>
+        <w:br/>
+      </w:r>
     </w:p>
     <w:sectPr>
       <w:type w:val="continuous"/>
@@ -1958,6 +5098,95 @@
 <file path=word/numbering.xml><?xml version="1.0" encoding="utf-8"?>
 <w:numbering xmlns:wpc="http://schemas.microsoft.com/office/word/2010/wordprocessingCanvas" xmlns:cx="http://schemas.microsoft.com/office/drawing/2014/chartex" xmlns:cx1="http://schemas.microsoft.com/office/drawing/2015/9/8/chartex" xmlns:cx2="http://schemas.microsoft.com/office/drawing/2015/10/21/chartex" xmlns:cx3="http://schemas.microsoft.com/office/drawing/2016/5/9/chartex" xmlns:cx4="http://schemas.microsoft.com/office/drawing/2016/5/10/chartex" xmlns:cx5="http://schemas.microsoft.com/office/drawing/2016/5/11/chartex" xmlns:cx6="http://schemas.microsoft.com/office/drawing/2016/5/12/chartex" xmlns:cx7="http://schemas.microsoft.com/office/drawing/2016/5/13/chartex" xmlns:cx8="http://schemas.microsoft.com/office/drawing/2016/5/14/chartex" xmlns:mc="http://schemas.openxmlformats.org/markup-compatibility/2006" xmlns:aink="http://schemas.microsoft.com/office/drawing/2016/ink" xmlns:am3d="http://schemas.microsoft.com/office/drawing/2017/model3d" xmlns:o="urn:schemas-microsoft-com:office:office" xmlns:oel="http://schemas.microsoft.com/office/2019/extlst" xmlns:r="http://schemas.openxmlformats.org/officeDocument/2006/relationships" xmlns:m="http://schemas.openxmlformats.org/officeDocument/2006/math" xmlns:v="urn:schemas-microsoft-com:vml" xmlns:wp14="http://schemas.microsoft.com/office/word/2010/wordprocessingDrawing" xmlns:wp="http://schemas.openxmlformats.org/drawingml/2006/wordprocessingDrawing" xmlns:w10="urn:schemas-microsoft-com:office:word" xmlns:w="http://schemas.openxmlformats.org/wordprocessingml/2006/main" xmlns:w14="http://schemas.microsoft.com/office/word/2010/wordml" xmlns:w15="http://schemas.microsoft.com/office/word/2012/wordml" xmlns:w16cex="http://schemas.microsoft.com/office/word/2018/wordml/cex" xmlns:w16cid="http://schemas.microsoft.com/office/word/2016/wordml/cid" xmlns:w16="http://schemas.microsoft.com/office/word/2018/wordml" xmlns:w16du="http://schemas.microsoft.com/office/word/2023/wordml/word16du" xmlns:w16sdtdh="http://schemas.microsoft.com/office/word/2020/wordml/sdtdatahash" xmlns:w16sdtfl="http://schemas.microsoft.com/office/word/2024/wordml/sdtformatlock" xmlns:w16se="http://schemas.microsoft.com/office/word/2015/wordml/symex" xmlns:wpg="http://schemas.microsoft.com/office/word/2010/wordprocessingGroup" xmlns:wpi="http://schemas.microsoft.com/office/word/2010/wordprocessingInk" xmlns:wne="http://schemas.microsoft.com/office/word/2006/wordml" xmlns:wps="http://schemas.microsoft.com/office/word/2010/wordprocessingShape" mc:Ignorable="w14 w15 w16se w16cid w16 w16cex w16sdtdh w16sdtfl w16du wp14">
   <w:abstractNum w:abstractNumId="0" w15:restartNumberingAfterBreak="0">
+    <w:nsid w:val="02521FF4"/>
+    <w:multiLevelType w:val="hybridMultilevel"/>
+    <w:tmpl w:val="4196ACA0"/>
+    <w:lvl w:ilvl="0" w:tplc="04090015">
+      <w:start w:val="1"/>
+      <w:numFmt w:val="upperLetter"/>
+      <w:lvlText w:val="%1."/>
+      <w:lvlJc w:val="left"/>
+      <w:pPr>
+        <w:ind w:left="360" w:hanging="360"/>
+      </w:pPr>
+      <w:rPr>
+        <w:rFonts w:hint="default"/>
+      </w:rPr>
+    </w:lvl>
+    <w:lvl w:ilvl="1" w:tplc="04090019" w:tentative="1">
+      <w:start w:val="1"/>
+      <w:numFmt w:val="lowerLetter"/>
+      <w:lvlText w:val="%2."/>
+      <w:lvlJc w:val="left"/>
+      <w:pPr>
+        <w:ind w:left="1080" w:hanging="360"/>
+      </w:pPr>
+    </w:lvl>
+    <w:lvl w:ilvl="2" w:tplc="0409001B" w:tentative="1">
+      <w:start w:val="1"/>
+      <w:numFmt w:val="lowerRoman"/>
+      <w:lvlText w:val="%3."/>
+      <w:lvlJc w:val="right"/>
+      <w:pPr>
+        <w:ind w:left="1800" w:hanging="180"/>
+      </w:pPr>
+    </w:lvl>
+    <w:lvl w:ilvl="3" w:tplc="0409000F" w:tentative="1">
+      <w:start w:val="1"/>
+      <w:numFmt w:val="decimal"/>
+      <w:lvlText w:val="%4."/>
+      <w:lvlJc w:val="left"/>
+      <w:pPr>
+        <w:ind w:left="2520" w:hanging="360"/>
+      </w:pPr>
+    </w:lvl>
+    <w:lvl w:ilvl="4" w:tplc="04090019" w:tentative="1">
+      <w:start w:val="1"/>
+      <w:numFmt w:val="lowerLetter"/>
+      <w:lvlText w:val="%5."/>
+      <w:lvlJc w:val="left"/>
+      <w:pPr>
+        <w:ind w:left="3240" w:hanging="360"/>
+      </w:pPr>
+    </w:lvl>
+    <w:lvl w:ilvl="5" w:tplc="0409001B" w:tentative="1">
+      <w:start w:val="1"/>
+      <w:numFmt w:val="lowerRoman"/>
+      <w:lvlText w:val="%6."/>
+      <w:lvlJc w:val="right"/>
+      <w:pPr>
+        <w:ind w:left="3960" w:hanging="180"/>
+      </w:pPr>
+    </w:lvl>
+    <w:lvl w:ilvl="6" w:tplc="0409000F" w:tentative="1">
+      <w:start w:val="1"/>
+      <w:numFmt w:val="decimal"/>
+      <w:lvlText w:val="%7."/>
+      <w:lvlJc w:val="left"/>
+      <w:pPr>
+        <w:ind w:left="4680" w:hanging="360"/>
+      </w:pPr>
+    </w:lvl>
+    <w:lvl w:ilvl="7" w:tplc="04090019" w:tentative="1">
+      <w:start w:val="1"/>
+      <w:numFmt w:val="lowerLetter"/>
+      <w:lvlText w:val="%8."/>
+      <w:lvlJc w:val="left"/>
+      <w:pPr>
+        <w:ind w:left="5400" w:hanging="360"/>
+      </w:pPr>
+    </w:lvl>
+    <w:lvl w:ilvl="8" w:tplc="0409001B" w:tentative="1">
+      <w:start w:val="1"/>
+      <w:numFmt w:val="lowerRoman"/>
+      <w:lvlText w:val="%9."/>
+      <w:lvlJc w:val="right"/>
+      <w:pPr>
+        <w:ind w:left="6120" w:hanging="180"/>
+      </w:pPr>
+    </w:lvl>
+  </w:abstractNum>
+  <w:abstractNum w:abstractNumId="1" w15:restartNumberingAfterBreak="0">
     <w:nsid w:val="026A3D57"/>
     <w:multiLevelType w:val="hybridMultilevel"/>
     <w:tmpl w:val="E530E244"/>
@@ -2046,7 +5275,7 @@
       </w:pPr>
     </w:lvl>
   </w:abstractNum>
-  <w:abstractNum w:abstractNumId="1" w15:restartNumberingAfterBreak="0">
+  <w:abstractNum w:abstractNumId="2" w15:restartNumberingAfterBreak="0">
     <w:nsid w:val="03D40112"/>
     <w:multiLevelType w:val="multilevel"/>
     <w:tmpl w:val="83445D08"/>
@@ -2167,7 +5396,7 @@
       </w:rPr>
     </w:lvl>
   </w:abstractNum>
-  <w:abstractNum w:abstractNumId="2" w15:restartNumberingAfterBreak="0">
+  <w:abstractNum w:abstractNumId="3" w15:restartNumberingAfterBreak="0">
     <w:nsid w:val="062A19BE"/>
     <w:multiLevelType w:val="hybridMultilevel"/>
     <w:tmpl w:val="F48079F4"/>
@@ -2256,7 +5485,7 @@
       </w:pPr>
     </w:lvl>
   </w:abstractNum>
-  <w:abstractNum w:abstractNumId="3" w15:restartNumberingAfterBreak="0">
+  <w:abstractNum w:abstractNumId="4" w15:restartNumberingAfterBreak="0">
     <w:nsid w:val="06603EAC"/>
     <w:multiLevelType w:val="hybridMultilevel"/>
     <w:tmpl w:val="E93656EA"/>
@@ -2345,7 +5574,93 @@
       </w:pPr>
     </w:lvl>
   </w:abstractNum>
-  <w:abstractNum w:abstractNumId="4" w15:restartNumberingAfterBreak="0">
+  <w:abstractNum w:abstractNumId="5" w15:restartNumberingAfterBreak="0">
+    <w:nsid w:val="078D6847"/>
+    <w:multiLevelType w:val="hybridMultilevel"/>
+    <w:tmpl w:val="830CE91C"/>
+    <w:lvl w:ilvl="0" w:tplc="0409000F">
+      <w:start w:val="1"/>
+      <w:numFmt w:val="decimal"/>
+      <w:lvlText w:val="%1."/>
+      <w:lvlJc w:val="left"/>
+      <w:pPr>
+        <w:ind w:left="720" w:hanging="360"/>
+      </w:pPr>
+    </w:lvl>
+    <w:lvl w:ilvl="1" w:tplc="04090019" w:tentative="1">
+      <w:start w:val="1"/>
+      <w:numFmt w:val="lowerLetter"/>
+      <w:lvlText w:val="%2."/>
+      <w:lvlJc w:val="left"/>
+      <w:pPr>
+        <w:ind w:left="1440" w:hanging="360"/>
+      </w:pPr>
+    </w:lvl>
+    <w:lvl w:ilvl="2" w:tplc="0409001B" w:tentative="1">
+      <w:start w:val="1"/>
+      <w:numFmt w:val="lowerRoman"/>
+      <w:lvlText w:val="%3."/>
+      <w:lvlJc w:val="right"/>
+      <w:pPr>
+        <w:ind w:left="2160" w:hanging="180"/>
+      </w:pPr>
+    </w:lvl>
+    <w:lvl w:ilvl="3" w:tplc="0409000F" w:tentative="1">
+      <w:start w:val="1"/>
+      <w:numFmt w:val="decimal"/>
+      <w:lvlText w:val="%4."/>
+      <w:lvlJc w:val="left"/>
+      <w:pPr>
+        <w:ind w:left="2880" w:hanging="360"/>
+      </w:pPr>
+    </w:lvl>
+    <w:lvl w:ilvl="4" w:tplc="04090019" w:tentative="1">
+      <w:start w:val="1"/>
+      <w:numFmt w:val="lowerLetter"/>
+      <w:lvlText w:val="%5."/>
+      <w:lvlJc w:val="left"/>
+      <w:pPr>
+        <w:ind w:left="3600" w:hanging="360"/>
+      </w:pPr>
+    </w:lvl>
+    <w:lvl w:ilvl="5" w:tplc="0409001B" w:tentative="1">
+      <w:start w:val="1"/>
+      <w:numFmt w:val="lowerRoman"/>
+      <w:lvlText w:val="%6."/>
+      <w:lvlJc w:val="right"/>
+      <w:pPr>
+        <w:ind w:left="4320" w:hanging="180"/>
+      </w:pPr>
+    </w:lvl>
+    <w:lvl w:ilvl="6" w:tplc="0409000F" w:tentative="1">
+      <w:start w:val="1"/>
+      <w:numFmt w:val="decimal"/>
+      <w:lvlText w:val="%7."/>
+      <w:lvlJc w:val="left"/>
+      <w:pPr>
+        <w:ind w:left="5040" w:hanging="360"/>
+      </w:pPr>
+    </w:lvl>
+    <w:lvl w:ilvl="7" w:tplc="04090019" w:tentative="1">
+      <w:start w:val="1"/>
+      <w:numFmt w:val="lowerLetter"/>
+      <w:lvlText w:val="%8."/>
+      <w:lvlJc w:val="left"/>
+      <w:pPr>
+        <w:ind w:left="5760" w:hanging="360"/>
+      </w:pPr>
+    </w:lvl>
+    <w:lvl w:ilvl="8" w:tplc="0409001B" w:tentative="1">
+      <w:start w:val="1"/>
+      <w:numFmt w:val="lowerRoman"/>
+      <w:lvlText w:val="%9."/>
+      <w:lvlJc w:val="right"/>
+      <w:pPr>
+        <w:ind w:left="6480" w:hanging="180"/>
+      </w:pPr>
+    </w:lvl>
+  </w:abstractNum>
+  <w:abstractNum w:abstractNumId="6" w15:restartNumberingAfterBreak="0">
     <w:nsid w:val="0A725618"/>
     <w:multiLevelType w:val="hybridMultilevel"/>
     <w:tmpl w:val="ED72CCC2"/>
@@ -2434,7 +5749,7 @@
       </w:pPr>
     </w:lvl>
   </w:abstractNum>
-  <w:abstractNum w:abstractNumId="5" w15:restartNumberingAfterBreak="0">
+  <w:abstractNum w:abstractNumId="7" w15:restartNumberingAfterBreak="0">
     <w:nsid w:val="0B6D7B4C"/>
     <w:multiLevelType w:val="hybridMultilevel"/>
     <w:tmpl w:val="3124964A"/>
@@ -2523,7 +5838,7 @@
       </w:pPr>
     </w:lvl>
   </w:abstractNum>
-  <w:abstractNum w:abstractNumId="6" w15:restartNumberingAfterBreak="0">
+  <w:abstractNum w:abstractNumId="8" w15:restartNumberingAfterBreak="0">
     <w:nsid w:val="0FE56476"/>
     <w:multiLevelType w:val="hybridMultilevel"/>
     <w:tmpl w:val="EEA6D90E"/>
@@ -2612,7 +5927,7 @@
       </w:pPr>
     </w:lvl>
   </w:abstractNum>
-  <w:abstractNum w:abstractNumId="7" w15:restartNumberingAfterBreak="0">
+  <w:abstractNum w:abstractNumId="9" w15:restartNumberingAfterBreak="0">
     <w:nsid w:val="11FE00E8"/>
     <w:multiLevelType w:val="hybridMultilevel"/>
     <w:tmpl w:val="1E946718"/>
@@ -2701,7 +6016,7 @@
       </w:pPr>
     </w:lvl>
   </w:abstractNum>
-  <w:abstractNum w:abstractNumId="8" w15:restartNumberingAfterBreak="0">
+  <w:abstractNum w:abstractNumId="10" w15:restartNumberingAfterBreak="0">
     <w:nsid w:val="1691759B"/>
     <w:multiLevelType w:val="hybridMultilevel"/>
     <w:tmpl w:val="167E3802"/>
@@ -2790,7 +6105,7 @@
       </w:pPr>
     </w:lvl>
   </w:abstractNum>
-  <w:abstractNum w:abstractNumId="9" w15:restartNumberingAfterBreak="0">
+  <w:abstractNum w:abstractNumId="11" w15:restartNumberingAfterBreak="0">
     <w:nsid w:val="18436641"/>
     <w:multiLevelType w:val="hybridMultilevel"/>
     <w:tmpl w:val="6A3CF6E8"/>
@@ -2879,7 +6194,7 @@
       </w:pPr>
     </w:lvl>
   </w:abstractNum>
-  <w:abstractNum w:abstractNumId="10" w15:restartNumberingAfterBreak="0">
+  <w:abstractNum w:abstractNumId="12" w15:restartNumberingAfterBreak="0">
     <w:nsid w:val="197250EE"/>
     <w:multiLevelType w:val="hybridMultilevel"/>
     <w:tmpl w:val="D8E20C04"/>
@@ -2968,7 +6283,7 @@
       </w:pPr>
     </w:lvl>
   </w:abstractNum>
-  <w:abstractNum w:abstractNumId="11" w15:restartNumberingAfterBreak="0">
+  <w:abstractNum w:abstractNumId="13" w15:restartNumberingAfterBreak="0">
     <w:nsid w:val="1D1F694E"/>
     <w:multiLevelType w:val="hybridMultilevel"/>
     <w:tmpl w:val="AD702FD4"/>
@@ -3057,7 +6372,7 @@
       </w:pPr>
     </w:lvl>
   </w:abstractNum>
-  <w:abstractNum w:abstractNumId="12" w15:restartNumberingAfterBreak="0">
+  <w:abstractNum w:abstractNumId="14" w15:restartNumberingAfterBreak="0">
     <w:nsid w:val="2C090F97"/>
     <w:multiLevelType w:val="hybridMultilevel"/>
     <w:tmpl w:val="83FA82EE"/>
@@ -3146,7 +6461,7 @@
       </w:pPr>
     </w:lvl>
   </w:abstractNum>
-  <w:abstractNum w:abstractNumId="13" w15:restartNumberingAfterBreak="0">
+  <w:abstractNum w:abstractNumId="15" w15:restartNumberingAfterBreak="0">
     <w:nsid w:val="32052917"/>
     <w:multiLevelType w:val="hybridMultilevel"/>
     <w:tmpl w:val="7322407C"/>
@@ -3235,7 +6550,7 @@
       </w:pPr>
     </w:lvl>
   </w:abstractNum>
-  <w:abstractNum w:abstractNumId="14" w15:restartNumberingAfterBreak="0">
+  <w:abstractNum w:abstractNumId="16" w15:restartNumberingAfterBreak="0">
     <w:nsid w:val="3A411680"/>
     <w:multiLevelType w:val="hybridMultilevel"/>
     <w:tmpl w:val="2C6699C6"/>
@@ -3326,7 +6641,96 @@
       </w:pPr>
     </w:lvl>
   </w:abstractNum>
-  <w:abstractNum w:abstractNumId="15" w15:restartNumberingAfterBreak="0">
+  <w:abstractNum w:abstractNumId="17" w15:restartNumberingAfterBreak="0">
+    <w:nsid w:val="3CC75517"/>
+    <w:multiLevelType w:val="hybridMultilevel"/>
+    <w:tmpl w:val="ABBE29D8"/>
+    <w:lvl w:ilvl="0" w:tplc="0409000F">
+      <w:start w:val="1"/>
+      <w:numFmt w:val="decimal"/>
+      <w:lvlText w:val="%1."/>
+      <w:lvlJc w:val="left"/>
+      <w:pPr>
+        <w:ind w:left="720" w:hanging="360"/>
+      </w:pPr>
+      <w:rPr>
+        <w:rFonts w:hint="default"/>
+      </w:rPr>
+    </w:lvl>
+    <w:lvl w:ilvl="1" w:tplc="04090019" w:tentative="1">
+      <w:start w:val="1"/>
+      <w:numFmt w:val="lowerLetter"/>
+      <w:lvlText w:val="%2."/>
+      <w:lvlJc w:val="left"/>
+      <w:pPr>
+        <w:ind w:left="1440" w:hanging="360"/>
+      </w:pPr>
+    </w:lvl>
+    <w:lvl w:ilvl="2" w:tplc="0409001B" w:tentative="1">
+      <w:start w:val="1"/>
+      <w:numFmt w:val="lowerRoman"/>
+      <w:lvlText w:val="%3."/>
+      <w:lvlJc w:val="right"/>
+      <w:pPr>
+        <w:ind w:left="2160" w:hanging="180"/>
+      </w:pPr>
+    </w:lvl>
+    <w:lvl w:ilvl="3" w:tplc="0409000F" w:tentative="1">
+      <w:start w:val="1"/>
+      <w:numFmt w:val="decimal"/>
+      <w:lvlText w:val="%4."/>
+      <w:lvlJc w:val="left"/>
+      <w:pPr>
+        <w:ind w:left="2880" w:hanging="360"/>
+      </w:pPr>
+    </w:lvl>
+    <w:lvl w:ilvl="4" w:tplc="04090019" w:tentative="1">
+      <w:start w:val="1"/>
+      <w:numFmt w:val="lowerLetter"/>
+      <w:lvlText w:val="%5."/>
+      <w:lvlJc w:val="left"/>
+      <w:pPr>
+        <w:ind w:left="3600" w:hanging="360"/>
+      </w:pPr>
+    </w:lvl>
+    <w:lvl w:ilvl="5" w:tplc="0409001B" w:tentative="1">
+      <w:start w:val="1"/>
+      <w:numFmt w:val="lowerRoman"/>
+      <w:lvlText w:val="%6."/>
+      <w:lvlJc w:val="right"/>
+      <w:pPr>
+        <w:ind w:left="4320" w:hanging="180"/>
+      </w:pPr>
+    </w:lvl>
+    <w:lvl w:ilvl="6" w:tplc="0409000F" w:tentative="1">
+      <w:start w:val="1"/>
+      <w:numFmt w:val="decimal"/>
+      <w:lvlText w:val="%7."/>
+      <w:lvlJc w:val="left"/>
+      <w:pPr>
+        <w:ind w:left="5040" w:hanging="360"/>
+      </w:pPr>
+    </w:lvl>
+    <w:lvl w:ilvl="7" w:tplc="04090019" w:tentative="1">
+      <w:start w:val="1"/>
+      <w:numFmt w:val="lowerLetter"/>
+      <w:lvlText w:val="%8."/>
+      <w:lvlJc w:val="left"/>
+      <w:pPr>
+        <w:ind w:left="5760" w:hanging="360"/>
+      </w:pPr>
+    </w:lvl>
+    <w:lvl w:ilvl="8" w:tplc="0409001B" w:tentative="1">
+      <w:start w:val="1"/>
+      <w:numFmt w:val="lowerRoman"/>
+      <w:lvlText w:val="%9."/>
+      <w:lvlJc w:val="right"/>
+      <w:pPr>
+        <w:ind w:left="6480" w:hanging="180"/>
+      </w:pPr>
+    </w:lvl>
+  </w:abstractNum>
+  <w:abstractNum w:abstractNumId="18" w15:restartNumberingAfterBreak="0">
     <w:nsid w:val="40415072"/>
     <w:multiLevelType w:val="hybridMultilevel"/>
     <w:tmpl w:val="CC2C3296"/>
@@ -3415,7 +6819,7 @@
       </w:pPr>
     </w:lvl>
   </w:abstractNum>
-  <w:abstractNum w:abstractNumId="16" w15:restartNumberingAfterBreak="0">
+  <w:abstractNum w:abstractNumId="19" w15:restartNumberingAfterBreak="0">
     <w:nsid w:val="46863DEC"/>
     <w:multiLevelType w:val="hybridMultilevel"/>
     <w:tmpl w:val="FF9C9F36"/>
@@ -3504,7 +6908,7 @@
       </w:pPr>
     </w:lvl>
   </w:abstractNum>
-  <w:abstractNum w:abstractNumId="17" w15:restartNumberingAfterBreak="0">
+  <w:abstractNum w:abstractNumId="20" w15:restartNumberingAfterBreak="0">
     <w:nsid w:val="478C0B0F"/>
     <w:multiLevelType w:val="hybridMultilevel"/>
     <w:tmpl w:val="3D3698E6"/>
@@ -3593,7 +6997,7 @@
       </w:pPr>
     </w:lvl>
   </w:abstractNum>
-  <w:abstractNum w:abstractNumId="18" w15:restartNumberingAfterBreak="0">
+  <w:abstractNum w:abstractNumId="21" w15:restartNumberingAfterBreak="0">
     <w:nsid w:val="4DDC2A89"/>
     <w:multiLevelType w:val="hybridMultilevel"/>
     <w:tmpl w:val="0DE6782E"/>
@@ -3682,7 +7086,7 @@
       </w:pPr>
     </w:lvl>
   </w:abstractNum>
-  <w:abstractNum w:abstractNumId="19" w15:restartNumberingAfterBreak="0">
+  <w:abstractNum w:abstractNumId="22" w15:restartNumberingAfterBreak="0">
     <w:nsid w:val="50603D11"/>
     <w:multiLevelType w:val="hybridMultilevel"/>
     <w:tmpl w:val="5C908BA8"/>
@@ -3771,7 +7175,7 @@
       </w:pPr>
     </w:lvl>
   </w:abstractNum>
-  <w:abstractNum w:abstractNumId="20" w15:restartNumberingAfterBreak="0">
+  <w:abstractNum w:abstractNumId="23" w15:restartNumberingAfterBreak="0">
     <w:nsid w:val="523B67BA"/>
     <w:multiLevelType w:val="hybridMultilevel"/>
     <w:tmpl w:val="E1041966"/>
@@ -3860,7 +7264,7 @@
       </w:pPr>
     </w:lvl>
   </w:abstractNum>
-  <w:abstractNum w:abstractNumId="21" w15:restartNumberingAfterBreak="0">
+  <w:abstractNum w:abstractNumId="24" w15:restartNumberingAfterBreak="0">
     <w:nsid w:val="536A5950"/>
     <w:multiLevelType w:val="hybridMultilevel"/>
     <w:tmpl w:val="C17AFC0A"/>
@@ -3949,7 +7353,7 @@
       </w:pPr>
     </w:lvl>
   </w:abstractNum>
-  <w:abstractNum w:abstractNumId="22" w15:restartNumberingAfterBreak="0">
+  <w:abstractNum w:abstractNumId="25" w15:restartNumberingAfterBreak="0">
     <w:nsid w:val="55393753"/>
     <w:multiLevelType w:val="hybridMultilevel"/>
     <w:tmpl w:val="6C1A97E0"/>
@@ -4038,7 +7442,7 @@
       </w:pPr>
     </w:lvl>
   </w:abstractNum>
-  <w:abstractNum w:abstractNumId="23" w15:restartNumberingAfterBreak="0">
+  <w:abstractNum w:abstractNumId="26" w15:restartNumberingAfterBreak="0">
     <w:nsid w:val="55A6798B"/>
     <w:multiLevelType w:val="multilevel"/>
     <w:tmpl w:val="D35268B0"/>
@@ -4159,7 +7563,7 @@
       </w:rPr>
     </w:lvl>
   </w:abstractNum>
-  <w:abstractNum w:abstractNumId="24" w15:restartNumberingAfterBreak="0">
+  <w:abstractNum w:abstractNumId="27" w15:restartNumberingAfterBreak="0">
     <w:nsid w:val="55E2772E"/>
     <w:multiLevelType w:val="hybridMultilevel"/>
     <w:tmpl w:val="FE9AF276"/>
@@ -4248,7 +7652,96 @@
       </w:pPr>
     </w:lvl>
   </w:abstractNum>
-  <w:abstractNum w:abstractNumId="25" w15:restartNumberingAfterBreak="0">
+  <w:abstractNum w:abstractNumId="28" w15:restartNumberingAfterBreak="0">
+    <w:nsid w:val="564567B2"/>
+    <w:multiLevelType w:val="hybridMultilevel"/>
+    <w:tmpl w:val="B270EE0A"/>
+    <w:lvl w:ilvl="0" w:tplc="E48A2DA0">
+      <w:start w:val="1"/>
+      <w:numFmt w:val="decimal"/>
+      <w:lvlText w:val="%1."/>
+      <w:lvlJc w:val="left"/>
+      <w:pPr>
+        <w:ind w:left="720" w:hanging="360"/>
+      </w:pPr>
+      <w:rPr>
+        <w:rFonts w:hint="default"/>
+      </w:rPr>
+    </w:lvl>
+    <w:lvl w:ilvl="1" w:tplc="04090019" w:tentative="1">
+      <w:start w:val="1"/>
+      <w:numFmt w:val="lowerLetter"/>
+      <w:lvlText w:val="%2."/>
+      <w:lvlJc w:val="left"/>
+      <w:pPr>
+        <w:ind w:left="1440" w:hanging="360"/>
+      </w:pPr>
+    </w:lvl>
+    <w:lvl w:ilvl="2" w:tplc="0409001B" w:tentative="1">
+      <w:start w:val="1"/>
+      <w:numFmt w:val="lowerRoman"/>
+      <w:lvlText w:val="%3."/>
+      <w:lvlJc w:val="right"/>
+      <w:pPr>
+        <w:ind w:left="2160" w:hanging="180"/>
+      </w:pPr>
+    </w:lvl>
+    <w:lvl w:ilvl="3" w:tplc="0409000F" w:tentative="1">
+      <w:start w:val="1"/>
+      <w:numFmt w:val="decimal"/>
+      <w:lvlText w:val="%4."/>
+      <w:lvlJc w:val="left"/>
+      <w:pPr>
+        <w:ind w:left="2880" w:hanging="360"/>
+      </w:pPr>
+    </w:lvl>
+    <w:lvl w:ilvl="4" w:tplc="04090019" w:tentative="1">
+      <w:start w:val="1"/>
+      <w:numFmt w:val="lowerLetter"/>
+      <w:lvlText w:val="%5."/>
+      <w:lvlJc w:val="left"/>
+      <w:pPr>
+        <w:ind w:left="3600" w:hanging="360"/>
+      </w:pPr>
+    </w:lvl>
+    <w:lvl w:ilvl="5" w:tplc="0409001B" w:tentative="1">
+      <w:start w:val="1"/>
+      <w:numFmt w:val="lowerRoman"/>
+      <w:lvlText w:val="%6."/>
+      <w:lvlJc w:val="right"/>
+      <w:pPr>
+        <w:ind w:left="4320" w:hanging="180"/>
+      </w:pPr>
+    </w:lvl>
+    <w:lvl w:ilvl="6" w:tplc="0409000F" w:tentative="1">
+      <w:start w:val="1"/>
+      <w:numFmt w:val="decimal"/>
+      <w:lvlText w:val="%7."/>
+      <w:lvlJc w:val="left"/>
+      <w:pPr>
+        <w:ind w:left="5040" w:hanging="360"/>
+      </w:pPr>
+    </w:lvl>
+    <w:lvl w:ilvl="7" w:tplc="04090019" w:tentative="1">
+      <w:start w:val="1"/>
+      <w:numFmt w:val="lowerLetter"/>
+      <w:lvlText w:val="%8."/>
+      <w:lvlJc w:val="left"/>
+      <w:pPr>
+        <w:ind w:left="5760" w:hanging="360"/>
+      </w:pPr>
+    </w:lvl>
+    <w:lvl w:ilvl="8" w:tplc="0409001B" w:tentative="1">
+      <w:start w:val="1"/>
+      <w:numFmt w:val="lowerRoman"/>
+      <w:lvlText w:val="%9."/>
+      <w:lvlJc w:val="right"/>
+      <w:pPr>
+        <w:ind w:left="6480" w:hanging="180"/>
+      </w:pPr>
+    </w:lvl>
+  </w:abstractNum>
+  <w:abstractNum w:abstractNumId="29" w15:restartNumberingAfterBreak="0">
     <w:nsid w:val="6DE8237C"/>
     <w:multiLevelType w:val="hybridMultilevel"/>
     <w:tmpl w:val="60285DD8"/>
@@ -4337,7 +7830,7 @@
       </w:pPr>
     </w:lvl>
   </w:abstractNum>
-  <w:abstractNum w:abstractNumId="26" w15:restartNumberingAfterBreak="0">
+  <w:abstractNum w:abstractNumId="30" w15:restartNumberingAfterBreak="0">
     <w:nsid w:val="6FAE2998"/>
     <w:multiLevelType w:val="hybridMultilevel"/>
     <w:tmpl w:val="B2920DE6"/>
@@ -4426,7 +7919,7 @@
       </w:pPr>
     </w:lvl>
   </w:abstractNum>
-  <w:abstractNum w:abstractNumId="27" w15:restartNumberingAfterBreak="0">
+  <w:abstractNum w:abstractNumId="31" w15:restartNumberingAfterBreak="0">
     <w:nsid w:val="71313208"/>
     <w:multiLevelType w:val="hybridMultilevel"/>
     <w:tmpl w:val="2C5C4264"/>
@@ -4515,7 +8008,7 @@
       </w:pPr>
     </w:lvl>
   </w:abstractNum>
-  <w:abstractNum w:abstractNumId="28" w15:restartNumberingAfterBreak="0">
+  <w:abstractNum w:abstractNumId="32" w15:restartNumberingAfterBreak="0">
     <w:nsid w:val="731C57E5"/>
     <w:multiLevelType w:val="multilevel"/>
     <w:tmpl w:val="7B447906"/>
@@ -4636,7 +8129,7 @@
       </w:rPr>
     </w:lvl>
   </w:abstractNum>
-  <w:abstractNum w:abstractNumId="29" w15:restartNumberingAfterBreak="0">
+  <w:abstractNum w:abstractNumId="33" w15:restartNumberingAfterBreak="0">
     <w:nsid w:val="73CA633D"/>
     <w:multiLevelType w:val="hybridMultilevel"/>
     <w:tmpl w:val="B2C6DA1E"/>
@@ -4725,7 +8218,7 @@
       </w:pPr>
     </w:lvl>
   </w:abstractNum>
-  <w:abstractNum w:abstractNumId="30" w15:restartNumberingAfterBreak="0">
+  <w:abstractNum w:abstractNumId="34" w15:restartNumberingAfterBreak="0">
     <w:nsid w:val="77C46980"/>
     <w:multiLevelType w:val="hybridMultilevel"/>
     <w:tmpl w:val="0DE6782E"/>
@@ -4814,7 +8307,7 @@
       </w:pPr>
     </w:lvl>
   </w:abstractNum>
-  <w:abstractNum w:abstractNumId="31" w15:restartNumberingAfterBreak="0">
+  <w:abstractNum w:abstractNumId="35" w15:restartNumberingAfterBreak="0">
     <w:nsid w:val="7BE25AC5"/>
     <w:multiLevelType w:val="hybridMultilevel"/>
     <w:tmpl w:val="E1449AE8"/>
@@ -4906,100 +8399,112 @@
     </w:lvl>
   </w:abstractNum>
   <w:num w:numId="1" w16cid:durableId="492599774">
-    <w:abstractNumId w:val="5"/>
+    <w:abstractNumId w:val="7"/>
   </w:num>
   <w:num w:numId="2" w16cid:durableId="168519596">
+    <w:abstractNumId w:val="3"/>
+  </w:num>
+  <w:num w:numId="3" w16cid:durableId="1030951891">
+    <w:abstractNumId w:val="22"/>
+  </w:num>
+  <w:num w:numId="4" w16cid:durableId="281231831">
+    <w:abstractNumId w:val="9"/>
+  </w:num>
+  <w:num w:numId="5" w16cid:durableId="130172555">
+    <w:abstractNumId w:val="6"/>
+  </w:num>
+  <w:num w:numId="6" w16cid:durableId="58019669">
     <w:abstractNumId w:val="2"/>
   </w:num>
-  <w:num w:numId="3" w16cid:durableId="1030951891">
+  <w:num w:numId="7" w16cid:durableId="619413073">
+    <w:abstractNumId w:val="15"/>
+  </w:num>
+  <w:num w:numId="8" w16cid:durableId="1757020580">
+    <w:abstractNumId w:val="33"/>
+  </w:num>
+  <w:num w:numId="9" w16cid:durableId="207375291">
+    <w:abstractNumId w:val="34"/>
+  </w:num>
+  <w:num w:numId="10" w16cid:durableId="362873295">
+    <w:abstractNumId w:val="26"/>
+  </w:num>
+  <w:num w:numId="11" w16cid:durableId="11492151">
+    <w:abstractNumId w:val="21"/>
+  </w:num>
+  <w:num w:numId="12" w16cid:durableId="238053451">
+    <w:abstractNumId w:val="24"/>
+  </w:num>
+  <w:num w:numId="13" w16cid:durableId="1262566017">
+    <w:abstractNumId w:val="31"/>
+  </w:num>
+  <w:num w:numId="14" w16cid:durableId="1429232206">
+    <w:abstractNumId w:val="32"/>
+  </w:num>
+  <w:num w:numId="15" w16cid:durableId="267351934">
+    <w:abstractNumId w:val="1"/>
+  </w:num>
+  <w:num w:numId="16" w16cid:durableId="1726298465">
+    <w:abstractNumId w:val="8"/>
+  </w:num>
+  <w:num w:numId="17" w16cid:durableId="412161570">
+    <w:abstractNumId w:val="20"/>
+  </w:num>
+  <w:num w:numId="18" w16cid:durableId="307174898">
+    <w:abstractNumId w:val="4"/>
+  </w:num>
+  <w:num w:numId="19" w16cid:durableId="443154894">
+    <w:abstractNumId w:val="23"/>
+  </w:num>
+  <w:num w:numId="20" w16cid:durableId="908228912">
     <w:abstractNumId w:val="19"/>
   </w:num>
-  <w:num w:numId="4" w16cid:durableId="281231831">
-    <w:abstractNumId w:val="7"/>
+  <w:num w:numId="21" w16cid:durableId="973944934">
+    <w:abstractNumId w:val="30"/>
   </w:num>
-  <w:num w:numId="5" w16cid:durableId="130172555">
-    <w:abstractNumId w:val="4"/>
-  </w:num>
-  <w:num w:numId="6" w16cid:durableId="58019669">
-    <w:abstractNumId w:val="1"/>
-  </w:num>
-  <w:num w:numId="7" w16cid:durableId="619413073">
+  <w:num w:numId="22" w16cid:durableId="1843469038">
     <w:abstractNumId w:val="13"/>
   </w:num>
-  <w:num w:numId="8" w16cid:durableId="1757020580">
+  <w:num w:numId="23" w16cid:durableId="986399584">
+    <w:abstractNumId w:val="10"/>
+  </w:num>
+  <w:num w:numId="24" w16cid:durableId="1663506107">
+    <w:abstractNumId w:val="14"/>
+  </w:num>
+  <w:num w:numId="25" w16cid:durableId="1541551869">
+    <w:abstractNumId w:val="16"/>
+  </w:num>
+  <w:num w:numId="26" w16cid:durableId="1944528243">
+    <w:abstractNumId w:val="12"/>
+  </w:num>
+  <w:num w:numId="27" w16cid:durableId="1561329678">
+    <w:abstractNumId w:val="25"/>
+  </w:num>
+  <w:num w:numId="28" w16cid:durableId="754666643">
+    <w:abstractNumId w:val="27"/>
+  </w:num>
+  <w:num w:numId="29" w16cid:durableId="2012100127">
+    <w:abstractNumId w:val="11"/>
+  </w:num>
+  <w:num w:numId="30" w16cid:durableId="548348388">
+    <w:abstractNumId w:val="18"/>
+  </w:num>
+  <w:num w:numId="31" w16cid:durableId="610865096">
     <w:abstractNumId w:val="29"/>
   </w:num>
-  <w:num w:numId="9" w16cid:durableId="207375291">
-    <w:abstractNumId w:val="30"/>
+  <w:num w:numId="32" w16cid:durableId="388038687">
+    <w:abstractNumId w:val="35"/>
   </w:num>
-  <w:num w:numId="10" w16cid:durableId="362873295">
-    <w:abstractNumId w:val="23"/>
+  <w:num w:numId="33" w16cid:durableId="1377196231">
+    <w:abstractNumId w:val="0"/>
   </w:num>
-  <w:num w:numId="11" w16cid:durableId="11492151">
-    <w:abstractNumId w:val="18"/>
+  <w:num w:numId="34" w16cid:durableId="1660965074">
+    <w:abstractNumId w:val="17"/>
   </w:num>
-  <w:num w:numId="12" w16cid:durableId="238053451">
-    <w:abstractNumId w:val="21"/>
-  </w:num>
-  <w:num w:numId="13" w16cid:durableId="1262566017">
-    <w:abstractNumId w:val="27"/>
-  </w:num>
-  <w:num w:numId="14" w16cid:durableId="1429232206">
+  <w:num w:numId="35" w16cid:durableId="722605231">
     <w:abstractNumId w:val="28"/>
   </w:num>
-  <w:num w:numId="15" w16cid:durableId="267351934">
-    <w:abstractNumId w:val="0"/>
-  </w:num>
-  <w:num w:numId="16" w16cid:durableId="1726298465">
-    <w:abstractNumId w:val="6"/>
-  </w:num>
-  <w:num w:numId="17" w16cid:durableId="412161570">
-    <w:abstractNumId w:val="17"/>
-  </w:num>
-  <w:num w:numId="18" w16cid:durableId="307174898">
-    <w:abstractNumId w:val="3"/>
-  </w:num>
-  <w:num w:numId="19" w16cid:durableId="443154894">
-    <w:abstractNumId w:val="20"/>
-  </w:num>
-  <w:num w:numId="20" w16cid:durableId="908228912">
-    <w:abstractNumId w:val="16"/>
-  </w:num>
-  <w:num w:numId="21" w16cid:durableId="973944934">
-    <w:abstractNumId w:val="26"/>
-  </w:num>
-  <w:num w:numId="22" w16cid:durableId="1843469038">
-    <w:abstractNumId w:val="11"/>
-  </w:num>
-  <w:num w:numId="23" w16cid:durableId="986399584">
-    <w:abstractNumId w:val="8"/>
-  </w:num>
-  <w:num w:numId="24" w16cid:durableId="1663506107">
-    <w:abstractNumId w:val="12"/>
-  </w:num>
-  <w:num w:numId="25" w16cid:durableId="1541551869">
-    <w:abstractNumId w:val="14"/>
-  </w:num>
-  <w:num w:numId="26" w16cid:durableId="1944528243">
-    <w:abstractNumId w:val="10"/>
-  </w:num>
-  <w:num w:numId="27" w16cid:durableId="1561329678">
-    <w:abstractNumId w:val="22"/>
-  </w:num>
-  <w:num w:numId="28" w16cid:durableId="754666643">
-    <w:abstractNumId w:val="24"/>
-  </w:num>
-  <w:num w:numId="29" w16cid:durableId="2012100127">
-    <w:abstractNumId w:val="9"/>
-  </w:num>
-  <w:num w:numId="30" w16cid:durableId="548348388">
-    <w:abstractNumId w:val="15"/>
-  </w:num>
-  <w:num w:numId="31" w16cid:durableId="610865096">
-    <w:abstractNumId w:val="25"/>
-  </w:num>
-  <w:num w:numId="32" w16cid:durableId="388038687">
-    <w:abstractNumId w:val="31"/>
+  <w:num w:numId="36" w16cid:durableId="2019193403">
+    <w:abstractNumId w:val="5"/>
   </w:num>
   <w:numIdMacAtCleanup w:val="6"/>
 </w:numbering>

</xml_diff>

<commit_message>
Algebra 1 - Chapter 7: Linear Inequalities - 7.3 Graphing Systems of Linear Inequalities
</commit_message>
<xml_diff>
--- a/Algebra-1/ch07/Albebra 1 - Chapter 7.docx
+++ b/Algebra-1/ch07/Albebra 1 - Chapter 7.docx
@@ -2228,7 +2228,7 @@
           <w:noProof/>
         </w:rPr>
         <w:drawing>
-          <wp:inline distT="0" distB="0" distL="0" distR="0" wp14:anchorId="5FE20586" wp14:editId="78A404C8">
+          <wp:inline distT="0" distB="0" distL="0" distR="0" wp14:anchorId="5FE20586" wp14:editId="62CDC283">
             <wp:extent cx="2020824" cy="1709928"/>
             <wp:effectExtent l="0" t="0" r="0" b="5080"/>
             <wp:docPr id="939635909" name="Picture 1"/>
@@ -2474,13 +2474,7 @@
           <w:rPr>
             <w:rFonts w:ascii="Cambria Math" w:eastAsiaTheme="minorEastAsia" w:hAnsi="Cambria Math"/>
           </w:rPr>
-          <m:t>y</m:t>
-        </m:r>
-        <m:r>
-          <w:rPr>
-            <w:rFonts w:ascii="Cambria Math" w:eastAsiaTheme="minorEastAsia" w:hAnsi="Cambria Math"/>
-          </w:rPr>
-          <m:t>=</m:t>
+          <m:t>y=</m:t>
         </m:r>
         <m:f>
           <m:fPr>
@@ -2628,6 +2622,9 @@
             <m:t>x-5</m:t>
           </m:r>
           <m:r>
+            <m:rPr>
+              <m:sty m:val="p"/>
+            </m:rPr>
             <w:rPr>
               <w:rFonts w:ascii="Cambria Math" w:eastAsiaTheme="minorEastAsia" w:hAnsi="Cambria Math"/>
             </w:rPr>
@@ -2674,6 +2671,9 @@
             <m:t>∙0-5</m:t>
           </m:r>
           <m:r>
+            <m:rPr>
+              <m:sty m:val="p"/>
+            </m:rPr>
             <w:rPr>
               <w:rFonts w:ascii="Cambria Math" w:eastAsiaTheme="minorEastAsia" w:hAnsi="Cambria Math"/>
             </w:rPr>
@@ -2688,6 +2688,9 @@
             <m:t>0≥0-5</m:t>
           </m:r>
           <m:r>
+            <m:rPr>
+              <m:sty m:val="p"/>
+            </m:rPr>
             <w:rPr>
               <w:rFonts w:ascii="Cambria Math" w:eastAsiaTheme="minorEastAsia" w:hAnsi="Cambria Math"/>
             </w:rPr>
@@ -2702,6 +2705,9 @@
             <m:t>0≥-5</m:t>
           </m:r>
           <m:r>
+            <m:rPr>
+              <m:sty m:val="p"/>
+            </m:rPr>
             <w:rPr>
               <w:rFonts w:eastAsiaTheme="minorEastAsia"/>
             </w:rPr>
@@ -2924,6 +2930,9 @@
             <m:t>0+0&gt;10</m:t>
           </m:r>
           <m:r>
+            <m:rPr>
+              <m:sty m:val="p"/>
+            </m:rPr>
             <w:rPr>
               <w:rFonts w:ascii="Cambria Math" w:eastAsiaTheme="minorEastAsia" w:hAnsi="Cambria Math"/>
             </w:rPr>
@@ -2938,6 +2947,9 @@
             <m:t>0&gt;10</m:t>
           </m:r>
           <m:r>
+            <m:rPr>
+              <m:sty m:val="p"/>
+            </m:rPr>
             <w:rPr>
               <w:rFonts w:eastAsiaTheme="minorEastAsia"/>
             </w:rPr>
@@ -2965,7 +2977,7 @@
           <w:noProof/>
         </w:rPr>
         <w:drawing>
-          <wp:inline distT="0" distB="0" distL="0" distR="0" wp14:anchorId="3E34D948" wp14:editId="4E9248EF">
+          <wp:inline distT="0" distB="0" distL="0" distR="0" wp14:anchorId="3E34D948" wp14:editId="21520670">
             <wp:extent cx="1618488" cy="1371600"/>
             <wp:effectExtent l="0" t="0" r="1270" b="0"/>
             <wp:docPr id="2030124587" name="Picture 2"/>
@@ -3283,13 +3295,7 @@
           <w:rPr>
             <w:rFonts w:ascii="Cambria Math" w:eastAsiaTheme="minorEastAsia" w:hAnsi="Cambria Math"/>
           </w:rPr>
-          <m:t>x+2y&gt;1</m:t>
-        </m:r>
-        <m:r>
-          <w:rPr>
-            <w:rFonts w:ascii="Cambria Math" w:eastAsiaTheme="minorEastAsia" w:hAnsi="Cambria Math"/>
-          </w:rPr>
-          <m:t>0</m:t>
+          <m:t>x+2y&gt;10</m:t>
         </m:r>
       </m:oMath>
       <w:r>
@@ -3670,6 +3676,9 @@
             <m:t>m+w≤4</m:t>
           </m:r>
           <m:r>
+            <m:rPr>
+              <m:sty m:val="p"/>
+            </m:rPr>
             <w:rPr>
               <w:rFonts w:eastAsiaTheme="minorEastAsia"/>
             </w:rPr>
@@ -3849,6 +3858,9 @@
             </m:den>
           </m:f>
           <m:r>
+            <m:rPr>
+              <m:sty m:val="p"/>
+            </m:rPr>
             <w:rPr>
               <w:rFonts w:eastAsiaTheme="minorEastAsia"/>
               <w:noProof/>
@@ -3865,6 +3877,9 @@
             <m:t>y=mx+b</m:t>
           </m:r>
           <m:r>
+            <m:rPr>
+              <m:sty m:val="p"/>
+            </m:rPr>
             <w:rPr>
               <w:rFonts w:ascii="Cambria Math" w:eastAsiaTheme="minorEastAsia" w:hAnsi="Cambria Math"/>
               <w:noProof/>
@@ -3917,6 +3932,9 @@
             <m:t>x+b</m:t>
           </m:r>
           <m:r>
+            <m:rPr>
+              <m:sty m:val="p"/>
+            </m:rPr>
             <w:rPr>
               <w:rFonts w:ascii="Cambria Math" w:eastAsiaTheme="minorEastAsia" w:hAnsi="Cambria Math"/>
               <w:noProof/>
@@ -3969,6 +3987,9 @@
             <m:t>∙0+b</m:t>
           </m:r>
           <m:r>
+            <m:rPr>
+              <m:sty m:val="p"/>
+            </m:rPr>
             <w:rPr>
               <w:rFonts w:ascii="Cambria Math" w:eastAsiaTheme="minorEastAsia" w:hAnsi="Cambria Math"/>
               <w:noProof/>
@@ -3985,6 +4006,9 @@
             <m:t>b=3</m:t>
           </m:r>
           <m:r>
+            <m:rPr>
+              <m:sty m:val="p"/>
+            </m:rPr>
             <w:rPr>
               <w:rFonts w:ascii="Cambria Math" w:eastAsiaTheme="minorEastAsia" w:hAnsi="Cambria Math"/>
               <w:noProof/>
@@ -4051,10 +4075,11 @@
             <m:t>x+3</m:t>
           </m:r>
           <m:r>
+            <m:rPr>
+              <m:sty m:val="b"/>
+            </m:rPr>
             <w:rPr>
               <w:rFonts w:eastAsiaTheme="minorEastAsia"/>
-              <w:b/>
-              <w:bCs/>
               <w:noProof/>
             </w:rPr>
             <w:br/>
@@ -4121,6 +4146,9 @@
             <m:t>∙0+3</m:t>
           </m:r>
           <m:r>
+            <m:rPr>
+              <m:sty m:val="p"/>
+            </m:rPr>
             <w:rPr>
               <w:rFonts w:ascii="Cambria Math" w:eastAsiaTheme="minorEastAsia" w:hAnsi="Cambria Math"/>
               <w:noProof/>
@@ -4317,6 +4345,9 @@
             <m:t>y&gt;-2x+4.</m:t>
           </m:r>
           <m:r>
+            <m:rPr>
+              <m:sty m:val="p"/>
+            </m:rPr>
             <w:rPr>
               <w:rFonts w:eastAsiaTheme="minorEastAsia"/>
               <w:noProof/>
@@ -4522,6 +4553,9 @@
             <m:t>y&gt;-2x+4</m:t>
           </m:r>
           <m:r>
+            <m:rPr>
+              <m:sty m:val="p"/>
+            </m:rPr>
             <w:rPr>
               <w:rFonts w:ascii="Cambria Math" w:eastAsiaTheme="minorEastAsia" w:hAnsi="Cambria Math"/>
               <w:noProof/>
@@ -4565,6 +4599,9 @@
             <m:t>+4</m:t>
           </m:r>
           <m:r>
+            <m:rPr>
+              <m:sty m:val="p"/>
+            </m:rPr>
             <w:rPr>
               <w:rFonts w:ascii="Cambria Math" w:eastAsiaTheme="minorEastAsia" w:hAnsi="Cambria Math"/>
               <w:noProof/>
@@ -4581,6 +4618,9 @@
             <m:t>0&gt;4</m:t>
           </m:r>
           <m:r>
+            <m:rPr>
+              <m:sty m:val="p"/>
+            </m:rPr>
             <w:rPr>
               <w:rFonts w:eastAsiaTheme="minorEastAsia"/>
               <w:noProof/>
@@ -4852,6 +4892,9 @@
             <m:t>2x+3y≤12</m:t>
           </m:r>
           <m:r>
+            <m:rPr>
+              <m:sty m:val="p"/>
+            </m:rPr>
             <w:rPr>
               <w:rFonts w:eastAsiaTheme="minorEastAsia"/>
               <w:noProof/>
@@ -5009,7 +5052,7 @@
     </w:p>
     <w:p>
       <w:pPr>
-        <w:pStyle w:val="ListParagraph"/>
+        <w:pStyle w:val="Heading2"/>
         <w:rPr>
           <w:rFonts w:eastAsiaTheme="minorEastAsia"/>
           <w:noProof/>
@@ -5083,6 +5126,3089 @@
         </w:rPr>
         <w:br/>
       </w:r>
+      <w:r>
+        <w:rPr>
+          <w:rFonts w:eastAsiaTheme="minorEastAsia"/>
+          <w:noProof/>
+        </w:rPr>
+        <w:t>7.3 Graphing Systems of Linear Inequalities</w:t>
+      </w:r>
+    </w:p>
+    <w:p>
+      <w:pPr>
+        <w:rPr>
+          <w:rFonts w:eastAsiaTheme="minorEastAsia"/>
+          <w:noProof/>
+        </w:rPr>
+      </w:pPr>
+      <w:r>
+        <w:rPr>
+          <w:rFonts w:eastAsiaTheme="minorEastAsia"/>
+          <w:noProof/>
+        </w:rPr>
+        <w:t>Systems of two linear equations usually have one ordered pair that satisfies both equations. For systems of two lineary inequalities, there are many solutions. These solutions are most easily solved by graphing the two inequalities and finding the intersections of the two shaded regions. The solution will look like a rectangle.</w:t>
+      </w:r>
+    </w:p>
+    <w:p>
+      <w:pPr>
+        <w:rPr>
+          <w:rFonts w:eastAsiaTheme="minorEastAsia"/>
+          <w:noProof/>
+        </w:rPr>
+      </w:pPr>
+      <w:r>
+        <w:rPr>
+          <w:rFonts w:eastAsiaTheme="minorEastAsia"/>
+          <w:noProof/>
+        </w:rPr>
+        <w:t>Systems of Linear Inequalities</w:t>
+      </w:r>
+    </w:p>
+    <w:p>
+      <w:pPr>
+        <w:rPr>
+          <w:rFonts w:eastAsiaTheme="minorEastAsia"/>
+          <w:noProof/>
+        </w:rPr>
+      </w:pPr>
+      <w:r>
+        <w:rPr>
+          <w:rFonts w:eastAsiaTheme="minorEastAsia"/>
+          <w:noProof/>
+        </w:rPr>
+        <w:t>The sytem of equations</w:t>
+      </w:r>
+    </w:p>
+    <w:p>
+      <w:pPr>
+        <w:rPr>
+          <w:rFonts w:eastAsiaTheme="minorEastAsia"/>
+          <w:noProof/>
+        </w:rPr>
+      </w:pPr>
+      <m:oMathPara>
+        <m:oMath>
+          <m:r>
+            <w:rPr>
+              <w:rFonts w:ascii="Cambria Math" w:eastAsiaTheme="minorEastAsia" w:hAnsi="Cambria Math"/>
+              <w:noProof/>
+            </w:rPr>
+            <m:t>x+y=10</m:t>
+          </m:r>
+          <m:r>
+            <w:rPr>
+              <w:rFonts w:ascii="Cambria Math" w:eastAsiaTheme="minorEastAsia" w:hAnsi="Cambria Math"/>
+              <w:noProof/>
+            </w:rPr>
+            <w:br/>
+          </m:r>
+        </m:oMath>
+        <m:oMath>
+          <m:r>
+            <w:rPr>
+              <w:rFonts w:ascii="Cambria Math" w:eastAsiaTheme="minorEastAsia" w:hAnsi="Cambria Math"/>
+              <w:noProof/>
+            </w:rPr>
+            <m:t>x-y=2</m:t>
+          </m:r>
+        </m:oMath>
+      </m:oMathPara>
+    </w:p>
+    <w:p>
+      <w:pPr>
+        <w:rPr>
+          <w:rFonts w:eastAsiaTheme="minorEastAsia"/>
+          <w:noProof/>
+        </w:rPr>
+      </w:pPr>
+      <w:r>
+        <w:rPr>
+          <w:rFonts w:eastAsiaTheme="minorEastAsia"/>
+          <w:noProof/>
+        </w:rPr>
+        <w:t>has the single solution (6, 4).</w:t>
+      </w:r>
+    </w:p>
+    <w:p>
+      <w:pPr>
+        <w:rPr>
+          <w:rFonts w:eastAsiaTheme="minorEastAsia"/>
+          <w:noProof/>
+        </w:rPr>
+      </w:pPr>
+      <w:r>
+        <w:rPr>
+          <w:rFonts w:eastAsiaTheme="minorEastAsia"/>
+          <w:noProof/>
+        </w:rPr>
+        <w:t>The system of inequalities</w:t>
+      </w:r>
+    </w:p>
+    <w:p>
+      <w:pPr>
+        <w:rPr>
+          <w:rFonts w:eastAsiaTheme="minorEastAsia"/>
+          <w:noProof/>
+        </w:rPr>
+      </w:pPr>
+      <m:oMathPara>
+        <m:oMath>
+          <m:r>
+            <w:rPr>
+              <w:rFonts w:ascii="Cambria Math" w:eastAsiaTheme="minorEastAsia" w:hAnsi="Cambria Math"/>
+              <w:noProof/>
+            </w:rPr>
+            <m:t>x+y&lt;10</m:t>
+          </m:r>
+          <m:r>
+            <w:rPr>
+              <w:rFonts w:ascii="Cambria Math" w:eastAsiaTheme="minorEastAsia" w:hAnsi="Cambria Math"/>
+              <w:noProof/>
+            </w:rPr>
+            <w:br/>
+          </m:r>
+        </m:oMath>
+        <m:oMath>
+          <m:r>
+            <w:rPr>
+              <w:rFonts w:ascii="Cambria Math" w:eastAsiaTheme="minorEastAsia" w:hAnsi="Cambria Math"/>
+              <w:noProof/>
+            </w:rPr>
+            <m:t>x-y≥2</m:t>
+          </m:r>
+        </m:oMath>
+      </m:oMathPara>
+    </w:p>
+    <w:p>
+      <w:pPr>
+        <w:rPr>
+          <w:rFonts w:eastAsiaTheme="minorEastAsia"/>
+          <w:noProof/>
+        </w:rPr>
+      </w:pPr>
+      <w:r>
+        <w:rPr>
+          <w:rFonts w:eastAsiaTheme="minorEastAsia"/>
+          <w:noProof/>
+        </w:rPr>
+        <w:t>should be solved by graphing.</w:t>
+      </w:r>
+    </w:p>
+    <w:p>
+      <w:pPr>
+        <w:jc w:val="center"/>
+        <w:rPr>
+          <w:rFonts w:eastAsiaTheme="minorEastAsia"/>
+          <w:noProof/>
+        </w:rPr>
+      </w:pPr>
+      <w:r>
+        <w:rPr>
+          <w:noProof/>
+        </w:rPr>
+        <w:lastRenderedPageBreak/>
+        <w:drawing>
+          <wp:inline distT="0" distB="0" distL="0" distR="0" wp14:anchorId="04F8156D" wp14:editId="7C122D20">
+            <wp:extent cx="859536" cy="603504"/>
+            <wp:effectExtent l="0" t="0" r="0" b="6350"/>
+            <wp:docPr id="2095284259" name="Picture 1" descr="A screenshot of a math problem&#10;&#10;AI-generated content may be incorrect."/>
+            <wp:cNvGraphicFramePr>
+              <a:graphicFrameLocks xmlns:a="http://schemas.openxmlformats.org/drawingml/2006/main" noChangeAspect="1"/>
+            </wp:cNvGraphicFramePr>
+            <a:graphic xmlns:a="http://schemas.openxmlformats.org/drawingml/2006/main">
+              <a:graphicData uri="http://schemas.openxmlformats.org/drawingml/2006/picture">
+                <pic:pic xmlns:pic="http://schemas.openxmlformats.org/drawingml/2006/picture">
+                  <pic:nvPicPr>
+                    <pic:cNvPr id="2095284259" name="Picture 1" descr="A screenshot of a math problem&#10;&#10;AI-generated content may be incorrect."/>
+                    <pic:cNvPicPr/>
+                  </pic:nvPicPr>
+                  <pic:blipFill>
+                    <a:blip r:embed="rId22"/>
+                    <a:stretch>
+                      <a:fillRect/>
+                    </a:stretch>
+                  </pic:blipFill>
+                  <pic:spPr>
+                    <a:xfrm>
+                      <a:off x="0" y="0"/>
+                      <a:ext cx="859536" cy="603504"/>
+                    </a:xfrm>
+                    <a:prstGeom prst="rect">
+                      <a:avLst/>
+                    </a:prstGeom>
+                  </pic:spPr>
+                </pic:pic>
+              </a:graphicData>
+            </a:graphic>
+          </wp:inline>
+        </w:drawing>
+      </w:r>
+    </w:p>
+    <w:p>
+      <w:pPr>
+        <w:rPr>
+          <w:rFonts w:eastAsiaTheme="minorEastAsia"/>
+          <w:noProof/>
+        </w:rPr>
+      </w:pPr>
+      <w:r>
+        <w:rPr>
+          <w:noProof/>
+        </w:rPr>
+        <w:drawing>
+          <wp:inline distT="0" distB="0" distL="0" distR="0" wp14:anchorId="2FA67452" wp14:editId="30C14D20">
+            <wp:extent cx="3200400" cy="2752090"/>
+            <wp:effectExtent l="0" t="0" r="0" b="0"/>
+            <wp:docPr id="650081113" name="Picture 1" descr="A graph of a triangle and a yellow triangle&#10;&#10;AI-generated content may be incorrect."/>
+            <wp:cNvGraphicFramePr>
+              <a:graphicFrameLocks xmlns:a="http://schemas.openxmlformats.org/drawingml/2006/main" noChangeAspect="1"/>
+            </wp:cNvGraphicFramePr>
+            <a:graphic xmlns:a="http://schemas.openxmlformats.org/drawingml/2006/main">
+              <a:graphicData uri="http://schemas.openxmlformats.org/drawingml/2006/picture">
+                <pic:pic xmlns:pic="http://schemas.openxmlformats.org/drawingml/2006/picture">
+                  <pic:nvPicPr>
+                    <pic:cNvPr id="650081113" name="Picture 1" descr="A graph of a triangle and a yellow triangle&#10;&#10;AI-generated content may be incorrect."/>
+                    <pic:cNvPicPr/>
+                  </pic:nvPicPr>
+                  <pic:blipFill>
+                    <a:blip r:embed="rId23"/>
+                    <a:stretch>
+                      <a:fillRect/>
+                    </a:stretch>
+                  </pic:blipFill>
+                  <pic:spPr>
+                    <a:xfrm>
+                      <a:off x="0" y="0"/>
+                      <a:ext cx="3200400" cy="2752090"/>
+                    </a:xfrm>
+                    <a:prstGeom prst="rect">
+                      <a:avLst/>
+                    </a:prstGeom>
+                  </pic:spPr>
+                </pic:pic>
+              </a:graphicData>
+            </a:graphic>
+          </wp:inline>
+        </w:drawing>
+      </w:r>
+    </w:p>
+    <w:p>
+      <w:pPr>
+        <w:rPr>
+          <w:rFonts w:eastAsiaTheme="minorEastAsia"/>
+          <w:b/>
+          <w:bCs/>
+          <w:noProof/>
+        </w:rPr>
+      </w:pPr>
+      <w:r>
+        <w:rPr>
+          <w:rFonts w:eastAsiaTheme="minorEastAsia"/>
+          <w:b/>
+          <w:bCs/>
+          <w:noProof/>
+        </w:rPr>
+        <w:t>Graphing Systems of Inequalities with the Graphing Calculator</w:t>
+      </w:r>
+    </w:p>
+    <w:p>
+      <w:pPr>
+        <w:rPr>
+          <w:rFonts w:eastAsiaTheme="minorEastAsia"/>
+          <w:noProof/>
+        </w:rPr>
+      </w:pPr>
+      <w:r>
+        <w:rPr>
+          <w:rFonts w:eastAsiaTheme="minorEastAsia"/>
+          <w:noProof/>
+        </w:rPr>
+        <w:t>Consider:</w:t>
+      </w:r>
+    </w:p>
+    <w:p>
+      <w:pPr>
+        <w:rPr>
+          <w:rFonts w:eastAsiaTheme="minorEastAsia"/>
+          <w:noProof/>
+        </w:rPr>
+      </w:pPr>
+      <m:oMathPara>
+        <m:oMath>
+          <m:r>
+            <w:rPr>
+              <w:rFonts w:ascii="Cambria Math" w:eastAsiaTheme="minorEastAsia" w:hAnsi="Cambria Math"/>
+              <w:noProof/>
+            </w:rPr>
+            <m:t>y&gt;-3x+5</m:t>
+          </m:r>
+          <m:r>
+            <w:rPr>
+              <w:rFonts w:ascii="Cambria Math" w:eastAsiaTheme="minorEastAsia" w:hAnsi="Cambria Math"/>
+              <w:noProof/>
+            </w:rPr>
+            <w:br/>
+          </m:r>
+        </m:oMath>
+        <m:oMath>
+          <m:r>
+            <w:rPr>
+              <w:rFonts w:ascii="Cambria Math" w:eastAsiaTheme="minorEastAsia" w:hAnsi="Cambria Math"/>
+              <w:noProof/>
+            </w:rPr>
+            <m:t>y≤x+2</m:t>
+          </m:r>
+        </m:oMath>
+      </m:oMathPara>
+    </w:p>
+    <w:p>
+      <w:pPr>
+        <w:jc w:val="center"/>
+        <w:rPr>
+          <w:rFonts w:eastAsiaTheme="minorEastAsia"/>
+          <w:noProof/>
+        </w:rPr>
+      </w:pPr>
+      <w:r>
+        <w:rPr>
+          <w:noProof/>
+        </w:rPr>
+        <w:drawing>
+          <wp:inline distT="0" distB="0" distL="0" distR="0" wp14:anchorId="08A0E3F8" wp14:editId="3A390220">
+            <wp:extent cx="932688" cy="640080"/>
+            <wp:effectExtent l="0" t="0" r="1270" b="7620"/>
+            <wp:docPr id="1979979371" name="Picture 1" descr="A screenshot of a math problem&#10;&#10;AI-generated content may be incorrect."/>
+            <wp:cNvGraphicFramePr>
+              <a:graphicFrameLocks xmlns:a="http://schemas.openxmlformats.org/drawingml/2006/main" noChangeAspect="1"/>
+            </wp:cNvGraphicFramePr>
+            <a:graphic xmlns:a="http://schemas.openxmlformats.org/drawingml/2006/main">
+              <a:graphicData uri="http://schemas.openxmlformats.org/drawingml/2006/picture">
+                <pic:pic xmlns:pic="http://schemas.openxmlformats.org/drawingml/2006/picture">
+                  <pic:nvPicPr>
+                    <pic:cNvPr id="1979979371" name="Picture 1" descr="A screenshot of a math problem&#10;&#10;AI-generated content may be incorrect."/>
+                    <pic:cNvPicPr/>
+                  </pic:nvPicPr>
+                  <pic:blipFill>
+                    <a:blip r:embed="rId24"/>
+                    <a:stretch>
+                      <a:fillRect/>
+                    </a:stretch>
+                  </pic:blipFill>
+                  <pic:spPr>
+                    <a:xfrm>
+                      <a:off x="0" y="0"/>
+                      <a:ext cx="932688" cy="640080"/>
+                    </a:xfrm>
+                    <a:prstGeom prst="rect">
+                      <a:avLst/>
+                    </a:prstGeom>
+                  </pic:spPr>
+                </pic:pic>
+              </a:graphicData>
+            </a:graphic>
+          </wp:inline>
+        </w:drawing>
+      </w:r>
+    </w:p>
+    <w:p>
+      <w:pPr>
+        <w:rPr>
+          <w:rFonts w:eastAsiaTheme="minorEastAsia"/>
+          <w:noProof/>
+        </w:rPr>
+      </w:pPr>
+      <w:r>
+        <w:rPr>
+          <w:rFonts w:eastAsiaTheme="minorEastAsia"/>
+          <w:noProof/>
+        </w:rPr>
+        <w:t>The point (4, 0) satisfies both inequalities. The point (0, 0) does not satisfy the second inequality.</w:t>
+      </w:r>
+    </w:p>
+    <w:p>
+      <w:pPr>
+        <w:jc w:val="center"/>
+        <w:rPr>
+          <w:rFonts w:eastAsiaTheme="minorEastAsia"/>
+          <w:noProof/>
+        </w:rPr>
+      </w:pPr>
+      <w:r>
+        <w:rPr>
+          <w:noProof/>
+        </w:rPr>
+        <w:drawing>
+          <wp:inline distT="0" distB="0" distL="0" distR="0" wp14:anchorId="42BCAA09" wp14:editId="4D15A4B1">
+            <wp:extent cx="2715768" cy="2724912"/>
+            <wp:effectExtent l="0" t="0" r="8890" b="0"/>
+            <wp:docPr id="583807968" name="Picture 1" descr="A graph of a line and a triangle&#10;&#10;AI-generated content may be incorrect."/>
+            <wp:cNvGraphicFramePr>
+              <a:graphicFrameLocks xmlns:a="http://schemas.openxmlformats.org/drawingml/2006/main" noChangeAspect="1"/>
+            </wp:cNvGraphicFramePr>
+            <a:graphic xmlns:a="http://schemas.openxmlformats.org/drawingml/2006/main">
+              <a:graphicData uri="http://schemas.openxmlformats.org/drawingml/2006/picture">
+                <pic:pic xmlns:pic="http://schemas.openxmlformats.org/drawingml/2006/picture">
+                  <pic:nvPicPr>
+                    <pic:cNvPr id="583807968" name="Picture 1" descr="A graph of a line and a triangle&#10;&#10;AI-generated content may be incorrect."/>
+                    <pic:cNvPicPr/>
+                  </pic:nvPicPr>
+                  <pic:blipFill>
+                    <a:blip r:embed="rId25"/>
+                    <a:stretch>
+                      <a:fillRect/>
+                    </a:stretch>
+                  </pic:blipFill>
+                  <pic:spPr>
+                    <a:xfrm>
+                      <a:off x="0" y="0"/>
+                      <a:ext cx="2715768" cy="2724912"/>
+                    </a:xfrm>
+                    <a:prstGeom prst="rect">
+                      <a:avLst/>
+                    </a:prstGeom>
+                  </pic:spPr>
+                </pic:pic>
+              </a:graphicData>
+            </a:graphic>
+          </wp:inline>
+        </w:drawing>
+      </w:r>
+    </w:p>
+    <w:p>
+      <w:pPr>
+        <w:pStyle w:val="Heading3"/>
+        <w:rPr>
+          <w:rFonts w:eastAsiaTheme="minorEastAsia"/>
+          <w:noProof/>
+        </w:rPr>
+      </w:pPr>
+      <w:r>
+        <w:rPr>
+          <w:rFonts w:eastAsiaTheme="minorEastAsia"/>
+          <w:noProof/>
+        </w:rPr>
+        <w:t>Check Your Understanding of Section 7.3</w:t>
+      </w:r>
+    </w:p>
+    <w:p>
+      <w:pPr>
+        <w:pStyle w:val="ListParagraph"/>
+        <w:numPr>
+          <w:ilvl w:val="0"/>
+          <w:numId w:val="37"/>
+        </w:numPr>
+      </w:pPr>
+      <w:r>
+        <w:t>Multiple-Choice</w:t>
+      </w:r>
+    </w:p>
+    <w:p>
+      <w:pPr>
+        <w:pStyle w:val="ListParagraph"/>
+        <w:numPr>
+          <w:ilvl w:val="0"/>
+          <w:numId w:val="38"/>
+        </w:numPr>
+        <w:rPr>
+          <w:rFonts w:eastAsiaTheme="minorEastAsia"/>
+          <w:b/>
+          <w:bCs/>
+        </w:rPr>
+      </w:pPr>
+      <w:r>
+        <w:t>(7, 1) is in the solution set for which system of inequalities?</w:t>
+      </w:r>
+      <w:r>
+        <w:br/>
+      </w:r>
+      <w:r>
+        <w:br/>
+      </w:r>
+      <w:r>
+        <w:rPr>
+          <w:b/>
+          <w:bCs/>
+        </w:rPr>
+        <w:t xml:space="preserve">(1) </w:t>
+      </w:r>
+      <m:oMath>
+        <m:r>
+          <m:rPr>
+            <m:sty m:val="bi"/>
+          </m:rPr>
+          <w:rPr>
+            <w:rFonts w:ascii="Cambria Math" w:hAnsi="Cambria Math"/>
+          </w:rPr>
+          <m:t>x+y&gt;5</m:t>
+        </m:r>
+        <m:r>
+          <m:rPr>
+            <m:sty m:val="bi"/>
+          </m:rPr>
+          <w:rPr>
+            <w:rFonts w:ascii="Cambria Math" w:hAnsi="Cambria Math"/>
+          </w:rPr>
+          <w:br/>
+        </m:r>
+      </m:oMath>
+      <m:oMathPara>
+        <m:oMathParaPr>
+          <m:jc m:val="left"/>
+        </m:oMathParaPr>
+        <m:oMath>
+          <m:r>
+            <m:rPr>
+              <m:sty m:val="bi"/>
+            </m:rPr>
+            <w:rPr>
+              <w:rFonts w:ascii="Cambria Math" w:hAnsi="Cambria Math"/>
+            </w:rPr>
+            <m:t>x</m:t>
+          </m:r>
+          <m:r>
+            <m:rPr>
+              <m:sty m:val="bi"/>
+            </m:rPr>
+            <w:rPr>
+              <w:rFonts w:ascii="Cambria Math" w:eastAsiaTheme="minorEastAsia" w:hAnsi="Cambria Math"/>
+            </w:rPr>
+            <m:t>-y&gt;3</m:t>
+          </m:r>
+        </m:oMath>
+      </m:oMathPara>
+    </w:p>
+    <w:p>
+      <w:pPr>
+        <w:pStyle w:val="ListParagraph"/>
+        <w:numPr>
+          <w:ilvl w:val="0"/>
+          <w:numId w:val="38"/>
+        </w:numPr>
+        <w:rPr>
+          <w:rFonts w:eastAsiaTheme="minorEastAsia"/>
+        </w:rPr>
+      </w:pPr>
+      <w:r>
+        <w:rPr>
+          <w:rFonts w:eastAsiaTheme="minorEastAsia"/>
+        </w:rPr>
+        <w:t>Which graph shows the solution to the system of inequalities?</w:t>
+      </w:r>
+      <w:r>
+        <w:rPr>
+          <w:rFonts w:eastAsiaTheme="minorEastAsia"/>
+        </w:rPr>
+        <w:br/>
+      </w:r>
+      <m:oMathPara>
+        <m:oMathParaPr>
+          <m:jc m:val="center"/>
+        </m:oMathParaPr>
+        <m:oMath>
+          <m:r>
+            <w:rPr>
+              <w:rFonts w:ascii="Cambria Math" w:eastAsiaTheme="minorEastAsia" w:hAnsi="Cambria Math"/>
+            </w:rPr>
+            <m:t>y&lt;2x+</m:t>
+          </m:r>
+          <m:r>
+            <w:rPr>
+              <w:rFonts w:ascii="Cambria Math" w:eastAsiaTheme="minorEastAsia" w:hAnsi="Cambria Math"/>
+            </w:rPr>
+            <m:t>1</m:t>
+          </m:r>
+          <m:r>
+            <w:rPr>
+              <w:rFonts w:ascii="Cambria Math" w:eastAsiaTheme="minorEastAsia" w:hAnsi="Cambria Math"/>
+            </w:rPr>
+            <w:br/>
+          </m:r>
+        </m:oMath>
+      </m:oMathPara>
+      <w:r>
+        <w:rPr>
+          <w:rFonts w:eastAsiaTheme="minorEastAsia"/>
+        </w:rPr>
+        <w:br/>
+      </w:r>
+      <m:oMathPara>
+        <m:oMathParaPr>
+          <m:jc m:val="center"/>
+        </m:oMathParaPr>
+        <m:oMath>
+          <m:r>
+            <w:rPr>
+              <w:rFonts w:ascii="Cambria Math" w:eastAsiaTheme="minorEastAsia" w:hAnsi="Cambria Math"/>
+            </w:rPr>
+            <m:t>y&gt;</m:t>
+          </m:r>
+          <m:f>
+            <m:fPr>
+              <m:ctrlPr>
+                <w:rPr>
+                  <w:rFonts w:ascii="Cambria Math" w:eastAsiaTheme="minorEastAsia" w:hAnsi="Cambria Math"/>
+                  <w:i/>
+                </w:rPr>
+              </m:ctrlPr>
+            </m:fPr>
+            <m:num>
+              <m:r>
+                <w:rPr>
+                  <w:rFonts w:ascii="Cambria Math" w:eastAsiaTheme="minorEastAsia" w:hAnsi="Cambria Math"/>
+                </w:rPr>
+                <m:t>1</m:t>
+              </m:r>
+            </m:num>
+            <m:den>
+              <m:r>
+                <w:rPr>
+                  <w:rFonts w:ascii="Cambria Math" w:eastAsiaTheme="minorEastAsia" w:hAnsi="Cambria Math"/>
+                </w:rPr>
+                <m:t>3</m:t>
+              </m:r>
+            </m:den>
+          </m:f>
+          <m:r>
+            <w:rPr>
+              <w:rFonts w:ascii="Cambria Math" w:eastAsiaTheme="minorEastAsia" w:hAnsi="Cambria Math"/>
+            </w:rPr>
+            <m:t>x+4</m:t>
+          </m:r>
+        </m:oMath>
+      </m:oMathPara>
+    </w:p>
+    <w:p>
+      <w:pPr>
+        <w:ind w:left="720"/>
+        <w:rPr>
+          <w:rFonts w:eastAsiaTheme="minorEastAsia"/>
+          <w:b/>
+          <w:bCs/>
+          <w:noProof/>
+        </w:rPr>
+      </w:pPr>
+      <w:r>
+        <w:rPr>
+          <w:rFonts w:eastAsiaTheme="minorEastAsia"/>
+          <w:noProof/>
+        </w:rPr>
+        <w:t>Point (3, 0) fails the second inequality.</w:t>
+      </w:r>
+      <w:r>
+        <w:rPr>
+          <w:rFonts w:eastAsiaTheme="minorEastAsia"/>
+          <w:noProof/>
+        </w:rPr>
+        <w:br/>
+        <w:t>Point (3, 6)  passes on both inequalities.</w:t>
+      </w:r>
+      <w:r>
+        <w:rPr>
+          <w:rFonts w:eastAsiaTheme="minorEastAsia"/>
+          <w:noProof/>
+        </w:rPr>
+        <w:br/>
+      </w:r>
+      <w:r>
+        <w:rPr>
+          <w:rFonts w:eastAsiaTheme="minorEastAsia"/>
+          <w:b/>
+          <w:bCs/>
+          <w:noProof/>
+        </w:rPr>
+        <w:t>(</w:t>
+      </w:r>
+      <w:r>
+        <w:rPr>
+          <w:rFonts w:eastAsiaTheme="minorEastAsia"/>
+          <w:b/>
+          <w:bCs/>
+          <w:noProof/>
+        </w:rPr>
+        <w:t>2</w:t>
+      </w:r>
+      <w:r>
+        <w:rPr>
+          <w:rFonts w:eastAsiaTheme="minorEastAsia"/>
+          <w:b/>
+          <w:bCs/>
+          <w:noProof/>
+        </w:rPr>
+        <w:t>)</w:t>
+      </w:r>
+    </w:p>
+    <w:p>
+      <w:pPr>
+        <w:pStyle w:val="ListParagraph"/>
+        <w:numPr>
+          <w:ilvl w:val="0"/>
+          <w:numId w:val="38"/>
+        </w:numPr>
+        <w:rPr>
+          <w:rFonts w:eastAsiaTheme="minorEastAsia"/>
+          <w:b/>
+          <w:bCs/>
+          <w:noProof/>
+        </w:rPr>
+      </w:pPr>
+      <w:r>
+        <w:rPr>
+          <w:rFonts w:eastAsiaTheme="minorEastAsia"/>
+          <w:noProof/>
+        </w:rPr>
+        <w:t>Which system of inequalities does the following graph show the solution for?</w:t>
+      </w:r>
+      <w:r>
+        <w:rPr>
+          <w:rFonts w:eastAsiaTheme="minorEastAsia"/>
+          <w:noProof/>
+        </w:rPr>
+        <w:br/>
+        <w:t xml:space="preserve">Points (2, 0) and (4, 2) are both on the solid line.  (That requires an equality – either </w:t>
+      </w:r>
+      <m:oMath>
+        <m:r>
+          <w:rPr>
+            <w:rFonts w:ascii="Cambria Math" w:eastAsiaTheme="minorEastAsia" w:hAnsi="Cambria Math"/>
+            <w:noProof/>
+          </w:rPr>
+          <m:t>≤</m:t>
+        </m:r>
+      </m:oMath>
+      <w:r>
+        <w:rPr>
+          <w:rFonts w:eastAsiaTheme="minorEastAsia"/>
+          <w:noProof/>
+        </w:rPr>
+        <w:t xml:space="preserve"> or </w:t>
+      </w:r>
+      <m:oMath>
+        <m:r>
+          <w:rPr>
+            <w:rFonts w:ascii="Cambria Math" w:eastAsiaTheme="minorEastAsia" w:hAnsi="Cambria Math"/>
+            <w:noProof/>
+          </w:rPr>
+          <m:t>≥</m:t>
+        </m:r>
+      </m:oMath>
+      <w:r>
+        <w:rPr>
+          <w:rFonts w:eastAsiaTheme="minorEastAsia"/>
+          <w:noProof/>
+        </w:rPr>
+        <w:t>). Point (0, 0) is in the solution set.</w:t>
+      </w:r>
+      <w:r>
+        <w:rPr>
+          <w:rFonts w:eastAsiaTheme="minorEastAsia"/>
+          <w:noProof/>
+        </w:rPr>
+        <w:br/>
+      </w:r>
+      <w:r>
+        <w:rPr>
+          <w:rFonts w:eastAsiaTheme="minorEastAsia"/>
+          <w:noProof/>
+        </w:rPr>
+        <w:br/>
+      </w:r>
+      <w:r>
+        <w:rPr>
+          <w:rFonts w:eastAsiaTheme="minorEastAsia"/>
+          <w:b/>
+          <w:bCs/>
+          <w:noProof/>
+        </w:rPr>
+        <w:t xml:space="preserve">(1) </w:t>
+      </w:r>
+      <m:oMath>
+        <m:r>
+          <m:rPr>
+            <m:sty m:val="bi"/>
+          </m:rPr>
+          <w:rPr>
+            <w:rFonts w:ascii="Cambria Math" w:eastAsiaTheme="minorEastAsia" w:hAnsi="Cambria Math"/>
+            <w:noProof/>
+          </w:rPr>
+          <m:t>y≥x-2</m:t>
+        </m:r>
+      </m:oMath>
+      <w:r>
+        <w:rPr>
+          <w:rFonts w:eastAsiaTheme="minorEastAsia"/>
+          <w:b/>
+          <w:bCs/>
+          <w:noProof/>
+        </w:rPr>
+        <w:br/>
+      </w:r>
+      <m:oMathPara>
+        <m:oMathParaPr>
+          <m:jc m:val="left"/>
+        </m:oMathParaPr>
+        <m:oMath>
+          <m:r>
+            <m:rPr>
+              <m:sty m:val="bi"/>
+            </m:rPr>
+            <w:rPr>
+              <w:rFonts w:ascii="Cambria Math" w:eastAsiaTheme="minorEastAsia" w:hAnsi="Cambria Math"/>
+              <w:noProof/>
+            </w:rPr>
+            <m:t>y&lt;-</m:t>
+          </m:r>
+          <m:f>
+            <m:fPr>
+              <m:ctrlPr>
+                <w:rPr>
+                  <w:rFonts w:ascii="Cambria Math" w:eastAsiaTheme="minorEastAsia" w:hAnsi="Cambria Math"/>
+                  <w:b/>
+                  <w:bCs/>
+                  <w:i/>
+                  <w:noProof/>
+                </w:rPr>
+              </m:ctrlPr>
+            </m:fPr>
+            <m:num>
+              <m:r>
+                <m:rPr>
+                  <m:sty m:val="bi"/>
+                </m:rPr>
+                <w:rPr>
+                  <w:rFonts w:ascii="Cambria Math" w:eastAsiaTheme="minorEastAsia" w:hAnsi="Cambria Math"/>
+                  <w:noProof/>
+                </w:rPr>
+                <m:t>2</m:t>
+              </m:r>
+            </m:num>
+            <m:den>
+              <m:r>
+                <m:rPr>
+                  <m:sty m:val="bi"/>
+                </m:rPr>
+                <w:rPr>
+                  <w:rFonts w:ascii="Cambria Math" w:eastAsiaTheme="minorEastAsia" w:hAnsi="Cambria Math"/>
+                  <w:noProof/>
+                </w:rPr>
+                <m:t>3</m:t>
+              </m:r>
+            </m:den>
+          </m:f>
+          <m:r>
+            <m:rPr>
+              <m:sty m:val="bi"/>
+            </m:rPr>
+            <w:rPr>
+              <w:rFonts w:ascii="Cambria Math" w:eastAsiaTheme="minorEastAsia" w:hAnsi="Cambria Math"/>
+              <w:noProof/>
+            </w:rPr>
+            <m:t>x+</m:t>
+          </m:r>
+          <m:r>
+            <m:rPr>
+              <m:sty m:val="bi"/>
+            </m:rPr>
+            <w:rPr>
+              <w:rFonts w:ascii="Cambria Math" w:eastAsiaTheme="minorEastAsia" w:hAnsi="Cambria Math"/>
+              <w:noProof/>
+            </w:rPr>
+            <m:t>1</m:t>
+          </m:r>
+        </m:oMath>
+      </m:oMathPara>
+    </w:p>
+    <w:p>
+      <w:pPr>
+        <w:pStyle w:val="ListParagraph"/>
+        <w:numPr>
+          <w:ilvl w:val="0"/>
+          <w:numId w:val="38"/>
+        </w:numPr>
+        <w:rPr>
+          <w:rFonts w:eastAsiaTheme="minorEastAsia"/>
+          <w:b/>
+          <w:bCs/>
+          <w:noProof/>
+        </w:rPr>
+      </w:pPr>
+      <w:r>
+        <w:rPr>
+          <w:rFonts w:eastAsiaTheme="minorEastAsia"/>
+          <w:noProof/>
+        </w:rPr>
+        <w:t>Which graph shows the solution to the system of inequalities?</w:t>
+      </w:r>
+      <w:r>
+        <w:rPr>
+          <w:rFonts w:eastAsiaTheme="minorEastAsia"/>
+          <w:noProof/>
+        </w:rPr>
+        <w:br/>
+      </w:r>
+      <w:r>
+        <w:rPr>
+          <w:rFonts w:eastAsiaTheme="minorEastAsia"/>
+          <w:noProof/>
+        </w:rPr>
+        <w:br/>
+      </w:r>
+      <m:oMathPara>
+        <m:oMath>
+          <m:r>
+            <w:rPr>
+              <w:rFonts w:ascii="Cambria Math" w:eastAsiaTheme="minorEastAsia" w:hAnsi="Cambria Math"/>
+              <w:noProof/>
+            </w:rPr>
+            <m:t>y&gt;</m:t>
+          </m:r>
+          <m:f>
+            <m:fPr>
+              <m:ctrlPr>
+                <w:rPr>
+                  <w:rFonts w:ascii="Cambria Math" w:eastAsiaTheme="minorEastAsia" w:hAnsi="Cambria Math"/>
+                  <w:i/>
+                  <w:noProof/>
+                </w:rPr>
+              </m:ctrlPr>
+            </m:fPr>
+            <m:num>
+              <m:r>
+                <w:rPr>
+                  <w:rFonts w:ascii="Cambria Math" w:eastAsiaTheme="minorEastAsia" w:hAnsi="Cambria Math"/>
+                  <w:noProof/>
+                </w:rPr>
+                <m:t>1</m:t>
+              </m:r>
+            </m:num>
+            <m:den>
+              <m:r>
+                <w:rPr>
+                  <w:rFonts w:ascii="Cambria Math" w:eastAsiaTheme="minorEastAsia" w:hAnsi="Cambria Math"/>
+                  <w:noProof/>
+                </w:rPr>
+                <m:t>2</m:t>
+              </m:r>
+            </m:den>
+          </m:f>
+          <m:r>
+            <w:rPr>
+              <w:rFonts w:ascii="Cambria Math" w:eastAsiaTheme="minorEastAsia" w:hAnsi="Cambria Math"/>
+              <w:noProof/>
+            </w:rPr>
+            <m:t>x+</m:t>
+          </m:r>
+          <m:r>
+            <w:rPr>
+              <w:rFonts w:ascii="Cambria Math" w:eastAsiaTheme="minorEastAsia" w:hAnsi="Cambria Math"/>
+              <w:noProof/>
+            </w:rPr>
+            <m:t>4</m:t>
+          </m:r>
+          <m:r>
+            <w:rPr>
+              <w:rFonts w:eastAsiaTheme="minorEastAsia"/>
+              <w:noProof/>
+            </w:rPr>
+            <w:br/>
+          </m:r>
+        </m:oMath>
+        <m:oMath>
+          <m:r>
+            <w:rPr>
+              <w:rFonts w:ascii="Cambria Math" w:eastAsiaTheme="minorEastAsia" w:hAnsi="Cambria Math"/>
+              <w:noProof/>
+            </w:rPr>
+            <m:t>y&gt;2x-1</m:t>
+          </m:r>
+          <m:r>
+            <w:rPr>
+              <w:rFonts w:eastAsiaTheme="minorEastAsia"/>
+              <w:noProof/>
+            </w:rPr>
+            <w:br/>
+          </m:r>
+        </m:oMath>
+      </m:oMathPara>
+      <w:r>
+        <w:rPr>
+          <w:rFonts w:eastAsiaTheme="minorEastAsia"/>
+          <w:noProof/>
+        </w:rPr>
+        <w:t xml:space="preserve">Point (4, 0) </w:t>
+      </w:r>
+      <w:r>
+        <w:rPr>
+          <w:rFonts w:eastAsiaTheme="minorEastAsia"/>
+          <w:noProof/>
+        </w:rPr>
+        <w:t xml:space="preserve"> does not satisfy either inequality.</w:t>
+      </w:r>
+      <w:r>
+        <w:rPr>
+          <w:rFonts w:eastAsiaTheme="minorEastAsia"/>
+          <w:noProof/>
+        </w:rPr>
+        <w:br/>
+        <w:t>Point (0, 6) satisfies both inequalities.</w:t>
+      </w:r>
+      <w:r>
+        <w:rPr>
+          <w:rFonts w:eastAsiaTheme="minorEastAsia"/>
+          <w:noProof/>
+        </w:rPr>
+        <w:br/>
+      </w:r>
+      <w:r>
+        <w:rPr>
+          <w:rFonts w:eastAsiaTheme="minorEastAsia"/>
+          <w:noProof/>
+        </w:rPr>
+        <w:br/>
+      </w:r>
+      <w:r>
+        <w:rPr>
+          <w:rFonts w:eastAsiaTheme="minorEastAsia"/>
+          <w:b/>
+          <w:bCs/>
+          <w:noProof/>
+        </w:rPr>
+        <w:t>(3)</w:t>
+      </w:r>
+    </w:p>
+    <w:p>
+      <w:pPr>
+        <w:pStyle w:val="ListParagraph"/>
+        <w:numPr>
+          <w:ilvl w:val="0"/>
+          <w:numId w:val="38"/>
+        </w:numPr>
+        <w:rPr>
+          <w:rFonts w:eastAsiaTheme="minorEastAsia"/>
+          <w:b/>
+          <w:bCs/>
+          <w:noProof/>
+        </w:rPr>
+      </w:pPr>
+      <w:r>
+        <w:rPr>
+          <w:rFonts w:eastAsiaTheme="minorEastAsia"/>
+          <w:noProof/>
+        </w:rPr>
+        <w:t>Which graph has the solution set shaded in for the following system of inequalities?</w:t>
+      </w:r>
+      <w:r>
+        <w:rPr>
+          <w:rFonts w:eastAsiaTheme="minorEastAsia"/>
+          <w:noProof/>
+        </w:rPr>
+        <w:br/>
+      </w:r>
+      <w:r>
+        <w:rPr>
+          <w:rFonts w:eastAsiaTheme="minorEastAsia"/>
+          <w:noProof/>
+        </w:rPr>
+        <w:br/>
+      </w:r>
+      <m:oMathPara>
+        <m:oMath>
+          <m:r>
+            <w:rPr>
+              <w:rFonts w:ascii="Cambria Math" w:eastAsiaTheme="minorEastAsia" w:hAnsi="Cambria Math"/>
+              <w:noProof/>
+            </w:rPr>
+            <m:t>y≤-x+6</m:t>
+          </m:r>
+          <m:r>
+            <w:rPr>
+              <w:rFonts w:eastAsiaTheme="minorEastAsia"/>
+              <w:noProof/>
+            </w:rPr>
+            <w:br/>
+          </m:r>
+        </m:oMath>
+        <m:oMath>
+          <m:r>
+            <w:rPr>
+              <w:rFonts w:ascii="Cambria Math" w:eastAsiaTheme="minorEastAsia" w:hAnsi="Cambria Math"/>
+              <w:noProof/>
+            </w:rPr>
+            <m:t xml:space="preserve">y≥ </m:t>
+          </m:r>
+          <m:f>
+            <m:fPr>
+              <m:ctrlPr>
+                <w:rPr>
+                  <w:rFonts w:ascii="Cambria Math" w:eastAsiaTheme="minorEastAsia" w:hAnsi="Cambria Math"/>
+                  <w:i/>
+                  <w:noProof/>
+                </w:rPr>
+              </m:ctrlPr>
+            </m:fPr>
+            <m:num>
+              <m:r>
+                <w:rPr>
+                  <w:rFonts w:ascii="Cambria Math" w:eastAsiaTheme="minorEastAsia" w:hAnsi="Cambria Math"/>
+                  <w:noProof/>
+                </w:rPr>
+                <m:t>1</m:t>
+              </m:r>
+            </m:num>
+            <m:den>
+              <m:r>
+                <w:rPr>
+                  <w:rFonts w:ascii="Cambria Math" w:eastAsiaTheme="minorEastAsia" w:hAnsi="Cambria Math"/>
+                  <w:noProof/>
+                </w:rPr>
+                <m:t>2</m:t>
+              </m:r>
+            </m:den>
+          </m:f>
+          <m:r>
+            <w:rPr>
+              <w:rFonts w:ascii="Cambria Math" w:eastAsiaTheme="minorEastAsia" w:hAnsi="Cambria Math"/>
+              <w:noProof/>
+            </w:rPr>
+            <m:t>x-1</m:t>
+          </m:r>
+          <m:r>
+            <w:rPr>
+              <w:rFonts w:eastAsiaTheme="minorEastAsia"/>
+              <w:noProof/>
+            </w:rPr>
+            <w:br/>
+          </m:r>
+          <m:r>
+            <w:rPr>
+              <w:rFonts w:eastAsiaTheme="minorEastAsia"/>
+              <w:noProof/>
+            </w:rPr>
+            <w:br/>
+            <w:t>Point (0, 0) satisfies both inequalities.</w:t>
+          </m:r>
+          <m:r>
+            <w:rPr>
+              <w:rFonts w:eastAsiaTheme="minorEastAsia"/>
+              <w:noProof/>
+            </w:rPr>
+            <w:br/>
+          </m:r>
+          <m:r>
+            <w:rPr>
+              <w:rFonts w:eastAsiaTheme="minorEastAsia"/>
+              <w:noProof/>
+            </w:rPr>
+            <w:br/>
+          </m:r>
+        </m:oMath>
+      </m:oMathPara>
+      <w:r>
+        <w:rPr>
+          <w:rFonts w:eastAsiaTheme="minorEastAsia"/>
+          <w:b/>
+          <w:bCs/>
+          <w:noProof/>
+        </w:rPr>
+        <w:t>(1)</w:t>
+      </w:r>
+    </w:p>
+    <w:p>
+      <w:pPr>
+        <w:pStyle w:val="ListParagraph"/>
+        <w:numPr>
+          <w:ilvl w:val="0"/>
+          <w:numId w:val="38"/>
+        </w:numPr>
+        <w:rPr>
+          <w:rFonts w:eastAsiaTheme="minorEastAsia"/>
+          <w:b/>
+          <w:bCs/>
+          <w:noProof/>
+        </w:rPr>
+      </w:pPr>
+      <w:r>
+        <w:rPr>
+          <w:rFonts w:eastAsiaTheme="minorEastAsia"/>
+          <w:noProof/>
+        </w:rPr>
+        <w:br w:type="column"/>
+      </w:r>
+      <w:r>
+        <w:rPr>
+          <w:rFonts w:eastAsiaTheme="minorEastAsia"/>
+          <w:noProof/>
+        </w:rPr>
+        <w:lastRenderedPageBreak/>
+        <w:t>Which graph shows the solution set shaded in for the following system of inequalities?</w:t>
+      </w:r>
+      <w:r>
+        <w:rPr>
+          <w:rFonts w:eastAsiaTheme="minorEastAsia"/>
+          <w:noProof/>
+        </w:rPr>
+        <w:br/>
+      </w:r>
+      <w:r>
+        <w:rPr>
+          <w:rFonts w:eastAsiaTheme="minorEastAsia"/>
+          <w:noProof/>
+        </w:rPr>
+        <w:br/>
+      </w:r>
+      <m:oMathPara>
+        <m:oMath>
+          <m:r>
+            <w:rPr>
+              <w:rFonts w:ascii="Cambria Math" w:eastAsiaTheme="minorEastAsia" w:hAnsi="Cambria Math"/>
+              <w:noProof/>
+            </w:rPr>
+            <m:t>y&lt;x-2</m:t>
+          </m:r>
+          <m:r>
+            <w:rPr>
+              <w:rFonts w:eastAsiaTheme="minorEastAsia"/>
+              <w:noProof/>
+            </w:rPr>
+            <w:br/>
+          </m:r>
+        </m:oMath>
+        <m:oMath>
+          <m:r>
+            <w:rPr>
+              <w:rFonts w:ascii="Cambria Math" w:eastAsiaTheme="minorEastAsia" w:hAnsi="Cambria Math"/>
+              <w:noProof/>
+            </w:rPr>
+            <m:t>y&gt;-</m:t>
+          </m:r>
+          <m:f>
+            <m:fPr>
+              <m:ctrlPr>
+                <w:rPr>
+                  <w:rFonts w:ascii="Cambria Math" w:eastAsiaTheme="minorEastAsia" w:hAnsi="Cambria Math"/>
+                  <w:i/>
+                  <w:noProof/>
+                </w:rPr>
+              </m:ctrlPr>
+            </m:fPr>
+            <m:num>
+              <m:r>
+                <w:rPr>
+                  <w:rFonts w:ascii="Cambria Math" w:eastAsiaTheme="minorEastAsia" w:hAnsi="Cambria Math"/>
+                  <w:noProof/>
+                </w:rPr>
+                <m:t>3</m:t>
+              </m:r>
+            </m:num>
+            <m:den>
+              <m:r>
+                <w:rPr>
+                  <w:rFonts w:ascii="Cambria Math" w:eastAsiaTheme="minorEastAsia" w:hAnsi="Cambria Math"/>
+                  <w:noProof/>
+                </w:rPr>
+                <m:t>4</m:t>
+              </m:r>
+            </m:den>
+          </m:f>
+          <m:r>
+            <w:rPr>
+              <w:rFonts w:ascii="Cambria Math" w:eastAsiaTheme="minorEastAsia" w:hAnsi="Cambria Math"/>
+              <w:noProof/>
+            </w:rPr>
+            <m:t>x+3</m:t>
+          </m:r>
+          <m:r>
+            <w:rPr>
+              <w:rFonts w:eastAsiaTheme="minorEastAsia"/>
+              <w:noProof/>
+            </w:rPr>
+            <w:br/>
+          </m:r>
+          <m:r>
+            <w:rPr>
+              <w:rFonts w:eastAsiaTheme="minorEastAsia"/>
+              <w:noProof/>
+            </w:rPr>
+            <w:br/>
+            <w:t>Point (0, 6) does not satisfy the first inequality.</w:t>
+          </m:r>
+          <m:r>
+            <w:rPr>
+              <w:rFonts w:eastAsiaTheme="minorEastAsia"/>
+              <w:noProof/>
+            </w:rPr>
+            <w:br/>
+          </m:r>
+          <m:r>
+            <w:rPr>
+              <w:rFonts w:eastAsiaTheme="minorEastAsia"/>
+              <w:noProof/>
+            </w:rPr>
+            <w:br/>
+            <w:t xml:space="preserve">Point (8, 0) satisfies the </w:t>
+          </m:r>
+        </m:oMath>
+      </m:oMathPara>
+      <w:r>
+        <w:rPr>
+          <w:rFonts w:eastAsiaTheme="minorEastAsia"/>
+          <w:noProof/>
+        </w:rPr>
+        <w:t>both inequalities.</w:t>
+      </w:r>
+      <w:r>
+        <w:rPr>
+          <w:rFonts w:eastAsiaTheme="minorEastAsia"/>
+          <w:noProof/>
+        </w:rPr>
+        <w:br/>
+      </w:r>
+      <w:r>
+        <w:rPr>
+          <w:rFonts w:eastAsiaTheme="minorEastAsia"/>
+          <w:noProof/>
+        </w:rPr>
+        <w:br/>
+        <w:t>Point (-4, 0) does not satisfy the second inequality.</w:t>
+      </w:r>
+      <w:r>
+        <w:rPr>
+          <w:rFonts w:eastAsiaTheme="minorEastAsia"/>
+          <w:noProof/>
+        </w:rPr>
+        <w:br/>
+      </w:r>
+      <w:r>
+        <w:rPr>
+          <w:rFonts w:eastAsiaTheme="minorEastAsia"/>
+          <w:noProof/>
+        </w:rPr>
+        <w:br/>
+      </w:r>
+      <w:r>
+        <w:rPr>
+          <w:rFonts w:eastAsiaTheme="minorEastAsia"/>
+          <w:b/>
+          <w:bCs/>
+          <w:noProof/>
+        </w:rPr>
+        <w:t>(2)</w:t>
+      </w:r>
+    </w:p>
+    <w:p>
+      <w:pPr>
+        <w:pStyle w:val="ListParagraph"/>
+        <w:rPr>
+          <w:rFonts w:eastAsiaTheme="minorEastAsia"/>
+          <w:noProof/>
+        </w:rPr>
+      </w:pPr>
+    </w:p>
+    <w:p>
+      <w:pPr>
+        <w:pStyle w:val="ListParagraph"/>
+        <w:numPr>
+          <w:ilvl w:val="0"/>
+          <w:numId w:val="38"/>
+        </w:numPr>
+        <w:rPr>
+          <w:rFonts w:eastAsiaTheme="minorEastAsia"/>
+          <w:b/>
+          <w:bCs/>
+          <w:noProof/>
+        </w:rPr>
+      </w:pPr>
+      <w:r>
+        <w:rPr>
+          <w:rFonts w:eastAsiaTheme="minorEastAsia"/>
+          <w:noProof/>
+        </w:rPr>
+        <w:t>Which is the graph of this system of inequalities?</w:t>
+      </w:r>
+      <w:r>
+        <w:rPr>
+          <w:rFonts w:eastAsiaTheme="minorEastAsia"/>
+          <w:noProof/>
+        </w:rPr>
+        <w:br/>
+      </w:r>
+      <w:r>
+        <w:rPr>
+          <w:rFonts w:eastAsiaTheme="minorEastAsia"/>
+          <w:noProof/>
+        </w:rPr>
+        <w:br/>
+      </w:r>
+      <m:oMathPara>
+        <m:oMath>
+          <m:r>
+            <w:rPr>
+              <w:rFonts w:ascii="Cambria Math" w:eastAsiaTheme="minorEastAsia" w:hAnsi="Cambria Math"/>
+              <w:noProof/>
+            </w:rPr>
+            <m:t>y≥0</m:t>
+          </m:r>
+          <m:r>
+            <w:rPr>
+              <w:rFonts w:eastAsiaTheme="minorEastAsia"/>
+              <w:noProof/>
+            </w:rPr>
+            <w:br/>
+          </m:r>
+        </m:oMath>
+        <m:oMath>
+          <m:r>
+            <w:rPr>
+              <w:rFonts w:ascii="Cambria Math" w:eastAsiaTheme="minorEastAsia" w:hAnsi="Cambria Math"/>
+              <w:noProof/>
+            </w:rPr>
+            <m:t>x≤0</m:t>
+          </m:r>
+          <m:r>
+            <w:rPr>
+              <w:rFonts w:eastAsiaTheme="minorEastAsia"/>
+              <w:noProof/>
+            </w:rPr>
+            <w:br/>
+          </m:r>
+          <m:r>
+            <w:rPr>
+              <w:rFonts w:eastAsiaTheme="minorEastAsia"/>
+              <w:noProof/>
+            </w:rPr>
+            <w:br/>
+            <w:t>Point (-2, -2) does not satisfy the first inequality.</w:t>
+          </m:r>
+          <m:r>
+            <w:rPr>
+              <w:rFonts w:eastAsiaTheme="minorEastAsia"/>
+              <w:noProof/>
+            </w:rPr>
+            <w:br/>
+            <w:t>Point (-2, 2) satisfies both inequalities.</w:t>
+          </m:r>
+          <m:r>
+            <w:rPr>
+              <w:rFonts w:eastAsiaTheme="minorEastAsia"/>
+              <w:noProof/>
+            </w:rPr>
+            <w:br/>
+          </m:r>
+        </m:oMath>
+      </m:oMathPara>
+      <w:r>
+        <w:rPr>
+          <w:rFonts w:eastAsiaTheme="minorEastAsia"/>
+          <w:b/>
+          <w:bCs/>
+          <w:noProof/>
+        </w:rPr>
+        <w:t>(2)</w:t>
+      </w:r>
+    </w:p>
+    <w:p>
+      <w:pPr>
+        <w:pStyle w:val="ListParagraph"/>
+        <w:rPr>
+          <w:rFonts w:eastAsiaTheme="minorEastAsia"/>
+          <w:noProof/>
+        </w:rPr>
+      </w:pPr>
+    </w:p>
+    <w:p>
+      <w:pPr>
+        <w:pStyle w:val="ListParagraph"/>
+        <w:numPr>
+          <w:ilvl w:val="0"/>
+          <w:numId w:val="38"/>
+        </w:numPr>
+        <w:rPr>
+          <w:rFonts w:eastAsiaTheme="minorEastAsia"/>
+          <w:b/>
+          <w:bCs/>
+          <w:noProof/>
+        </w:rPr>
+      </w:pPr>
+      <w:r>
+        <w:rPr>
+          <w:rFonts w:eastAsiaTheme="minorEastAsia"/>
+          <w:noProof/>
+        </w:rPr>
+        <w:t>What system of inequalities does the graph below show the solution for?</w:t>
+      </w:r>
+      <w:r>
+        <w:rPr>
+          <w:rFonts w:eastAsiaTheme="minorEastAsia"/>
+          <w:noProof/>
+        </w:rPr>
+        <w:br/>
+      </w:r>
+      <w:r>
+        <w:rPr>
+          <w:rFonts w:eastAsiaTheme="minorEastAsia"/>
+          <w:noProof/>
+        </w:rPr>
+        <w:br/>
+        <w:t>(1), (2) Point (0, 0) does not satisfy the first inequality.</w:t>
+      </w:r>
+      <w:r>
+        <w:rPr>
+          <w:rFonts w:eastAsiaTheme="minorEastAsia"/>
+          <w:noProof/>
+        </w:rPr>
+        <w:br/>
+        <w:t>(3) Point (0, 0) satisfies both inequalities.</w:t>
+      </w:r>
+      <w:r>
+        <w:rPr>
+          <w:rFonts w:eastAsiaTheme="minorEastAsia"/>
+          <w:noProof/>
+        </w:rPr>
+        <w:br/>
+        <w:t>(4) Point (0, 0) does not satisfy the second inequality</w:t>
+      </w:r>
+      <w:r>
+        <w:rPr>
+          <w:rFonts w:eastAsiaTheme="minorEastAsia"/>
+          <w:noProof/>
+        </w:rPr>
+        <w:br/>
+      </w:r>
+      <w:r>
+        <w:rPr>
+          <w:rFonts w:eastAsiaTheme="minorEastAsia"/>
+          <w:noProof/>
+        </w:rPr>
+        <w:br/>
+      </w:r>
+      <w:r>
+        <w:rPr>
+          <w:rFonts w:eastAsiaTheme="minorEastAsia"/>
+          <w:b/>
+          <w:bCs/>
+          <w:noProof/>
+        </w:rPr>
+        <w:t>(3)</w:t>
+      </w:r>
+    </w:p>
+    <w:p>
+      <w:pPr>
+        <w:pStyle w:val="ListParagraph"/>
+        <w:numPr>
+          <w:ilvl w:val="0"/>
+          <w:numId w:val="38"/>
+        </w:numPr>
+        <w:rPr>
+          <w:rFonts w:eastAsiaTheme="minorEastAsia"/>
+          <w:b/>
+          <w:bCs/>
+          <w:noProof/>
+        </w:rPr>
+      </w:pPr>
+      <w:r>
+        <w:rPr>
+          <w:rFonts w:eastAsiaTheme="minorEastAsia"/>
+          <w:noProof/>
+        </w:rPr>
+        <w:br w:type="column"/>
+      </w:r>
+      <w:r>
+        <w:rPr>
+          <w:rFonts w:eastAsiaTheme="minorEastAsia"/>
+          <w:noProof/>
+        </w:rPr>
+        <w:t>An elevator can hold at most 10 people and at most 1,200 pounds. Children weigh an average of 60 pounds each, and adults weigh an average of 130 pounds each. If x is the number of children and y is the number of adults, which system of inequalities can be used to model all the allowable combinations of children and adults that can ride the elevator?</w:t>
+      </w:r>
+      <w:r>
+        <w:rPr>
+          <w:rFonts w:eastAsiaTheme="minorEastAsia"/>
+          <w:noProof/>
+        </w:rPr>
+        <w:br/>
+      </w:r>
+      <w:r>
+        <w:rPr>
+          <w:rFonts w:eastAsiaTheme="minorEastAsia"/>
+          <w:noProof/>
+        </w:rPr>
+        <w:br/>
+      </w:r>
+      <w:r>
+        <w:rPr>
+          <w:rFonts w:eastAsiaTheme="minorEastAsia"/>
+          <w:b/>
+          <w:bCs/>
+          <w:noProof/>
+        </w:rPr>
+        <w:t xml:space="preserve">(2) </w:t>
+      </w:r>
+      <m:oMath>
+        <m:r>
+          <m:rPr>
+            <m:sty m:val="bi"/>
+          </m:rPr>
+          <w:rPr>
+            <w:rFonts w:ascii="Cambria Math" w:eastAsiaTheme="minorEastAsia" w:hAnsi="Cambria Math"/>
+            <w:noProof/>
+          </w:rPr>
+          <m:t>x+y≤10</m:t>
+        </m:r>
+      </m:oMath>
+      <w:r>
+        <w:rPr>
+          <w:rFonts w:eastAsiaTheme="minorEastAsia"/>
+          <w:b/>
+          <w:bCs/>
+          <w:noProof/>
+        </w:rPr>
+        <w:br/>
+      </w:r>
+      <m:oMathPara>
+        <m:oMathParaPr>
+          <m:jc m:val="left"/>
+        </m:oMathParaPr>
+        <m:oMath>
+          <m:r>
+            <m:rPr>
+              <m:sty m:val="bi"/>
+            </m:rPr>
+            <w:rPr>
+              <w:rFonts w:ascii="Cambria Math" w:eastAsiaTheme="minorEastAsia" w:hAnsi="Cambria Math"/>
+              <w:noProof/>
+            </w:rPr>
+            <m:t>60</m:t>
+          </m:r>
+          <m:r>
+            <m:rPr>
+              <m:sty m:val="bi"/>
+            </m:rPr>
+            <w:rPr>
+              <w:rFonts w:ascii="Cambria Math" w:eastAsiaTheme="minorEastAsia" w:hAnsi="Cambria Math"/>
+              <w:noProof/>
+            </w:rPr>
+            <m:t>x+130</m:t>
+          </m:r>
+          <m:r>
+            <m:rPr>
+              <m:sty m:val="bi"/>
+            </m:rPr>
+            <w:rPr>
+              <w:rFonts w:ascii="Cambria Math" w:eastAsiaTheme="minorEastAsia" w:hAnsi="Cambria Math"/>
+              <w:noProof/>
+            </w:rPr>
+            <m:t>y≤120</m:t>
+          </m:r>
+          <m:r>
+            <m:rPr>
+              <m:sty m:val="bi"/>
+            </m:rPr>
+            <w:rPr>
+              <w:rFonts w:ascii="Cambria Math" w:eastAsiaTheme="minorEastAsia" w:hAnsi="Cambria Math"/>
+              <w:noProof/>
+            </w:rPr>
+            <m:t>0</m:t>
+          </m:r>
+        </m:oMath>
+      </m:oMathPara>
+    </w:p>
+    <w:p>
+      <w:pPr>
+        <w:pStyle w:val="ListParagraph"/>
+        <w:numPr>
+          <w:ilvl w:val="0"/>
+          <w:numId w:val="38"/>
+        </w:numPr>
+        <w:rPr>
+          <w:rFonts w:eastAsiaTheme="minorEastAsia"/>
+          <w:b/>
+          <w:bCs/>
+          <w:noProof/>
+        </w:rPr>
+      </w:pPr>
+      <w:r>
+        <w:rPr>
+          <w:rFonts w:eastAsiaTheme="minorEastAsia"/>
+          <w:noProof/>
+        </w:rPr>
+        <w:t xml:space="preserve">The graph below is the solution set to a system of inequalities where </w:t>
+      </w:r>
+      <m:oMath>
+        <m:r>
+          <w:rPr>
+            <w:rFonts w:ascii="Cambria Math" w:eastAsiaTheme="minorEastAsia" w:hAnsi="Cambria Math"/>
+            <w:noProof/>
+          </w:rPr>
+          <m:t>y≤3x-4</m:t>
+        </m:r>
+      </m:oMath>
+      <w:r>
+        <w:rPr>
+          <w:rFonts w:eastAsiaTheme="minorEastAsia"/>
+          <w:noProof/>
+        </w:rPr>
+        <w:t xml:space="preserve"> is one of the inequalities. What is the other inequality.</w:t>
+      </w:r>
+      <w:r>
+        <w:rPr>
+          <w:rFonts w:eastAsiaTheme="minorEastAsia"/>
+          <w:noProof/>
+        </w:rPr>
+        <w:br/>
+      </w:r>
+      <w:r>
+        <w:rPr>
+          <w:rFonts w:eastAsiaTheme="minorEastAsia"/>
+          <w:noProof/>
+        </w:rPr>
+        <w:br/>
+      </w:r>
+      <w:r>
+        <w:rPr>
+          <w:rFonts w:eastAsiaTheme="minorEastAsia"/>
+          <w:b/>
+          <w:bCs/>
+          <w:noProof/>
+        </w:rPr>
+        <w:t xml:space="preserve">(4) </w:t>
+      </w:r>
+      <m:oMath>
+        <m:r>
+          <m:rPr>
+            <m:sty m:val="bi"/>
+          </m:rPr>
+          <w:rPr>
+            <w:rFonts w:ascii="Cambria Math" w:eastAsiaTheme="minorEastAsia" w:hAnsi="Cambria Math"/>
+            <w:noProof/>
+          </w:rPr>
+          <m:t>x≥0</m:t>
+        </m:r>
+      </m:oMath>
+    </w:p>
+    <w:p>
+      <w:pPr>
+        <w:pStyle w:val="ListParagraph"/>
+        <w:numPr>
+          <w:ilvl w:val="0"/>
+          <w:numId w:val="37"/>
+        </w:numPr>
+        <w:rPr>
+          <w:rFonts w:eastAsiaTheme="minorEastAsia"/>
+          <w:noProof/>
+        </w:rPr>
+      </w:pPr>
+      <w:r>
+        <w:rPr>
+          <w:rFonts w:eastAsiaTheme="minorEastAsia"/>
+          <w:noProof/>
+        </w:rPr>
+        <w:t>Show how you arrived at your answers.</w:t>
+      </w:r>
+    </w:p>
+    <w:p>
+      <w:pPr>
+        <w:pStyle w:val="ListParagraph"/>
+        <w:numPr>
+          <w:ilvl w:val="0"/>
+          <w:numId w:val="39"/>
+        </w:numPr>
+        <w:rPr>
+          <w:rFonts w:eastAsiaTheme="minorEastAsia"/>
+          <w:noProof/>
+        </w:rPr>
+      </w:pPr>
+      <w:r>
+        <w:rPr>
+          <w:rFonts w:eastAsiaTheme="minorEastAsia"/>
+          <w:noProof/>
+        </w:rPr>
+        <w:t>On graph paper, make a graph of the solutio</w:t>
+      </w:r>
+      <w:r>
+        <w:rPr>
+          <w:rFonts w:eastAsiaTheme="minorEastAsia"/>
+          <w:noProof/>
+        </w:rPr>
+        <w:t>n</w:t>
+      </w:r>
+      <w:r>
+        <w:rPr>
+          <w:rFonts w:eastAsiaTheme="minorEastAsia"/>
+          <w:noProof/>
+        </w:rPr>
+        <w:t xml:space="preserve"> to the system of inequalities.</w:t>
+      </w:r>
+      <w:r>
+        <w:rPr>
+          <w:rFonts w:eastAsiaTheme="minorEastAsia"/>
+          <w:noProof/>
+        </w:rPr>
+        <w:br/>
+      </w:r>
+      <m:oMathPara>
+        <m:oMath>
+          <m:r>
+            <w:rPr>
+              <w:rFonts w:ascii="Cambria Math" w:eastAsiaTheme="minorEastAsia" w:hAnsi="Cambria Math"/>
+              <w:noProof/>
+            </w:rPr>
+            <m:t>y&gt;</m:t>
+          </m:r>
+          <m:f>
+            <m:fPr>
+              <m:ctrlPr>
+                <w:rPr>
+                  <w:rFonts w:ascii="Cambria Math" w:eastAsiaTheme="minorEastAsia" w:hAnsi="Cambria Math"/>
+                  <w:i/>
+                  <w:noProof/>
+                </w:rPr>
+              </m:ctrlPr>
+            </m:fPr>
+            <m:num>
+              <m:r>
+                <w:rPr>
+                  <w:rFonts w:ascii="Cambria Math" w:eastAsiaTheme="minorEastAsia" w:hAnsi="Cambria Math"/>
+                  <w:noProof/>
+                </w:rPr>
+                <m:t>2</m:t>
+              </m:r>
+            </m:num>
+            <m:den>
+              <m:r>
+                <w:rPr>
+                  <w:rFonts w:ascii="Cambria Math" w:eastAsiaTheme="minorEastAsia" w:hAnsi="Cambria Math"/>
+                  <w:noProof/>
+                </w:rPr>
+                <m:t>3</m:t>
+              </m:r>
+            </m:den>
+          </m:f>
+          <m:r>
+            <w:rPr>
+              <w:rFonts w:ascii="Cambria Math" w:eastAsiaTheme="minorEastAsia" w:hAnsi="Cambria Math"/>
+              <w:noProof/>
+            </w:rPr>
+            <m:t>x-</m:t>
+          </m:r>
+          <m:r>
+            <w:rPr>
+              <w:rFonts w:ascii="Cambria Math" w:eastAsiaTheme="minorEastAsia" w:hAnsi="Cambria Math"/>
+              <w:noProof/>
+            </w:rPr>
+            <m:t>5</m:t>
+          </m:r>
+          <m:r>
+            <w:rPr>
+              <w:rFonts w:eastAsiaTheme="minorEastAsia"/>
+              <w:noProof/>
+            </w:rPr>
+            <w:br/>
+          </m:r>
+        </m:oMath>
+        <m:oMath>
+          <m:r>
+            <w:rPr>
+              <w:rFonts w:ascii="Cambria Math" w:eastAsiaTheme="minorEastAsia" w:hAnsi="Cambria Math"/>
+              <w:noProof/>
+            </w:rPr>
+            <m:t>y≥ -2x+6</m:t>
+          </m:r>
+          <m:r>
+            <w:rPr>
+              <w:rFonts w:eastAsiaTheme="minorEastAsia"/>
+              <w:noProof/>
+            </w:rPr>
+            <w:br/>
+          </m:r>
+          <m:r>
+            <w:rPr>
+              <w:rFonts w:eastAsiaTheme="minorEastAsia"/>
+              <w:noProof/>
+            </w:rPr>
+            <w:br/>
+            <w:t>Points (0, -5), (9, 1) (Line should be dashed not solid)</w:t>
+          </m:r>
+          <m:r>
+            <w:rPr>
+              <w:rFonts w:eastAsiaTheme="minorEastAsia"/>
+              <w:noProof/>
+            </w:rPr>
+            <w:br/>
+          </m:r>
+          <m:r>
+            <w:rPr>
+              <w:rFonts w:eastAsiaTheme="minorEastAsia"/>
+              <w:noProof/>
+            </w:rPr>
+            <w:br/>
+            <w:t>Points (0, 6), (3, 0) (Line is solid and should be solid)</w:t>
+          </m:r>
+          <m:r>
+            <w:rPr>
+              <w:rFonts w:eastAsiaTheme="minorEastAsia"/>
+              <w:noProof/>
+            </w:rPr>
+            <w:br/>
+          </m:r>
+          <m:r>
+            <w:rPr>
+              <w:rFonts w:eastAsiaTheme="minorEastAsia"/>
+              <w:noProof/>
+            </w:rPr>
+            <w:br/>
+            <w:t>Point (</w:t>
+          </m:r>
+        </m:oMath>
+      </m:oMathPara>
+      <w:r>
+        <w:rPr>
+          <w:rFonts w:eastAsiaTheme="minorEastAsia"/>
+          <w:noProof/>
+        </w:rPr>
+        <w:t>6</w:t>
+      </w:r>
+      <w:r>
+        <w:rPr>
+          <w:rFonts w:eastAsiaTheme="minorEastAsia"/>
+          <w:noProof/>
+        </w:rPr>
+        <w:t>, 0) satisfies both inequalities.</w:t>
+      </w:r>
+      <w:r>
+        <w:rPr>
+          <w:rFonts w:eastAsiaTheme="minorEastAsia"/>
+          <w:noProof/>
+        </w:rPr>
+        <w:br/>
+      </w:r>
+      <w:r>
+        <w:rPr>
+          <w:rFonts w:eastAsiaTheme="minorEastAsia"/>
+          <w:noProof/>
+        </w:rPr>
+        <w:br/>
+      </w:r>
+      <w:r>
+        <w:rPr>
+          <w:rFonts w:eastAsiaTheme="minorEastAsia"/>
+          <w:noProof/>
+        </w:rPr>
+        <w:drawing>
+          <wp:inline distT="0" distB="0" distL="0" distR="0" wp14:anchorId="60C824C9" wp14:editId="69CF8205">
+            <wp:extent cx="1691640" cy="1591056"/>
+            <wp:effectExtent l="0" t="0" r="3810" b="9525"/>
+            <wp:docPr id="603110122" name="Picture 1"/>
+            <wp:cNvGraphicFramePr>
+              <a:graphicFrameLocks xmlns:a="http://schemas.openxmlformats.org/drawingml/2006/main" noChangeAspect="1"/>
+            </wp:cNvGraphicFramePr>
+            <a:graphic xmlns:a="http://schemas.openxmlformats.org/drawingml/2006/main">
+              <a:graphicData uri="http://schemas.openxmlformats.org/drawingml/2006/picture">
+                <pic:pic xmlns:pic="http://schemas.openxmlformats.org/drawingml/2006/picture">
+                  <pic:nvPicPr>
+                    <pic:cNvPr id="0" name="Picture 1"/>
+                    <pic:cNvPicPr>
+                      <a:picLocks noChangeAspect="1" noChangeArrowheads="1"/>
+                    </pic:cNvPicPr>
+                  </pic:nvPicPr>
+                  <pic:blipFill>
+                    <a:blip r:embed="rId26" cstate="print">
+                      <a:extLst>
+                        <a:ext uri="{28A0092B-C50C-407E-A947-70E740481C1C}">
+                          <a14:useLocalDpi xmlns:a14="http://schemas.microsoft.com/office/drawing/2010/main" val="0"/>
+                        </a:ext>
+                      </a:extLst>
+                    </a:blip>
+                    <a:srcRect/>
+                    <a:stretch>
+                      <a:fillRect/>
+                    </a:stretch>
+                  </pic:blipFill>
+                  <pic:spPr bwMode="auto">
+                    <a:xfrm>
+                      <a:off x="0" y="0"/>
+                      <a:ext cx="1691640" cy="1591056"/>
+                    </a:xfrm>
+                    <a:prstGeom prst="rect">
+                      <a:avLst/>
+                    </a:prstGeom>
+                    <a:noFill/>
+                    <a:ln>
+                      <a:noFill/>
+                    </a:ln>
+                  </pic:spPr>
+                </pic:pic>
+              </a:graphicData>
+            </a:graphic>
+          </wp:inline>
+        </w:drawing>
+      </w:r>
+      <w:r>
+        <w:rPr>
+          <w:rFonts w:eastAsiaTheme="minorEastAsia"/>
+          <w:noProof/>
+        </w:rPr>
+        <w:br/>
+      </w:r>
+      <w:r>
+        <w:rPr>
+          <w:rFonts w:eastAsiaTheme="minorEastAsia"/>
+          <w:noProof/>
+        </w:rPr>
+        <w:br/>
+      </w:r>
+      <w:r>
+        <w:rPr>
+          <w:noProof/>
+        </w:rPr>
+        <w:drawing>
+          <wp:inline distT="0" distB="0" distL="0" distR="0" wp14:anchorId="4EE623EE" wp14:editId="3028C6D6">
+            <wp:extent cx="1014984" cy="640080"/>
+            <wp:effectExtent l="0" t="0" r="0" b="7620"/>
+            <wp:docPr id="5964752" name="Picture 1" descr="A screenshot of a math problem&#10;&#10;AI-generated content may be incorrect."/>
+            <wp:cNvGraphicFramePr>
+              <a:graphicFrameLocks xmlns:a="http://schemas.openxmlformats.org/drawingml/2006/main" noChangeAspect="1"/>
+            </wp:cNvGraphicFramePr>
+            <a:graphic xmlns:a="http://schemas.openxmlformats.org/drawingml/2006/main">
+              <a:graphicData uri="http://schemas.openxmlformats.org/drawingml/2006/picture">
+                <pic:pic xmlns:pic="http://schemas.openxmlformats.org/drawingml/2006/picture">
+                  <pic:nvPicPr>
+                    <pic:cNvPr id="5964752" name="Picture 1" descr="A screenshot of a math problem&#10;&#10;AI-generated content may be incorrect."/>
+                    <pic:cNvPicPr/>
+                  </pic:nvPicPr>
+                  <pic:blipFill>
+                    <a:blip r:embed="rId27"/>
+                    <a:stretch>
+                      <a:fillRect/>
+                    </a:stretch>
+                  </pic:blipFill>
+                  <pic:spPr>
+                    <a:xfrm>
+                      <a:off x="0" y="0"/>
+                      <a:ext cx="1014984" cy="640080"/>
+                    </a:xfrm>
+                    <a:prstGeom prst="rect">
+                      <a:avLst/>
+                    </a:prstGeom>
+                  </pic:spPr>
+                </pic:pic>
+              </a:graphicData>
+            </a:graphic>
+          </wp:inline>
+        </w:drawing>
+      </w:r>
+    </w:p>
+    <w:p>
+      <w:pPr>
+        <w:pStyle w:val="ListParagraph"/>
+        <w:rPr>
+          <w:rFonts w:eastAsiaTheme="minorEastAsia"/>
+          <w:noProof/>
+        </w:rPr>
+      </w:pPr>
+      <w:r>
+        <w:rPr>
+          <w:noProof/>
+        </w:rPr>
+        <w:lastRenderedPageBreak/>
+        <w:drawing>
+          <wp:inline distT="0" distB="0" distL="0" distR="0" wp14:anchorId="3884F028" wp14:editId="40CDFE46">
+            <wp:extent cx="2368296" cy="2194560"/>
+            <wp:effectExtent l="0" t="0" r="0" b="0"/>
+            <wp:docPr id="742223236" name="Picture 1" descr="A screenshot of a graph&#10;&#10;AI-generated content may be incorrect."/>
+            <wp:cNvGraphicFramePr>
+              <a:graphicFrameLocks xmlns:a="http://schemas.openxmlformats.org/drawingml/2006/main" noChangeAspect="1"/>
+            </wp:cNvGraphicFramePr>
+            <a:graphic xmlns:a="http://schemas.openxmlformats.org/drawingml/2006/main">
+              <a:graphicData uri="http://schemas.openxmlformats.org/drawingml/2006/picture">
+                <pic:pic xmlns:pic="http://schemas.openxmlformats.org/drawingml/2006/picture">
+                  <pic:nvPicPr>
+                    <pic:cNvPr id="742223236" name="Picture 1" descr="A screenshot of a graph&#10;&#10;AI-generated content may be incorrect."/>
+                    <pic:cNvPicPr/>
+                  </pic:nvPicPr>
+                  <pic:blipFill>
+                    <a:blip r:embed="rId28"/>
+                    <a:stretch>
+                      <a:fillRect/>
+                    </a:stretch>
+                  </pic:blipFill>
+                  <pic:spPr>
+                    <a:xfrm>
+                      <a:off x="0" y="0"/>
+                      <a:ext cx="2368296" cy="2194560"/>
+                    </a:xfrm>
+                    <a:prstGeom prst="rect">
+                      <a:avLst/>
+                    </a:prstGeom>
+                  </pic:spPr>
+                </pic:pic>
+              </a:graphicData>
+            </a:graphic>
+          </wp:inline>
+        </w:drawing>
+      </w:r>
+    </w:p>
+    <w:p>
+      <w:pPr>
+        <w:pStyle w:val="ListParagraph"/>
+        <w:rPr>
+          <w:rFonts w:eastAsiaTheme="minorEastAsia"/>
+          <w:noProof/>
+        </w:rPr>
+      </w:pPr>
+    </w:p>
+    <w:p>
+      <w:pPr>
+        <w:pStyle w:val="ListParagraph"/>
+        <w:numPr>
+          <w:ilvl w:val="0"/>
+          <w:numId w:val="39"/>
+        </w:numPr>
+        <w:rPr>
+          <w:rFonts w:eastAsiaTheme="minorEastAsia"/>
+          <w:noProof/>
+        </w:rPr>
+      </w:pPr>
+      <w:r>
+        <w:rPr>
+          <w:rFonts w:eastAsiaTheme="minorEastAsia"/>
+          <w:noProof/>
+        </w:rPr>
+        <w:t>Find the system of inequalities for which this graph shows the solution.</w:t>
+      </w:r>
+      <w:r>
+        <w:rPr>
+          <w:rFonts w:eastAsiaTheme="minorEastAsia"/>
+          <w:noProof/>
+        </w:rPr>
+        <w:br/>
+      </w:r>
+      <w:r>
+        <w:rPr>
+          <w:rFonts w:eastAsiaTheme="minorEastAsia"/>
+          <w:noProof/>
+        </w:rPr>
+        <w:br/>
+      </w:r>
+      <w:r>
+        <w:rPr>
+          <w:rFonts w:eastAsiaTheme="minorEastAsia"/>
+          <w:noProof/>
+        </w:rPr>
+        <w:t>Point 2: (2, 3), Point 1: (0, 2)</w:t>
+      </w:r>
+      <w:r>
+        <w:rPr>
+          <w:rFonts w:eastAsiaTheme="minorEastAsia"/>
+          <w:noProof/>
+        </w:rPr>
+        <w:br/>
+      </w:r>
+      <m:oMathPara>
+        <m:oMath>
+          <m:r>
+            <w:rPr>
+              <w:rFonts w:ascii="Cambria Math" w:eastAsiaTheme="minorEastAsia" w:hAnsi="Cambria Math"/>
+              <w:noProof/>
+            </w:rPr>
+            <m:t>m=</m:t>
+          </m:r>
+          <m:f>
+            <m:fPr>
+              <m:ctrlPr>
+                <w:rPr>
+                  <w:rFonts w:ascii="Cambria Math" w:eastAsiaTheme="minorEastAsia" w:hAnsi="Cambria Math"/>
+                  <w:i/>
+                  <w:noProof/>
+                </w:rPr>
+              </m:ctrlPr>
+            </m:fPr>
+            <m:num>
+              <m:r>
+                <w:rPr>
+                  <w:rFonts w:ascii="Cambria Math" w:eastAsiaTheme="minorEastAsia" w:hAnsi="Cambria Math"/>
+                  <w:noProof/>
+                </w:rPr>
+                <m:t>3-2</m:t>
+              </m:r>
+            </m:num>
+            <m:den>
+              <m:r>
+                <w:rPr>
+                  <w:rFonts w:ascii="Cambria Math" w:eastAsiaTheme="minorEastAsia" w:hAnsi="Cambria Math"/>
+                  <w:noProof/>
+                </w:rPr>
+                <m:t>2-0</m:t>
+              </m:r>
+            </m:den>
+          </m:f>
+          <m:r>
+            <w:rPr>
+              <w:rFonts w:ascii="Cambria Math" w:eastAsiaTheme="minorEastAsia" w:hAnsi="Cambria Math"/>
+              <w:noProof/>
+            </w:rPr>
+            <m:t>=</m:t>
+          </m:r>
+          <m:f>
+            <m:fPr>
+              <m:ctrlPr>
+                <w:rPr>
+                  <w:rFonts w:ascii="Cambria Math" w:eastAsiaTheme="minorEastAsia" w:hAnsi="Cambria Math"/>
+                  <w:i/>
+                  <w:noProof/>
+                </w:rPr>
+              </m:ctrlPr>
+            </m:fPr>
+            <m:num>
+              <m:r>
+                <w:rPr>
+                  <w:rFonts w:ascii="Cambria Math" w:eastAsiaTheme="minorEastAsia" w:hAnsi="Cambria Math"/>
+                  <w:noProof/>
+                </w:rPr>
+                <m:t>1</m:t>
+              </m:r>
+            </m:num>
+            <m:den>
+              <m:r>
+                <w:rPr>
+                  <w:rFonts w:ascii="Cambria Math" w:eastAsiaTheme="minorEastAsia" w:hAnsi="Cambria Math"/>
+                  <w:noProof/>
+                </w:rPr>
+                <m:t>2</m:t>
+              </m:r>
+            </m:den>
+          </m:f>
+          <m:r>
+            <w:rPr>
+              <w:rFonts w:eastAsiaTheme="minorEastAsia"/>
+              <w:noProof/>
+            </w:rPr>
+            <w:br/>
+          </m:r>
+        </m:oMath>
+        <m:oMath>
+          <m:r>
+            <w:rPr>
+              <w:rFonts w:ascii="Cambria Math" w:eastAsiaTheme="minorEastAsia" w:hAnsi="Cambria Math"/>
+              <w:noProof/>
+            </w:rPr>
+            <m:t>y=</m:t>
+          </m:r>
+          <m:f>
+            <m:fPr>
+              <m:ctrlPr>
+                <w:rPr>
+                  <w:rFonts w:ascii="Cambria Math" w:eastAsiaTheme="minorEastAsia" w:hAnsi="Cambria Math"/>
+                  <w:i/>
+                  <w:noProof/>
+                </w:rPr>
+              </m:ctrlPr>
+            </m:fPr>
+            <m:num>
+              <m:r>
+                <w:rPr>
+                  <w:rFonts w:ascii="Cambria Math" w:eastAsiaTheme="minorEastAsia" w:hAnsi="Cambria Math"/>
+                  <w:noProof/>
+                </w:rPr>
+                <m:t>1</m:t>
+              </m:r>
+            </m:num>
+            <m:den>
+              <m:r>
+                <w:rPr>
+                  <w:rFonts w:ascii="Cambria Math" w:eastAsiaTheme="minorEastAsia" w:hAnsi="Cambria Math"/>
+                  <w:noProof/>
+                </w:rPr>
+                <m:t>2</m:t>
+              </m:r>
+            </m:den>
+          </m:f>
+          <m:r>
+            <w:rPr>
+              <w:rFonts w:ascii="Cambria Math" w:eastAsiaTheme="minorEastAsia" w:hAnsi="Cambria Math"/>
+              <w:noProof/>
+            </w:rPr>
+            <m:t>x+b</m:t>
+          </m:r>
+          <m:r>
+            <w:rPr>
+              <w:rFonts w:ascii="Cambria Math" w:eastAsiaTheme="minorEastAsia" w:hAnsi="Cambria Math"/>
+              <w:noProof/>
+            </w:rPr>
+            <w:br/>
+          </m:r>
+        </m:oMath>
+        <m:oMath>
+          <m:r>
+            <w:rPr>
+              <w:rFonts w:ascii="Cambria Math" w:eastAsiaTheme="minorEastAsia" w:hAnsi="Cambria Math"/>
+              <w:noProof/>
+            </w:rPr>
+            <m:t>2=</m:t>
+          </m:r>
+          <m:f>
+            <m:fPr>
+              <m:ctrlPr>
+                <w:rPr>
+                  <w:rFonts w:ascii="Cambria Math" w:eastAsiaTheme="minorEastAsia" w:hAnsi="Cambria Math"/>
+                  <w:i/>
+                  <w:noProof/>
+                </w:rPr>
+              </m:ctrlPr>
+            </m:fPr>
+            <m:num>
+              <m:r>
+                <w:rPr>
+                  <w:rFonts w:ascii="Cambria Math" w:eastAsiaTheme="minorEastAsia" w:hAnsi="Cambria Math"/>
+                  <w:noProof/>
+                </w:rPr>
+                <m:t>1</m:t>
+              </m:r>
+            </m:num>
+            <m:den>
+              <m:r>
+                <w:rPr>
+                  <w:rFonts w:ascii="Cambria Math" w:eastAsiaTheme="minorEastAsia" w:hAnsi="Cambria Math"/>
+                  <w:noProof/>
+                </w:rPr>
+                <m:t>2</m:t>
+              </m:r>
+            </m:den>
+          </m:f>
+          <m:r>
+            <w:rPr>
+              <w:rFonts w:ascii="Cambria Math" w:eastAsiaTheme="minorEastAsia" w:hAnsi="Cambria Math"/>
+              <w:noProof/>
+            </w:rPr>
+            <m:t>∙0+b</m:t>
+          </m:r>
+          <m:r>
+            <w:rPr>
+              <w:rFonts w:ascii="Cambria Math" w:eastAsiaTheme="minorEastAsia" w:hAnsi="Cambria Math"/>
+              <w:noProof/>
+            </w:rPr>
+            <w:br/>
+          </m:r>
+        </m:oMath>
+        <m:oMath>
+          <m:r>
+            <w:rPr>
+              <w:rFonts w:ascii="Cambria Math" w:eastAsiaTheme="minorEastAsia" w:hAnsi="Cambria Math"/>
+              <w:noProof/>
+            </w:rPr>
+            <m:t>b=2</m:t>
+          </m:r>
+          <m:r>
+            <w:rPr>
+              <w:rFonts w:ascii="Cambria Math" w:eastAsiaTheme="minorEastAsia" w:hAnsi="Cambria Math"/>
+              <w:noProof/>
+            </w:rPr>
+            <w:br/>
+          </m:r>
+        </m:oMath>
+        <m:oMath>
+          <m:r>
+            <w:rPr>
+              <w:rFonts w:ascii="Cambria Math" w:eastAsiaTheme="minorEastAsia" w:hAnsi="Cambria Math"/>
+              <w:noProof/>
+            </w:rPr>
+            <m:t>y≤</m:t>
+          </m:r>
+          <m:f>
+            <m:fPr>
+              <m:ctrlPr>
+                <w:rPr>
+                  <w:rFonts w:ascii="Cambria Math" w:eastAsiaTheme="minorEastAsia" w:hAnsi="Cambria Math"/>
+                  <w:i/>
+                  <w:noProof/>
+                </w:rPr>
+              </m:ctrlPr>
+            </m:fPr>
+            <m:num>
+              <m:r>
+                <w:rPr>
+                  <w:rFonts w:ascii="Cambria Math" w:eastAsiaTheme="minorEastAsia" w:hAnsi="Cambria Math"/>
+                  <w:noProof/>
+                </w:rPr>
+                <m:t>1</m:t>
+              </m:r>
+            </m:num>
+            <m:den>
+              <m:r>
+                <w:rPr>
+                  <w:rFonts w:ascii="Cambria Math" w:eastAsiaTheme="minorEastAsia" w:hAnsi="Cambria Math"/>
+                  <w:noProof/>
+                </w:rPr>
+                <m:t>2</m:t>
+              </m:r>
+            </m:den>
+          </m:f>
+          <m:r>
+            <w:rPr>
+              <w:rFonts w:ascii="Cambria Math" w:eastAsiaTheme="minorEastAsia" w:hAnsi="Cambria Math"/>
+              <w:noProof/>
+            </w:rPr>
+            <m:t>x+2</m:t>
+          </m:r>
+          <m:r>
+            <w:rPr>
+              <w:rFonts w:eastAsiaTheme="minorEastAsia"/>
+              <w:noProof/>
+            </w:rPr>
+            <w:br/>
+          </m:r>
+          <m:r>
+            <w:rPr>
+              <w:rFonts w:eastAsiaTheme="minorEastAsia"/>
+              <w:noProof/>
+            </w:rPr>
+            <w:br/>
+            <w:t>Point 2: (2, 3), Point 1: (0, 1)</w:t>
+          </m:r>
+          <m:r>
+            <w:rPr>
+              <w:rFonts w:eastAsiaTheme="minorEastAsia"/>
+              <w:noProof/>
+            </w:rPr>
+            <w:br/>
+          </m:r>
+        </m:oMath>
+        <m:oMath>
+          <m:r>
+            <w:rPr>
+              <w:rFonts w:ascii="Cambria Math" w:eastAsiaTheme="minorEastAsia" w:hAnsi="Cambria Math"/>
+              <w:noProof/>
+            </w:rPr>
+            <m:t>m=</m:t>
+          </m:r>
+          <m:f>
+            <m:fPr>
+              <m:ctrlPr>
+                <w:rPr>
+                  <w:rFonts w:ascii="Cambria Math" w:eastAsiaTheme="minorEastAsia" w:hAnsi="Cambria Math"/>
+                  <w:i/>
+                  <w:noProof/>
+                </w:rPr>
+              </m:ctrlPr>
+            </m:fPr>
+            <m:num>
+              <m:r>
+                <w:rPr>
+                  <w:rFonts w:ascii="Cambria Math" w:eastAsiaTheme="minorEastAsia" w:hAnsi="Cambria Math"/>
+                  <w:noProof/>
+                </w:rPr>
+                <m:t>3-1</m:t>
+              </m:r>
+            </m:num>
+            <m:den>
+              <m:r>
+                <w:rPr>
+                  <w:rFonts w:ascii="Cambria Math" w:eastAsiaTheme="minorEastAsia" w:hAnsi="Cambria Math"/>
+                  <w:noProof/>
+                </w:rPr>
+                <m:t>2-0</m:t>
+              </m:r>
+            </m:den>
+          </m:f>
+          <m:r>
+            <w:rPr>
+              <w:rFonts w:ascii="Cambria Math" w:eastAsiaTheme="minorEastAsia" w:hAnsi="Cambria Math"/>
+              <w:noProof/>
+            </w:rPr>
+            <m:t>=</m:t>
+          </m:r>
+          <m:f>
+            <m:fPr>
+              <m:ctrlPr>
+                <w:rPr>
+                  <w:rFonts w:ascii="Cambria Math" w:eastAsiaTheme="minorEastAsia" w:hAnsi="Cambria Math"/>
+                  <w:i/>
+                  <w:noProof/>
+                </w:rPr>
+              </m:ctrlPr>
+            </m:fPr>
+            <m:num>
+              <m:r>
+                <w:rPr>
+                  <w:rFonts w:ascii="Cambria Math" w:eastAsiaTheme="minorEastAsia" w:hAnsi="Cambria Math"/>
+                  <w:noProof/>
+                </w:rPr>
+                <m:t>2</m:t>
+              </m:r>
+            </m:num>
+            <m:den>
+              <m:r>
+                <w:rPr>
+                  <w:rFonts w:ascii="Cambria Math" w:eastAsiaTheme="minorEastAsia" w:hAnsi="Cambria Math"/>
+                  <w:noProof/>
+                </w:rPr>
+                <m:t>2</m:t>
+              </m:r>
+            </m:den>
+          </m:f>
+          <m:r>
+            <w:rPr>
+              <w:rFonts w:ascii="Cambria Math" w:eastAsiaTheme="minorEastAsia" w:hAnsi="Cambria Math"/>
+              <w:noProof/>
+            </w:rPr>
+            <m:t>=1</m:t>
+          </m:r>
+          <m:r>
+            <w:rPr>
+              <w:rFonts w:eastAsiaTheme="minorEastAsia"/>
+              <w:noProof/>
+            </w:rPr>
+            <w:br/>
+          </m:r>
+        </m:oMath>
+        <m:oMath>
+          <m:r>
+            <w:rPr>
+              <w:rFonts w:ascii="Cambria Math" w:eastAsiaTheme="minorEastAsia" w:hAnsi="Cambria Math"/>
+              <w:noProof/>
+            </w:rPr>
+            <m:t>y=1x+b</m:t>
+          </m:r>
+          <m:r>
+            <w:rPr>
+              <w:rFonts w:ascii="Cambria Math" w:eastAsiaTheme="minorEastAsia" w:hAnsi="Cambria Math"/>
+              <w:noProof/>
+            </w:rPr>
+            <w:br/>
+          </m:r>
+        </m:oMath>
+        <m:oMath>
+          <m:r>
+            <w:rPr>
+              <w:rFonts w:ascii="Cambria Math" w:eastAsiaTheme="minorEastAsia" w:hAnsi="Cambria Math"/>
+              <w:noProof/>
+            </w:rPr>
+            <m:t>1=0+b</m:t>
+          </m:r>
+          <m:r>
+            <w:rPr>
+              <w:rFonts w:ascii="Cambria Math" w:eastAsiaTheme="minorEastAsia" w:hAnsi="Cambria Math"/>
+              <w:noProof/>
+            </w:rPr>
+            <w:br/>
+          </m:r>
+        </m:oMath>
+        <m:oMath>
+          <m:r>
+            <w:rPr>
+              <w:rFonts w:ascii="Cambria Math" w:eastAsiaTheme="minorEastAsia" w:hAnsi="Cambria Math"/>
+              <w:noProof/>
+            </w:rPr>
+            <m:t>b=1</m:t>
+          </m:r>
+          <m:r>
+            <w:rPr>
+              <w:rFonts w:ascii="Cambria Math" w:eastAsiaTheme="minorEastAsia" w:hAnsi="Cambria Math"/>
+              <w:noProof/>
+            </w:rPr>
+            <w:br/>
+          </m:r>
+        </m:oMath>
+        <m:oMath>
+          <m:r>
+            <w:rPr>
+              <w:rFonts w:ascii="Cambria Math" w:eastAsiaTheme="minorEastAsia" w:hAnsi="Cambria Math"/>
+              <w:noProof/>
+            </w:rPr>
+            <m:t>y≤x+1</m:t>
+          </m:r>
+          <m:r>
+            <w:rPr>
+              <w:rFonts w:eastAsiaTheme="minorEastAsia"/>
+              <w:noProof/>
+            </w:rPr>
+            <w:br/>
+          </m:r>
+          <m:r>
+            <w:rPr>
+              <w:rFonts w:eastAsiaTheme="minorEastAsia"/>
+              <w:noProof/>
+            </w:rPr>
+            <w:br/>
+            <w:t>According to the graph, point (0, 0) is in the solution set.</w:t>
+          </m:r>
+          <m:r>
+            <w:rPr>
+              <w:rFonts w:eastAsiaTheme="minorEastAsia"/>
+              <w:noProof/>
+            </w:rPr>
+            <w:br/>
+          </m:r>
+          <m:r>
+            <w:rPr>
+              <w:rFonts w:eastAsiaTheme="minorEastAsia"/>
+              <w:noProof/>
+            </w:rPr>
+            <w:br/>
+            <w:t>System of inequalities:</w:t>
+          </m:r>
+          <m:r>
+            <w:rPr>
+              <w:rFonts w:eastAsiaTheme="minorEastAsia"/>
+              <w:noProof/>
+            </w:rPr>
+            <w:br/>
+          </m:r>
+        </m:oMath>
+        <m:oMath>
+          <m:r>
+            <w:rPr>
+              <w:rFonts w:ascii="Cambria Math" w:eastAsiaTheme="minorEastAsia" w:hAnsi="Cambria Math"/>
+              <w:noProof/>
+            </w:rPr>
+            <m:t>y≤</m:t>
+          </m:r>
+          <m:f>
+            <m:fPr>
+              <m:ctrlPr>
+                <w:rPr>
+                  <w:rFonts w:ascii="Cambria Math" w:eastAsiaTheme="minorEastAsia" w:hAnsi="Cambria Math"/>
+                  <w:i/>
+                  <w:noProof/>
+                </w:rPr>
+              </m:ctrlPr>
+            </m:fPr>
+            <m:num>
+              <m:r>
+                <w:rPr>
+                  <w:rFonts w:ascii="Cambria Math" w:eastAsiaTheme="minorEastAsia" w:hAnsi="Cambria Math"/>
+                  <w:noProof/>
+                </w:rPr>
+                <m:t>1</m:t>
+              </m:r>
+            </m:num>
+            <m:den>
+              <m:r>
+                <w:rPr>
+                  <w:rFonts w:ascii="Cambria Math" w:eastAsiaTheme="minorEastAsia" w:hAnsi="Cambria Math"/>
+                  <w:noProof/>
+                </w:rPr>
+                <m:t>2</m:t>
+              </m:r>
+            </m:den>
+          </m:f>
+          <m:r>
+            <w:rPr>
+              <w:rFonts w:ascii="Cambria Math" w:eastAsiaTheme="minorEastAsia" w:hAnsi="Cambria Math"/>
+              <w:noProof/>
+            </w:rPr>
+            <m:t>x+2</m:t>
+          </m:r>
+          <m:r>
+            <w:rPr>
+              <w:rFonts w:eastAsiaTheme="minorEastAsia"/>
+              <w:noProof/>
+            </w:rPr>
+            <w:br/>
+          </m:r>
+        </m:oMath>
+        <m:oMath>
+          <m:r>
+            <w:rPr>
+              <w:rFonts w:ascii="Cambria Math" w:eastAsiaTheme="minorEastAsia" w:hAnsi="Cambria Math"/>
+              <w:noProof/>
+            </w:rPr>
+            <m:t>y≤x+1</m:t>
+          </m:r>
+          <m:r>
+            <w:rPr>
+              <w:rFonts w:eastAsiaTheme="minorEastAsia"/>
+              <w:noProof/>
+            </w:rPr>
+            <w:br/>
+          </m:r>
+        </m:oMath>
+      </m:oMathPara>
+    </w:p>
+    <w:p>
+      <w:pPr>
+        <w:pStyle w:val="ListParagraph"/>
+        <w:numPr>
+          <w:ilvl w:val="0"/>
+          <w:numId w:val="39"/>
+        </w:numPr>
+        <w:rPr>
+          <w:rFonts w:eastAsiaTheme="minorEastAsia"/>
+          <w:noProof/>
+        </w:rPr>
+      </w:pPr>
+      <w:r>
+        <w:rPr>
+          <w:rFonts w:eastAsiaTheme="minorEastAsia"/>
+          <w:noProof/>
+        </w:rPr>
+        <w:br w:type="column"/>
+      </w:r>
+      <w:r>
+        <w:rPr>
+          <w:rFonts w:eastAsiaTheme="minorEastAsia"/>
+          <w:noProof/>
+        </w:rPr>
+        <w:t>Johan goes to a store selling used books. He wants to buy at most 50 books and spend at most $90. Paperback books cost $0.75, and hardcover books cost $2.50. Create a system of linear inequalities that could be used to determine all the different combinations of paperback and hardcover books he can purchase.</w:t>
+      </w:r>
+      <w:r>
+        <w:rPr>
+          <w:rFonts w:eastAsiaTheme="minorEastAsia"/>
+          <w:noProof/>
+        </w:rPr>
+        <w:br/>
+      </w:r>
+      <w:r>
+        <w:rPr>
+          <w:rFonts w:eastAsiaTheme="minorEastAsia"/>
+          <w:noProof/>
+        </w:rPr>
+        <w:br/>
+        <w:t>x – number of paperback books</w:t>
+      </w:r>
+      <w:r>
+        <w:rPr>
+          <w:rFonts w:eastAsiaTheme="minorEastAsia"/>
+          <w:noProof/>
+        </w:rPr>
+        <w:br/>
+        <w:t>y – number of hardcover books</w:t>
+      </w:r>
+      <w:r>
+        <w:rPr>
+          <w:rFonts w:eastAsiaTheme="minorEastAsia"/>
+          <w:noProof/>
+        </w:rPr>
+        <w:br/>
+      </w:r>
+      <w:r>
+        <w:rPr>
+          <w:rFonts w:eastAsiaTheme="minorEastAsia"/>
+          <w:noProof/>
+        </w:rPr>
+        <w:br/>
+      </w:r>
+      <m:oMathPara>
+        <m:oMath>
+          <m:r>
+            <w:rPr>
+              <w:rFonts w:ascii="Cambria Math" w:eastAsiaTheme="minorEastAsia" w:hAnsi="Cambria Math"/>
+              <w:noProof/>
+            </w:rPr>
+            <m:t>x+y≤50</m:t>
+          </m:r>
+          <m:r>
+            <w:rPr>
+              <w:rFonts w:eastAsiaTheme="minorEastAsia"/>
+              <w:noProof/>
+            </w:rPr>
+            <w:br/>
+          </m:r>
+        </m:oMath>
+        <m:oMath>
+          <m:r>
+            <w:rPr>
+              <w:rFonts w:ascii="Cambria Math" w:eastAsiaTheme="minorEastAsia" w:hAnsi="Cambria Math"/>
+              <w:noProof/>
+            </w:rPr>
+            <m:t>0.75x+2.50y≤90</m:t>
+          </m:r>
+        </m:oMath>
+      </m:oMathPara>
+    </w:p>
+    <w:p>
+      <w:pPr>
+        <w:pStyle w:val="ListParagraph"/>
+        <w:rPr>
+          <w:rFonts w:eastAsiaTheme="minorEastAsia"/>
+          <w:noProof/>
+        </w:rPr>
+      </w:pPr>
+    </w:p>
+    <w:p>
+      <w:pPr>
+        <w:pStyle w:val="ListParagraph"/>
+        <w:numPr>
+          <w:ilvl w:val="0"/>
+          <w:numId w:val="39"/>
+        </w:numPr>
+        <w:rPr>
+          <w:rFonts w:eastAsiaTheme="minorEastAsia"/>
+          <w:noProof/>
+        </w:rPr>
+      </w:pPr>
+      <w:r>
+        <w:rPr>
+          <w:rFonts w:eastAsiaTheme="minorEastAsia"/>
+          <w:noProof/>
+        </w:rPr>
+        <w:t>Movie tickets cost $8 for children and $12 for adults. A movie theatre has 300 seats. The theatre wants to collectd at least $3,200. What system of inequalities could be used to determine all the different combinations of children and adult tickets that would fit in the theatre and produce the money the theatre wants to collect?</w:t>
+      </w:r>
+      <w:r>
+        <w:rPr>
+          <w:rFonts w:eastAsiaTheme="minorEastAsia"/>
+          <w:noProof/>
+        </w:rPr>
+        <w:br/>
+      </w:r>
+      <w:r>
+        <w:rPr>
+          <w:rFonts w:eastAsiaTheme="minorEastAsia"/>
+          <w:noProof/>
+        </w:rPr>
+        <w:br/>
+        <w:t>c – number of children</w:t>
+      </w:r>
+      <w:r>
+        <w:rPr>
+          <w:rFonts w:eastAsiaTheme="minorEastAsia"/>
+          <w:noProof/>
+        </w:rPr>
+        <w:br/>
+        <w:t>a – number of adults</w:t>
+      </w:r>
+      <w:r>
+        <w:rPr>
+          <w:rFonts w:eastAsiaTheme="minorEastAsia"/>
+          <w:noProof/>
+        </w:rPr>
+        <w:br/>
+      </w:r>
+      <m:oMathPara>
+        <m:oMath>
+          <m:r>
+            <w:rPr>
+              <w:rFonts w:ascii="Cambria Math" w:eastAsiaTheme="minorEastAsia" w:hAnsi="Cambria Math"/>
+              <w:noProof/>
+            </w:rPr>
+            <m:t>a+c≤300</m:t>
+          </m:r>
+          <m:r>
+            <w:rPr>
+              <w:rFonts w:eastAsiaTheme="minorEastAsia"/>
+              <w:noProof/>
+            </w:rPr>
+            <w:br/>
+          </m:r>
+        </m:oMath>
+        <m:oMath>
+          <m:r>
+            <w:rPr>
+              <w:rFonts w:ascii="Cambria Math" w:eastAsiaTheme="minorEastAsia" w:hAnsi="Cambria Math"/>
+              <w:noProof/>
+            </w:rPr>
+            <m:t>8c+12a≥3200</m:t>
+          </m:r>
+        </m:oMath>
+      </m:oMathPara>
+    </w:p>
+    <w:p>
+      <w:pPr>
+        <w:pStyle w:val="ListParagraph"/>
+        <w:rPr>
+          <w:rFonts w:eastAsiaTheme="minorEastAsia"/>
+          <w:noProof/>
+        </w:rPr>
+      </w:pPr>
+    </w:p>
+    <w:p>
+      <w:pPr>
+        <w:pStyle w:val="ListParagraph"/>
+        <w:numPr>
+          <w:ilvl w:val="0"/>
+          <w:numId w:val="39"/>
+        </w:numPr>
+        <w:rPr>
+          <w:rFonts w:eastAsiaTheme="minorEastAsia"/>
+          <w:noProof/>
+        </w:rPr>
+      </w:pPr>
+      <w:r>
+        <w:rPr>
+          <w:rFonts w:eastAsiaTheme="minorEastAsia"/>
+          <w:noProof/>
+        </w:rPr>
+        <w:br w:type="column"/>
+      </w:r>
+      <w:r>
+        <w:rPr>
+          <w:rFonts w:eastAsiaTheme="minorEastAsia"/>
+          <w:noProof/>
+        </w:rPr>
+        <w:lastRenderedPageBreak/>
+        <w:t>In economics, the feasible region for production can sometimes be modeled with a system of four inequalities. What would the graph of the solution below look like based on a problem from economics?</w:t>
+      </w:r>
+      <w:r>
+        <w:rPr>
+          <w:rFonts w:eastAsiaTheme="minorEastAsia"/>
+          <w:noProof/>
+        </w:rPr>
+        <w:br/>
+      </w:r>
+      <w:r>
+        <w:rPr>
+          <w:rFonts w:eastAsiaTheme="minorEastAsia"/>
+          <w:noProof/>
+        </w:rPr>
+        <w:br/>
+      </w:r>
+      <m:oMathPara>
+        <m:oMath>
+          <m:r>
+            <w:rPr>
+              <w:rFonts w:ascii="Cambria Math" w:eastAsiaTheme="minorEastAsia" w:hAnsi="Cambria Math"/>
+              <w:noProof/>
+            </w:rPr>
+            <m:t>x≥0</m:t>
+          </m:r>
+          <m:r>
+            <w:rPr>
+              <w:rFonts w:eastAsiaTheme="minorEastAsia"/>
+              <w:noProof/>
+            </w:rPr>
+            <w:br/>
+          </m:r>
+        </m:oMath>
+        <m:oMath>
+          <m:r>
+            <w:rPr>
+              <w:rFonts w:ascii="Cambria Math" w:eastAsiaTheme="minorEastAsia" w:hAnsi="Cambria Math"/>
+              <w:noProof/>
+            </w:rPr>
+            <m:t>y≥0</m:t>
+          </m:r>
+          <m:r>
+            <w:rPr>
+              <w:rFonts w:eastAsiaTheme="minorEastAsia"/>
+              <w:noProof/>
+            </w:rPr>
+            <w:br/>
+          </m:r>
+        </m:oMath>
+        <m:oMath>
+          <m:r>
+            <w:rPr>
+              <w:rFonts w:ascii="Cambria Math" w:eastAsiaTheme="minorEastAsia" w:hAnsi="Cambria Math"/>
+              <w:noProof/>
+            </w:rPr>
+            <m:t>y≤-x+4</m:t>
+          </m:r>
+          <m:r>
+            <w:rPr>
+              <w:rFonts w:eastAsiaTheme="minorEastAsia"/>
+              <w:noProof/>
+            </w:rPr>
+            <w:br/>
+          </m:r>
+        </m:oMath>
+        <m:oMath>
+          <m:r>
+            <w:rPr>
+              <w:rFonts w:ascii="Cambria Math" w:eastAsiaTheme="minorEastAsia" w:hAnsi="Cambria Math"/>
+              <w:noProof/>
+            </w:rPr>
+            <m:t>y≤-2x+5</m:t>
+          </m:r>
+          <m:r>
+            <w:rPr>
+              <w:rFonts w:eastAsiaTheme="minorEastAsia"/>
+              <w:noProof/>
+            </w:rPr>
+            <w:br/>
+          </m:r>
+          <m:r>
+            <w:rPr>
+              <w:rFonts w:eastAsiaTheme="minorEastAsia"/>
+              <w:noProof/>
+            </w:rPr>
+            <w:br/>
+          </m:r>
+        </m:oMath>
+      </m:oMathPara>
+      <w:r>
+        <w:rPr>
+          <w:noProof/>
+        </w:rPr>
+        <w:drawing>
+          <wp:inline distT="0" distB="0" distL="0" distR="0" wp14:anchorId="04E14C67" wp14:editId="72873A89">
+            <wp:extent cx="941832" cy="1207008"/>
+            <wp:effectExtent l="0" t="0" r="0" b="0"/>
+            <wp:docPr id="130281340" name="Picture 1"/>
+            <wp:cNvGraphicFramePr>
+              <a:graphicFrameLocks xmlns:a="http://schemas.openxmlformats.org/drawingml/2006/main" noChangeAspect="1"/>
+            </wp:cNvGraphicFramePr>
+            <a:graphic xmlns:a="http://schemas.openxmlformats.org/drawingml/2006/main">
+              <a:graphicData uri="http://schemas.openxmlformats.org/drawingml/2006/picture">
+                <pic:pic xmlns:pic="http://schemas.openxmlformats.org/drawingml/2006/picture">
+                  <pic:nvPicPr>
+                    <pic:cNvPr id="130281340" name=""/>
+                    <pic:cNvPicPr/>
+                  </pic:nvPicPr>
+                  <pic:blipFill>
+                    <a:blip r:embed="rId29"/>
+                    <a:stretch>
+                      <a:fillRect/>
+                    </a:stretch>
+                  </pic:blipFill>
+                  <pic:spPr>
+                    <a:xfrm>
+                      <a:off x="0" y="0"/>
+                      <a:ext cx="941832" cy="1207008"/>
+                    </a:xfrm>
+                    <a:prstGeom prst="rect">
+                      <a:avLst/>
+                    </a:prstGeom>
+                  </pic:spPr>
+                </pic:pic>
+              </a:graphicData>
+            </a:graphic>
+          </wp:inline>
+        </w:drawing>
+      </w:r>
+      <w:r>
+        <w:rPr>
+          <w:rFonts w:eastAsiaTheme="minorEastAsia"/>
+          <w:noProof/>
+        </w:rPr>
+        <w:br/>
+      </w:r>
+      <w:r>
+        <w:rPr>
+          <w:noProof/>
+        </w:rPr>
+        <w:drawing>
+          <wp:inline distT="0" distB="0" distL="0" distR="0" wp14:anchorId="3CC5E547" wp14:editId="0D6FC1C5">
+            <wp:extent cx="2560320" cy="3163824"/>
+            <wp:effectExtent l="0" t="0" r="0" b="0"/>
+            <wp:docPr id="534099471" name="Picture 1" descr="A yellow and red line on a graph paper&#10;&#10;AI-generated content may be incorrect."/>
+            <wp:cNvGraphicFramePr>
+              <a:graphicFrameLocks xmlns:a="http://schemas.openxmlformats.org/drawingml/2006/main" noChangeAspect="1"/>
+            </wp:cNvGraphicFramePr>
+            <a:graphic xmlns:a="http://schemas.openxmlformats.org/drawingml/2006/main">
+              <a:graphicData uri="http://schemas.openxmlformats.org/drawingml/2006/picture">
+                <pic:pic xmlns:pic="http://schemas.openxmlformats.org/drawingml/2006/picture">
+                  <pic:nvPicPr>
+                    <pic:cNvPr id="534099471" name="Picture 1" descr="A yellow and red line on a graph paper&#10;&#10;AI-generated content may be incorrect."/>
+                    <pic:cNvPicPr/>
+                  </pic:nvPicPr>
+                  <pic:blipFill>
+                    <a:blip r:embed="rId30"/>
+                    <a:stretch>
+                      <a:fillRect/>
+                    </a:stretch>
+                  </pic:blipFill>
+                  <pic:spPr>
+                    <a:xfrm>
+                      <a:off x="0" y="0"/>
+                      <a:ext cx="2560320" cy="3163824"/>
+                    </a:xfrm>
+                    <a:prstGeom prst="rect">
+                      <a:avLst/>
+                    </a:prstGeom>
+                  </pic:spPr>
+                </pic:pic>
+              </a:graphicData>
+            </a:graphic>
+          </wp:inline>
+        </w:drawing>
+      </w:r>
     </w:p>
     <w:sectPr>
       <w:type w:val="continuous"/>
@@ -6373,6 +9499,184 @@
     </w:lvl>
   </w:abstractNum>
   <w:abstractNum w:abstractNumId="14" w15:restartNumberingAfterBreak="0">
+    <w:nsid w:val="26C104E4"/>
+    <w:multiLevelType w:val="hybridMultilevel"/>
+    <w:tmpl w:val="B798CCC8"/>
+    <w:lvl w:ilvl="0" w:tplc="04090015">
+      <w:start w:val="1"/>
+      <w:numFmt w:val="upperLetter"/>
+      <w:lvlText w:val="%1."/>
+      <w:lvlJc w:val="left"/>
+      <w:pPr>
+        <w:ind w:left="360" w:hanging="360"/>
+      </w:pPr>
+      <w:rPr>
+        <w:rFonts w:hint="default"/>
+      </w:rPr>
+    </w:lvl>
+    <w:lvl w:ilvl="1" w:tplc="04090019" w:tentative="1">
+      <w:start w:val="1"/>
+      <w:numFmt w:val="lowerLetter"/>
+      <w:lvlText w:val="%2."/>
+      <w:lvlJc w:val="left"/>
+      <w:pPr>
+        <w:ind w:left="1080" w:hanging="360"/>
+      </w:pPr>
+    </w:lvl>
+    <w:lvl w:ilvl="2" w:tplc="0409001B" w:tentative="1">
+      <w:start w:val="1"/>
+      <w:numFmt w:val="lowerRoman"/>
+      <w:lvlText w:val="%3."/>
+      <w:lvlJc w:val="right"/>
+      <w:pPr>
+        <w:ind w:left="1800" w:hanging="180"/>
+      </w:pPr>
+    </w:lvl>
+    <w:lvl w:ilvl="3" w:tplc="0409000F" w:tentative="1">
+      <w:start w:val="1"/>
+      <w:numFmt w:val="decimal"/>
+      <w:lvlText w:val="%4."/>
+      <w:lvlJc w:val="left"/>
+      <w:pPr>
+        <w:ind w:left="2520" w:hanging="360"/>
+      </w:pPr>
+    </w:lvl>
+    <w:lvl w:ilvl="4" w:tplc="04090019" w:tentative="1">
+      <w:start w:val="1"/>
+      <w:numFmt w:val="lowerLetter"/>
+      <w:lvlText w:val="%5."/>
+      <w:lvlJc w:val="left"/>
+      <w:pPr>
+        <w:ind w:left="3240" w:hanging="360"/>
+      </w:pPr>
+    </w:lvl>
+    <w:lvl w:ilvl="5" w:tplc="0409001B" w:tentative="1">
+      <w:start w:val="1"/>
+      <w:numFmt w:val="lowerRoman"/>
+      <w:lvlText w:val="%6."/>
+      <w:lvlJc w:val="right"/>
+      <w:pPr>
+        <w:ind w:left="3960" w:hanging="180"/>
+      </w:pPr>
+    </w:lvl>
+    <w:lvl w:ilvl="6" w:tplc="0409000F" w:tentative="1">
+      <w:start w:val="1"/>
+      <w:numFmt w:val="decimal"/>
+      <w:lvlText w:val="%7."/>
+      <w:lvlJc w:val="left"/>
+      <w:pPr>
+        <w:ind w:left="4680" w:hanging="360"/>
+      </w:pPr>
+    </w:lvl>
+    <w:lvl w:ilvl="7" w:tplc="04090019" w:tentative="1">
+      <w:start w:val="1"/>
+      <w:numFmt w:val="lowerLetter"/>
+      <w:lvlText w:val="%8."/>
+      <w:lvlJc w:val="left"/>
+      <w:pPr>
+        <w:ind w:left="5400" w:hanging="360"/>
+      </w:pPr>
+    </w:lvl>
+    <w:lvl w:ilvl="8" w:tplc="0409001B" w:tentative="1">
+      <w:start w:val="1"/>
+      <w:numFmt w:val="lowerRoman"/>
+      <w:lvlText w:val="%9."/>
+      <w:lvlJc w:val="right"/>
+      <w:pPr>
+        <w:ind w:left="6120" w:hanging="180"/>
+      </w:pPr>
+    </w:lvl>
+  </w:abstractNum>
+  <w:abstractNum w:abstractNumId="15" w15:restartNumberingAfterBreak="0">
+    <w:nsid w:val="2BD1247C"/>
+    <w:multiLevelType w:val="hybridMultilevel"/>
+    <w:tmpl w:val="80B40B74"/>
+    <w:lvl w:ilvl="0" w:tplc="0409000F">
+      <w:start w:val="1"/>
+      <w:numFmt w:val="decimal"/>
+      <w:lvlText w:val="%1."/>
+      <w:lvlJc w:val="left"/>
+      <w:pPr>
+        <w:ind w:left="720" w:hanging="360"/>
+      </w:pPr>
+      <w:rPr>
+        <w:rFonts w:hint="default"/>
+      </w:rPr>
+    </w:lvl>
+    <w:lvl w:ilvl="1" w:tplc="04090019" w:tentative="1">
+      <w:start w:val="1"/>
+      <w:numFmt w:val="lowerLetter"/>
+      <w:lvlText w:val="%2."/>
+      <w:lvlJc w:val="left"/>
+      <w:pPr>
+        <w:ind w:left="1440" w:hanging="360"/>
+      </w:pPr>
+    </w:lvl>
+    <w:lvl w:ilvl="2" w:tplc="0409001B" w:tentative="1">
+      <w:start w:val="1"/>
+      <w:numFmt w:val="lowerRoman"/>
+      <w:lvlText w:val="%3."/>
+      <w:lvlJc w:val="right"/>
+      <w:pPr>
+        <w:ind w:left="2160" w:hanging="180"/>
+      </w:pPr>
+    </w:lvl>
+    <w:lvl w:ilvl="3" w:tplc="0409000F" w:tentative="1">
+      <w:start w:val="1"/>
+      <w:numFmt w:val="decimal"/>
+      <w:lvlText w:val="%4."/>
+      <w:lvlJc w:val="left"/>
+      <w:pPr>
+        <w:ind w:left="2880" w:hanging="360"/>
+      </w:pPr>
+    </w:lvl>
+    <w:lvl w:ilvl="4" w:tplc="04090019" w:tentative="1">
+      <w:start w:val="1"/>
+      <w:numFmt w:val="lowerLetter"/>
+      <w:lvlText w:val="%5."/>
+      <w:lvlJc w:val="left"/>
+      <w:pPr>
+        <w:ind w:left="3600" w:hanging="360"/>
+      </w:pPr>
+    </w:lvl>
+    <w:lvl w:ilvl="5" w:tplc="0409001B" w:tentative="1">
+      <w:start w:val="1"/>
+      <w:numFmt w:val="lowerRoman"/>
+      <w:lvlText w:val="%6."/>
+      <w:lvlJc w:val="right"/>
+      <w:pPr>
+        <w:ind w:left="4320" w:hanging="180"/>
+      </w:pPr>
+    </w:lvl>
+    <w:lvl w:ilvl="6" w:tplc="0409000F" w:tentative="1">
+      <w:start w:val="1"/>
+      <w:numFmt w:val="decimal"/>
+      <w:lvlText w:val="%7."/>
+      <w:lvlJc w:val="left"/>
+      <w:pPr>
+        <w:ind w:left="5040" w:hanging="360"/>
+      </w:pPr>
+    </w:lvl>
+    <w:lvl w:ilvl="7" w:tplc="04090019" w:tentative="1">
+      <w:start w:val="1"/>
+      <w:numFmt w:val="lowerLetter"/>
+      <w:lvlText w:val="%8."/>
+      <w:lvlJc w:val="left"/>
+      <w:pPr>
+        <w:ind w:left="5760" w:hanging="360"/>
+      </w:pPr>
+    </w:lvl>
+    <w:lvl w:ilvl="8" w:tplc="0409001B" w:tentative="1">
+      <w:start w:val="1"/>
+      <w:numFmt w:val="lowerRoman"/>
+      <w:lvlText w:val="%9."/>
+      <w:lvlJc w:val="right"/>
+      <w:pPr>
+        <w:ind w:left="6480" w:hanging="180"/>
+      </w:pPr>
+    </w:lvl>
+  </w:abstractNum>
+  <w:abstractNum w:abstractNumId="16" w15:restartNumberingAfterBreak="0">
     <w:nsid w:val="2C090F97"/>
     <w:multiLevelType w:val="hybridMultilevel"/>
     <w:tmpl w:val="83FA82EE"/>
@@ -6461,7 +9765,7 @@
       </w:pPr>
     </w:lvl>
   </w:abstractNum>
-  <w:abstractNum w:abstractNumId="15" w15:restartNumberingAfterBreak="0">
+  <w:abstractNum w:abstractNumId="17" w15:restartNumberingAfterBreak="0">
     <w:nsid w:val="32052917"/>
     <w:multiLevelType w:val="hybridMultilevel"/>
     <w:tmpl w:val="7322407C"/>
@@ -6550,7 +9854,7 @@
       </w:pPr>
     </w:lvl>
   </w:abstractNum>
-  <w:abstractNum w:abstractNumId="16" w15:restartNumberingAfterBreak="0">
+  <w:abstractNum w:abstractNumId="18" w15:restartNumberingAfterBreak="0">
     <w:nsid w:val="3A411680"/>
     <w:multiLevelType w:val="hybridMultilevel"/>
     <w:tmpl w:val="2C6699C6"/>
@@ -6641,7 +9945,7 @@
       </w:pPr>
     </w:lvl>
   </w:abstractNum>
-  <w:abstractNum w:abstractNumId="17" w15:restartNumberingAfterBreak="0">
+  <w:abstractNum w:abstractNumId="19" w15:restartNumberingAfterBreak="0">
     <w:nsid w:val="3CC75517"/>
     <w:multiLevelType w:val="hybridMultilevel"/>
     <w:tmpl w:val="ABBE29D8"/>
@@ -6730,7 +10034,7 @@
       </w:pPr>
     </w:lvl>
   </w:abstractNum>
-  <w:abstractNum w:abstractNumId="18" w15:restartNumberingAfterBreak="0">
+  <w:abstractNum w:abstractNumId="20" w15:restartNumberingAfterBreak="0">
     <w:nsid w:val="40415072"/>
     <w:multiLevelType w:val="hybridMultilevel"/>
     <w:tmpl w:val="CC2C3296"/>
@@ -6819,7 +10123,7 @@
       </w:pPr>
     </w:lvl>
   </w:abstractNum>
-  <w:abstractNum w:abstractNumId="19" w15:restartNumberingAfterBreak="0">
+  <w:abstractNum w:abstractNumId="21" w15:restartNumberingAfterBreak="0">
     <w:nsid w:val="46863DEC"/>
     <w:multiLevelType w:val="hybridMultilevel"/>
     <w:tmpl w:val="FF9C9F36"/>
@@ -6908,7 +10212,7 @@
       </w:pPr>
     </w:lvl>
   </w:abstractNum>
-  <w:abstractNum w:abstractNumId="20" w15:restartNumberingAfterBreak="0">
+  <w:abstractNum w:abstractNumId="22" w15:restartNumberingAfterBreak="0">
     <w:nsid w:val="478C0B0F"/>
     <w:multiLevelType w:val="hybridMultilevel"/>
     <w:tmpl w:val="3D3698E6"/>
@@ -6997,7 +10301,7 @@
       </w:pPr>
     </w:lvl>
   </w:abstractNum>
-  <w:abstractNum w:abstractNumId="21" w15:restartNumberingAfterBreak="0">
+  <w:abstractNum w:abstractNumId="23" w15:restartNumberingAfterBreak="0">
     <w:nsid w:val="4DDC2A89"/>
     <w:multiLevelType w:val="hybridMultilevel"/>
     <w:tmpl w:val="0DE6782E"/>
@@ -7086,7 +10390,7 @@
       </w:pPr>
     </w:lvl>
   </w:abstractNum>
-  <w:abstractNum w:abstractNumId="22" w15:restartNumberingAfterBreak="0">
+  <w:abstractNum w:abstractNumId="24" w15:restartNumberingAfterBreak="0">
     <w:nsid w:val="50603D11"/>
     <w:multiLevelType w:val="hybridMultilevel"/>
     <w:tmpl w:val="5C908BA8"/>
@@ -7175,7 +10479,7 @@
       </w:pPr>
     </w:lvl>
   </w:abstractNum>
-  <w:abstractNum w:abstractNumId="23" w15:restartNumberingAfterBreak="0">
+  <w:abstractNum w:abstractNumId="25" w15:restartNumberingAfterBreak="0">
     <w:nsid w:val="523B67BA"/>
     <w:multiLevelType w:val="hybridMultilevel"/>
     <w:tmpl w:val="E1041966"/>
@@ -7264,7 +10568,7 @@
       </w:pPr>
     </w:lvl>
   </w:abstractNum>
-  <w:abstractNum w:abstractNumId="24" w15:restartNumberingAfterBreak="0">
+  <w:abstractNum w:abstractNumId="26" w15:restartNumberingAfterBreak="0">
     <w:nsid w:val="536A5950"/>
     <w:multiLevelType w:val="hybridMultilevel"/>
     <w:tmpl w:val="C17AFC0A"/>
@@ -7353,7 +10657,7 @@
       </w:pPr>
     </w:lvl>
   </w:abstractNum>
-  <w:abstractNum w:abstractNumId="25" w15:restartNumberingAfterBreak="0">
+  <w:abstractNum w:abstractNumId="27" w15:restartNumberingAfterBreak="0">
     <w:nsid w:val="55393753"/>
     <w:multiLevelType w:val="hybridMultilevel"/>
     <w:tmpl w:val="6C1A97E0"/>
@@ -7442,7 +10746,7 @@
       </w:pPr>
     </w:lvl>
   </w:abstractNum>
-  <w:abstractNum w:abstractNumId="26" w15:restartNumberingAfterBreak="0">
+  <w:abstractNum w:abstractNumId="28" w15:restartNumberingAfterBreak="0">
     <w:nsid w:val="55A6798B"/>
     <w:multiLevelType w:val="multilevel"/>
     <w:tmpl w:val="D35268B0"/>
@@ -7563,7 +10867,7 @@
       </w:rPr>
     </w:lvl>
   </w:abstractNum>
-  <w:abstractNum w:abstractNumId="27" w15:restartNumberingAfterBreak="0">
+  <w:abstractNum w:abstractNumId="29" w15:restartNumberingAfterBreak="0">
     <w:nsid w:val="55E2772E"/>
     <w:multiLevelType w:val="hybridMultilevel"/>
     <w:tmpl w:val="FE9AF276"/>
@@ -7652,7 +10956,7 @@
       </w:pPr>
     </w:lvl>
   </w:abstractNum>
-  <w:abstractNum w:abstractNumId="28" w15:restartNumberingAfterBreak="0">
+  <w:abstractNum w:abstractNumId="30" w15:restartNumberingAfterBreak="0">
     <w:nsid w:val="564567B2"/>
     <w:multiLevelType w:val="hybridMultilevel"/>
     <w:tmpl w:val="B270EE0A"/>
@@ -7741,7 +11045,96 @@
       </w:pPr>
     </w:lvl>
   </w:abstractNum>
-  <w:abstractNum w:abstractNumId="29" w15:restartNumberingAfterBreak="0">
+  <w:abstractNum w:abstractNumId="31" w15:restartNumberingAfterBreak="0">
+    <w:nsid w:val="691228FC"/>
+    <w:multiLevelType w:val="hybridMultilevel"/>
+    <w:tmpl w:val="6BE24058"/>
+    <w:lvl w:ilvl="0" w:tplc="0409000F">
+      <w:start w:val="1"/>
+      <w:numFmt w:val="decimal"/>
+      <w:lvlText w:val="%1."/>
+      <w:lvlJc w:val="left"/>
+      <w:pPr>
+        <w:ind w:left="720" w:hanging="360"/>
+      </w:pPr>
+      <w:rPr>
+        <w:rFonts w:hint="default"/>
+      </w:rPr>
+    </w:lvl>
+    <w:lvl w:ilvl="1" w:tplc="04090019" w:tentative="1">
+      <w:start w:val="1"/>
+      <w:numFmt w:val="lowerLetter"/>
+      <w:lvlText w:val="%2."/>
+      <w:lvlJc w:val="left"/>
+      <w:pPr>
+        <w:ind w:left="1440" w:hanging="360"/>
+      </w:pPr>
+    </w:lvl>
+    <w:lvl w:ilvl="2" w:tplc="0409001B" w:tentative="1">
+      <w:start w:val="1"/>
+      <w:numFmt w:val="lowerRoman"/>
+      <w:lvlText w:val="%3."/>
+      <w:lvlJc w:val="right"/>
+      <w:pPr>
+        <w:ind w:left="2160" w:hanging="180"/>
+      </w:pPr>
+    </w:lvl>
+    <w:lvl w:ilvl="3" w:tplc="0409000F" w:tentative="1">
+      <w:start w:val="1"/>
+      <w:numFmt w:val="decimal"/>
+      <w:lvlText w:val="%4."/>
+      <w:lvlJc w:val="left"/>
+      <w:pPr>
+        <w:ind w:left="2880" w:hanging="360"/>
+      </w:pPr>
+    </w:lvl>
+    <w:lvl w:ilvl="4" w:tplc="04090019" w:tentative="1">
+      <w:start w:val="1"/>
+      <w:numFmt w:val="lowerLetter"/>
+      <w:lvlText w:val="%5."/>
+      <w:lvlJc w:val="left"/>
+      <w:pPr>
+        <w:ind w:left="3600" w:hanging="360"/>
+      </w:pPr>
+    </w:lvl>
+    <w:lvl w:ilvl="5" w:tplc="0409001B" w:tentative="1">
+      <w:start w:val="1"/>
+      <w:numFmt w:val="lowerRoman"/>
+      <w:lvlText w:val="%6."/>
+      <w:lvlJc w:val="right"/>
+      <w:pPr>
+        <w:ind w:left="4320" w:hanging="180"/>
+      </w:pPr>
+    </w:lvl>
+    <w:lvl w:ilvl="6" w:tplc="0409000F" w:tentative="1">
+      <w:start w:val="1"/>
+      <w:numFmt w:val="decimal"/>
+      <w:lvlText w:val="%7."/>
+      <w:lvlJc w:val="left"/>
+      <w:pPr>
+        <w:ind w:left="5040" w:hanging="360"/>
+      </w:pPr>
+    </w:lvl>
+    <w:lvl w:ilvl="7" w:tplc="04090019" w:tentative="1">
+      <w:start w:val="1"/>
+      <w:numFmt w:val="lowerLetter"/>
+      <w:lvlText w:val="%8."/>
+      <w:lvlJc w:val="left"/>
+      <w:pPr>
+        <w:ind w:left="5760" w:hanging="360"/>
+      </w:pPr>
+    </w:lvl>
+    <w:lvl w:ilvl="8" w:tplc="0409001B" w:tentative="1">
+      <w:start w:val="1"/>
+      <w:numFmt w:val="lowerRoman"/>
+      <w:lvlText w:val="%9."/>
+      <w:lvlJc w:val="right"/>
+      <w:pPr>
+        <w:ind w:left="6480" w:hanging="180"/>
+      </w:pPr>
+    </w:lvl>
+  </w:abstractNum>
+  <w:abstractNum w:abstractNumId="32" w15:restartNumberingAfterBreak="0">
     <w:nsid w:val="6DE8237C"/>
     <w:multiLevelType w:val="hybridMultilevel"/>
     <w:tmpl w:val="60285DD8"/>
@@ -7830,7 +11223,7 @@
       </w:pPr>
     </w:lvl>
   </w:abstractNum>
-  <w:abstractNum w:abstractNumId="30" w15:restartNumberingAfterBreak="0">
+  <w:abstractNum w:abstractNumId="33" w15:restartNumberingAfterBreak="0">
     <w:nsid w:val="6FAE2998"/>
     <w:multiLevelType w:val="hybridMultilevel"/>
     <w:tmpl w:val="B2920DE6"/>
@@ -7919,7 +11312,7 @@
       </w:pPr>
     </w:lvl>
   </w:abstractNum>
-  <w:abstractNum w:abstractNumId="31" w15:restartNumberingAfterBreak="0">
+  <w:abstractNum w:abstractNumId="34" w15:restartNumberingAfterBreak="0">
     <w:nsid w:val="71313208"/>
     <w:multiLevelType w:val="hybridMultilevel"/>
     <w:tmpl w:val="2C5C4264"/>
@@ -8008,7 +11401,7 @@
       </w:pPr>
     </w:lvl>
   </w:abstractNum>
-  <w:abstractNum w:abstractNumId="32" w15:restartNumberingAfterBreak="0">
+  <w:abstractNum w:abstractNumId="35" w15:restartNumberingAfterBreak="0">
     <w:nsid w:val="731C57E5"/>
     <w:multiLevelType w:val="multilevel"/>
     <w:tmpl w:val="7B447906"/>
@@ -8129,7 +11522,7 @@
       </w:rPr>
     </w:lvl>
   </w:abstractNum>
-  <w:abstractNum w:abstractNumId="33" w15:restartNumberingAfterBreak="0">
+  <w:abstractNum w:abstractNumId="36" w15:restartNumberingAfterBreak="0">
     <w:nsid w:val="73CA633D"/>
     <w:multiLevelType w:val="hybridMultilevel"/>
     <w:tmpl w:val="B2C6DA1E"/>
@@ -8218,7 +11611,7 @@
       </w:pPr>
     </w:lvl>
   </w:abstractNum>
-  <w:abstractNum w:abstractNumId="34" w15:restartNumberingAfterBreak="0">
+  <w:abstractNum w:abstractNumId="37" w15:restartNumberingAfterBreak="0">
     <w:nsid w:val="77C46980"/>
     <w:multiLevelType w:val="hybridMultilevel"/>
     <w:tmpl w:val="0DE6782E"/>
@@ -8307,7 +11700,7 @@
       </w:pPr>
     </w:lvl>
   </w:abstractNum>
-  <w:abstractNum w:abstractNumId="35" w15:restartNumberingAfterBreak="0">
+  <w:abstractNum w:abstractNumId="38" w15:restartNumberingAfterBreak="0">
     <w:nsid w:val="7BE25AC5"/>
     <w:multiLevelType w:val="hybridMultilevel"/>
     <w:tmpl w:val="E1449AE8"/>
@@ -8405,7 +11798,7 @@
     <w:abstractNumId w:val="3"/>
   </w:num>
   <w:num w:numId="3" w16cid:durableId="1030951891">
-    <w:abstractNumId w:val="22"/>
+    <w:abstractNumId w:val="24"/>
   </w:num>
   <w:num w:numId="4" w16cid:durableId="281231831">
     <w:abstractNumId w:val="9"/>
@@ -8417,28 +11810,28 @@
     <w:abstractNumId w:val="2"/>
   </w:num>
   <w:num w:numId="7" w16cid:durableId="619413073">
-    <w:abstractNumId w:val="15"/>
+    <w:abstractNumId w:val="17"/>
   </w:num>
   <w:num w:numId="8" w16cid:durableId="1757020580">
-    <w:abstractNumId w:val="33"/>
+    <w:abstractNumId w:val="36"/>
   </w:num>
   <w:num w:numId="9" w16cid:durableId="207375291">
+    <w:abstractNumId w:val="37"/>
+  </w:num>
+  <w:num w:numId="10" w16cid:durableId="362873295">
+    <w:abstractNumId w:val="28"/>
+  </w:num>
+  <w:num w:numId="11" w16cid:durableId="11492151">
+    <w:abstractNumId w:val="23"/>
+  </w:num>
+  <w:num w:numId="12" w16cid:durableId="238053451">
+    <w:abstractNumId w:val="26"/>
+  </w:num>
+  <w:num w:numId="13" w16cid:durableId="1262566017">
     <w:abstractNumId w:val="34"/>
   </w:num>
-  <w:num w:numId="10" w16cid:durableId="362873295">
-    <w:abstractNumId w:val="26"/>
-  </w:num>
-  <w:num w:numId="11" w16cid:durableId="11492151">
-    <w:abstractNumId w:val="21"/>
-  </w:num>
-  <w:num w:numId="12" w16cid:durableId="238053451">
-    <w:abstractNumId w:val="24"/>
-  </w:num>
-  <w:num w:numId="13" w16cid:durableId="1262566017">
-    <w:abstractNumId w:val="31"/>
-  </w:num>
   <w:num w:numId="14" w16cid:durableId="1429232206">
-    <w:abstractNumId w:val="32"/>
+    <w:abstractNumId w:val="35"/>
   </w:num>
   <w:num w:numId="15" w16cid:durableId="267351934">
     <w:abstractNumId w:val="1"/>
@@ -8447,19 +11840,19 @@
     <w:abstractNumId w:val="8"/>
   </w:num>
   <w:num w:numId="17" w16cid:durableId="412161570">
-    <w:abstractNumId w:val="20"/>
+    <w:abstractNumId w:val="22"/>
   </w:num>
   <w:num w:numId="18" w16cid:durableId="307174898">
     <w:abstractNumId w:val="4"/>
   </w:num>
   <w:num w:numId="19" w16cid:durableId="443154894">
-    <w:abstractNumId w:val="23"/>
+    <w:abstractNumId w:val="25"/>
   </w:num>
   <w:num w:numId="20" w16cid:durableId="908228912">
-    <w:abstractNumId w:val="19"/>
+    <w:abstractNumId w:val="21"/>
   </w:num>
   <w:num w:numId="21" w16cid:durableId="973944934">
-    <w:abstractNumId w:val="30"/>
+    <w:abstractNumId w:val="33"/>
   </w:num>
   <w:num w:numId="22" w16cid:durableId="1843469038">
     <w:abstractNumId w:val="13"/>
@@ -8468,43 +11861,52 @@
     <w:abstractNumId w:val="10"/>
   </w:num>
   <w:num w:numId="24" w16cid:durableId="1663506107">
-    <w:abstractNumId w:val="14"/>
+    <w:abstractNumId w:val="16"/>
   </w:num>
   <w:num w:numId="25" w16cid:durableId="1541551869">
-    <w:abstractNumId w:val="16"/>
+    <w:abstractNumId w:val="18"/>
   </w:num>
   <w:num w:numId="26" w16cid:durableId="1944528243">
     <w:abstractNumId w:val="12"/>
   </w:num>
   <w:num w:numId="27" w16cid:durableId="1561329678">
-    <w:abstractNumId w:val="25"/>
+    <w:abstractNumId w:val="27"/>
   </w:num>
   <w:num w:numId="28" w16cid:durableId="754666643">
-    <w:abstractNumId w:val="27"/>
+    <w:abstractNumId w:val="29"/>
   </w:num>
   <w:num w:numId="29" w16cid:durableId="2012100127">
     <w:abstractNumId w:val="11"/>
   </w:num>
   <w:num w:numId="30" w16cid:durableId="548348388">
-    <w:abstractNumId w:val="18"/>
+    <w:abstractNumId w:val="20"/>
   </w:num>
   <w:num w:numId="31" w16cid:durableId="610865096">
-    <w:abstractNumId w:val="29"/>
+    <w:abstractNumId w:val="32"/>
   </w:num>
   <w:num w:numId="32" w16cid:durableId="388038687">
-    <w:abstractNumId w:val="35"/>
+    <w:abstractNumId w:val="38"/>
   </w:num>
   <w:num w:numId="33" w16cid:durableId="1377196231">
     <w:abstractNumId w:val="0"/>
   </w:num>
   <w:num w:numId="34" w16cid:durableId="1660965074">
-    <w:abstractNumId w:val="17"/>
+    <w:abstractNumId w:val="19"/>
   </w:num>
   <w:num w:numId="35" w16cid:durableId="722605231">
-    <w:abstractNumId w:val="28"/>
+    <w:abstractNumId w:val="30"/>
   </w:num>
   <w:num w:numId="36" w16cid:durableId="2019193403">
     <w:abstractNumId w:val="5"/>
+  </w:num>
+  <w:num w:numId="37" w16cid:durableId="1984771427">
+    <w:abstractNumId w:val="14"/>
+  </w:num>
+  <w:num w:numId="38" w16cid:durableId="287131812">
+    <w:abstractNumId w:val="31"/>
+  </w:num>
+  <w:num w:numId="39" w16cid:durableId="486675214">
+    <w:abstractNumId w:val="15"/>
   </w:num>
   <w:numIdMacAtCleanup w:val="6"/>
 </w:numbering>

</xml_diff>